<commit_message>
Typo corrections of report and add pdf (pt)
</commit_message>
<xml_diff>
--- a/Projects/Project2/docs/relatorioCal_proj2.docx
+++ b/Projects/Project2/docs/relatorioCal_proj2.docx
@@ -1,6 +1,6 @@
 
 <file path=word/document.xml><?xml version="1.0" encoding="utf-8"?>
-<w:document xmlns:wpc="http://schemas.microsoft.com/office/word/2010/wordprocessingCanvas" xmlns:mc="http://schemas.openxmlformats.org/markup-compatibility/2006" xmlns:o="urn:schemas-microsoft-com:office:office" xmlns:r="http://schemas.openxmlformats.org/officeDocument/2006/relationships" xmlns:m="http://schemas.openxmlformats.org/officeDocument/2006/math" xmlns:v="urn:schemas-microsoft-com:vml" xmlns:wp14="http://schemas.microsoft.com/office/word/2010/wordprocessingDrawing" xmlns:wp="http://schemas.openxmlformats.org/drawingml/2006/wordprocessingDrawing" xmlns:w10="urn:schemas-microsoft-com:office:word" xmlns:w="http://schemas.openxmlformats.org/wordprocessingml/2006/main" xmlns:w14="http://schemas.microsoft.com/office/word/2010/wordml" xmlns:w15="http://schemas.microsoft.com/office/word/2012/wordml" xmlns:wpg="http://schemas.microsoft.com/office/word/2010/wordprocessingGroup" xmlns:wpi="http://schemas.microsoft.com/office/word/2010/wordprocessingInk" xmlns:wne="http://schemas.microsoft.com/office/word/2006/wordml" xmlns:wps="http://schemas.microsoft.com/office/word/2010/wordprocessingShape" mc:Ignorable="w14 w15 wp14">
+<w:document xmlns:wpc="http://schemas.microsoft.com/office/word/2010/wordprocessingCanvas" xmlns:mc="http://schemas.openxmlformats.org/markup-compatibility/2006" xmlns:o="urn:schemas-microsoft-com:office:office" xmlns:r="http://schemas.openxmlformats.org/officeDocument/2006/relationships" xmlns:m="http://schemas.openxmlformats.org/officeDocument/2006/math" xmlns:v="urn:schemas-microsoft-com:vml" xmlns:wp14="http://schemas.microsoft.com/office/word/2010/wordprocessingDrawing" xmlns:wp="http://schemas.openxmlformats.org/drawingml/2006/wordprocessingDrawing" xmlns:w10="urn:schemas-microsoft-com:office:word" xmlns:w="http://schemas.openxmlformats.org/wordprocessingml/2006/main" xmlns:w14="http://schemas.microsoft.com/office/word/2010/wordml" xmlns:wpg="http://schemas.microsoft.com/office/word/2010/wordprocessingGroup" xmlns:wpi="http://schemas.microsoft.com/office/word/2010/wordprocessingInk" xmlns:wne="http://schemas.microsoft.com/office/word/2006/wordml" xmlns:wps="http://schemas.microsoft.com/office/word/2010/wordprocessingShape" mc:Ignorable="w14 wp14">
   <w:body>
     <w:sdt>
       <w:sdtPr>
@@ -10,6 +10,7 @@
           <w:docPartUnique/>
         </w:docPartObj>
       </w:sdtPr>
+      <w:sdtEndPr/>
       <w:sdtContent>
         <w:p>
           <w:pPr>
@@ -224,7 +225,7 @@
                                 <a:avLst/>
                               </a:prstGeom>
                               <a:blipFill>
-                                <a:blip r:embed="rId9"/>
+                                <a:blip r:embed="rId10"/>
                                 <a:stretch>
                                   <a:fillRect r="-7574"/>
                                 </a:stretch>
@@ -268,7 +269,7 @@
                   </wp:anchor>
                 </w:drawing>
               </mc:Choice>
-              <mc:Fallback>
+              <mc:Fallback xmlns:w15="http://schemas.microsoft.com/office/word/2012/wordml">
                 <w:pict>
                   <v:group w14:anchorId="3BEF1356" id="Group 149" o:spid="_x0000_s1026" style="position:absolute;margin-left:0;margin-top:0;width:8in;height:95.7pt;z-index:251661312;mso-width-percent:941;mso-height-percent:121;mso-top-percent:23;mso-position-horizontal:center;mso-position-horizontal-relative:page;mso-position-vertical-relative:page;mso-width-percent:941;mso-height-percent:121;mso-top-percent:23" coordorigin="" coordsize="73152,12161" o:gfxdata="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">
                     <v:shape id="Rectangle 51" o:spid="_x0000_s1027" style="position:absolute;width:73152;height:11303;visibility:visible;mso-wrap-style:square;v-text-anchor:middle" coordsize="7312660,1129665" o:gfxdata="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" path="m,l7312660,r,1129665l3619500,733425,,1091565,,xe" fillcolor="#5b9bd5 [3204]" stroked="f" strokeweight="1pt">
@@ -276,7 +277,7 @@
                       <v:path arrowok="t" o:connecttype="custom" o:connectlocs="0,0;7315200,0;7315200,1130373;3620757,733885;0,1092249;0,0" o:connectangles="0,0,0,0,0,0"/>
                     </v:shape>
                     <v:rect id="Rectangle 151" o:spid="_x0000_s1028" style="position:absolute;width:73152;height:12161;visibility:visible;mso-wrap-style:square;v-text-anchor:middle" o:gfxdata="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" stroked="f" strokeweight="1pt">
-                      <v:fill r:id="rId10" o:title="" recolor="t" rotate="t" type="frame"/>
+                      <v:fill r:id="rId11" o:title="" recolor="t" rotate="t" type="frame"/>
                     </v:rect>
                     <w10:wrap anchorx="page" anchory="page"/>
                   </v:group>
@@ -388,6 +389,7 @@
                                   <w:dataBinding w:prefixMappings="xmlns:ns0='http://schemas.microsoft.com/office/2006/coverPageProps' " w:xpath="/ns0:CoverPageProperties[1]/ns0:Abstract[1]" w:storeItemID="{55AF091B-3C7A-41E3-B477-F2FDAA23CFDA}"/>
                                   <w:text w:multiLine="1"/>
                                 </w:sdtPr>
+                                <w:sdtEndPr/>
                                 <w:sdtContent>
                                   <w:p>
                                     <w:pPr>
@@ -430,7 +432,7 @@
                   </wp:anchor>
                 </w:drawing>
               </mc:Choice>
-              <mc:Fallback>
+              <mc:Fallback xmlns:w15="http://schemas.microsoft.com/office/word/2012/wordml">
                 <w:pict>
                   <v:shapetype w14:anchorId="3673CA8F" id="_x0000_t202" coordsize="21600,21600" o:spt="202" path="m,l,21600r21600,l21600,xe">
                     <v:stroke joinstyle="miter"/>
@@ -627,6 +629,7 @@
                                   <w:dataBinding w:prefixMappings="xmlns:ns0='http://purl.org/dc/elements/1.1/' xmlns:ns1='http://schemas.openxmlformats.org/package/2006/metadata/core-properties' " w:xpath="/ns1:coreProperties[1]/ns0:subject[1]" w:storeItemID="{6C3C8BC8-F283-45AE-878A-BAB7291924A1}"/>
                                   <w:text/>
                                 </w:sdtPr>
+                                <w:sdtEndPr/>
                                 <w:sdtContent>
                                   <w:p>
                                     <w:pPr>
@@ -669,7 +672,7 @@
                   </wp:anchor>
                 </w:drawing>
               </mc:Choice>
-              <mc:Fallback>
+              <mc:Fallback xmlns:w15="http://schemas.microsoft.com/office/word/2012/wordml">
                 <w:pict>
                   <v:shape w14:anchorId="7DEFD62D" id="Text Box 154" o:spid="_x0000_s1027" type="#_x0000_t202" style="position:absolute;left:0;text-align:left;margin-left:0;margin-top:0;width:8in;height:286.5pt;z-index:251658240;visibility:visible;mso-wrap-style:square;mso-width-percent:941;mso-height-percent:363;mso-top-percent:300;mso-wrap-distance-left:9pt;mso-wrap-distance-top:0;mso-wrap-distance-right:9pt;mso-wrap-distance-bottom:0;mso-position-horizontal:center;mso-position-horizontal-relative:page;mso-position-vertical-relative:page;mso-width-percent:941;mso-height-percent:363;mso-top-percent:300;mso-width-relative:page;mso-height-relative:page;v-text-anchor:bottom" o:gfxdata="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" filled="f" stroked="f" strokeweight=".5pt">
                     <v:textbox inset="126pt,0,54pt,0">
@@ -1016,7 +1019,7 @@
                   </wp:anchor>
                 </w:drawing>
               </mc:Choice>
-              <mc:Fallback>
+              <mc:Fallback xmlns:w15="http://schemas.microsoft.com/office/word/2012/wordml">
                 <w:pict>
                   <v:shape w14:anchorId="7A0313A9" id="Text Box 152" o:spid="_x0000_s1028" type="#_x0000_t202" style="position:absolute;left:0;text-align:left;margin-left:0;margin-top:0;width:8in;height:128.4pt;z-index:251659264;visibility:visible;mso-wrap-style:square;mso-width-percent:941;mso-height-percent:0;mso-top-percent:818;mso-wrap-distance-left:9pt;mso-wrap-distance-top:0;mso-wrap-distance-right:9pt;mso-wrap-distance-bottom:0;mso-position-horizontal:center;mso-position-horizontal-relative:page;mso-position-vertical-relative:page;mso-width-percent:941;mso-height-percent:0;mso-top-percent:818;mso-width-relative:page;mso-height-relative:page;v-text-anchor:bottom" o:gfxdata="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" filled="f" stroked="f" strokeweight=".5pt">
                     <v:textbox inset="126pt,0,54pt,0">
@@ -1264,7 +1267,7 @@
               <w:r>
                 <w:fldChar w:fldCharType="separate"/>
               </w:r>
-              <w:hyperlink w:anchor="_Toc357528709" w:history="1">
+              <w:hyperlink w:anchor="_Toc357532961" w:history="1">
                 <w:r>
                   <w:rPr>
                     <w:rStyle w:val="Hyperlink"/>
@@ -1291,7 +1294,7 @@
                     <w:noProof/>
                     <w:webHidden/>
                   </w:rPr>
-                  <w:instrText xml:space="preserve"> PAGEREF _Toc357528709 \h </w:instrText>
+                  <w:instrText xml:space="preserve"> PAGEREF _Toc357532961 \h </w:instrText>
                 </w:r>
                 <w:r>
                   <w:rPr>
@@ -1335,7 +1338,7 @@
                   <w:lang w:eastAsia="pt-PT"/>
                 </w:rPr>
               </w:pPr>
-              <w:hyperlink w:anchor="_Toc357528710" w:history="1">
+              <w:hyperlink w:anchor="_Toc357532962" w:history="1">
                 <w:r>
                   <w:rPr>
                     <w:rStyle w:val="Hyperlink"/>
@@ -1362,7 +1365,7 @@
                     <w:noProof/>
                     <w:webHidden/>
                   </w:rPr>
-                  <w:instrText xml:space="preserve"> PAGEREF _Toc357528710 \h </w:instrText>
+                  <w:instrText xml:space="preserve"> PAGEREF _Toc357532962 \h </w:instrText>
                 </w:r>
                 <w:r>
                   <w:rPr>
@@ -1406,7 +1409,7 @@
                   <w:lang w:eastAsia="pt-PT"/>
                 </w:rPr>
               </w:pPr>
-              <w:hyperlink w:anchor="_Toc357528711" w:history="1">
+              <w:hyperlink w:anchor="_Toc357532963" w:history="1">
                 <w:r>
                   <w:rPr>
                     <w:rStyle w:val="Hyperlink"/>
@@ -1433,7 +1436,7 @@
                     <w:noProof/>
                     <w:webHidden/>
                   </w:rPr>
-                  <w:instrText xml:space="preserve"> PAGEREF _Toc357528711 \h </w:instrText>
+                  <w:instrText xml:space="preserve"> PAGEREF _Toc357532963 \h </w:instrText>
                 </w:r>
                 <w:r>
                   <w:rPr>
@@ -1477,7 +1480,7 @@
                   <w:lang w:eastAsia="pt-PT"/>
                 </w:rPr>
               </w:pPr>
-              <w:hyperlink w:anchor="_Toc357528712" w:history="1">
+              <w:hyperlink w:anchor="_Toc357532964" w:history="1">
                 <w:r>
                   <w:rPr>
                     <w:rStyle w:val="Hyperlink"/>
@@ -1504,7 +1507,7 @@
                     <w:noProof/>
                     <w:webHidden/>
                   </w:rPr>
-                  <w:instrText xml:space="preserve"> PAGEREF _Toc357528712 \h </w:instrText>
+                  <w:instrText xml:space="preserve"> PAGEREF _Toc357532964 \h </w:instrText>
                 </w:r>
                 <w:r>
                   <w:rPr>
@@ -1548,7 +1551,7 @@
                   <w:lang w:eastAsia="pt-PT"/>
                 </w:rPr>
               </w:pPr>
-              <w:hyperlink w:anchor="_Toc357528713" w:history="1">
+              <w:hyperlink w:anchor="_Toc357532965" w:history="1">
                 <w:r>
                   <w:rPr>
                     <w:rStyle w:val="Hyperlink"/>
@@ -1575,7 +1578,7 @@
                     <w:noProof/>
                     <w:webHidden/>
                   </w:rPr>
-                  <w:instrText xml:space="preserve"> PAGEREF _Toc357528713 \h </w:instrText>
+                  <w:instrText xml:space="preserve"> PAGEREF _Toc357532965 \h </w:instrText>
                 </w:r>
                 <w:r>
                   <w:rPr>
@@ -1619,7 +1622,7 @@
                   <w:lang w:eastAsia="pt-PT"/>
                 </w:rPr>
               </w:pPr>
-              <w:hyperlink w:anchor="_Toc357528714" w:history="1">
+              <w:hyperlink w:anchor="_Toc357532966" w:history="1">
                 <w:r>
                   <w:rPr>
                     <w:rStyle w:val="Hyperlink"/>
@@ -1646,7 +1649,7 @@
                     <w:noProof/>
                     <w:webHidden/>
                   </w:rPr>
-                  <w:instrText xml:space="preserve"> PAGEREF _Toc357528714 \h </w:instrText>
+                  <w:instrText xml:space="preserve"> PAGEREF _Toc357532966 \h </w:instrText>
                 </w:r>
                 <w:r>
                   <w:rPr>
@@ -1690,7 +1693,7 @@
                   <w:lang w:eastAsia="pt-PT"/>
                 </w:rPr>
               </w:pPr>
-              <w:hyperlink w:anchor="_Toc357528715" w:history="1">
+              <w:hyperlink w:anchor="_Toc357532967" w:history="1">
                 <w:r>
                   <w:rPr>
                     <w:rStyle w:val="Hyperlink"/>
@@ -1717,7 +1720,78 @@
                     <w:noProof/>
                     <w:webHidden/>
                   </w:rPr>
-                  <w:instrText xml:space="preserve"> PAGEREF _Toc357528715 \h </w:instrText>
+                  <w:instrText xml:space="preserve"> PAGEREF _Toc357532967 \h </w:instrText>
+                </w:r>
+                <w:r>
+                  <w:rPr>
+                    <w:noProof/>
+                    <w:webHidden/>
+                  </w:rPr>
+                </w:r>
+                <w:r>
+                  <w:rPr>
+                    <w:noProof/>
+                    <w:webHidden/>
+                  </w:rPr>
+                  <w:fldChar w:fldCharType="separate"/>
+                </w:r>
+                <w:r>
+                  <w:rPr>
+                    <w:noProof/>
+                    <w:webHidden/>
+                  </w:rPr>
+                  <w:t>5</w:t>
+                </w:r>
+                <w:r>
+                  <w:rPr>
+                    <w:noProof/>
+                    <w:webHidden/>
+                  </w:rPr>
+                  <w:fldChar w:fldCharType="end"/>
+                </w:r>
+              </w:hyperlink>
+            </w:p>
+            <w:p>
+              <w:pPr>
+                <w:pStyle w:val="TOC2"/>
+                <w:tabs>
+                  <w:tab w:val="right" w:leader="dot" w:pos="8494"/>
+                </w:tabs>
+                <w:rPr>
+                  <w:noProof/>
+                  <w:sz w:val="22"/>
+                  <w:szCs w:val="22"/>
+                  <w:lang w:eastAsia="pt-PT"/>
+                </w:rPr>
+              </w:pPr>
+              <w:hyperlink w:anchor="_Toc357532968" w:history="1">
+                <w:r>
+                  <w:rPr>
+                    <w:rStyle w:val="Hyperlink"/>
+                    <w:noProof/>
+                  </w:rPr>
+                  <w:t>Diagrama UML</w:t>
+                </w:r>
+                <w:r>
+                  <w:rPr>
+                    <w:noProof/>
+                    <w:webHidden/>
+                  </w:rPr>
+                  <w:tab/>
+                </w:r>
+                <w:r>
+                  <w:rPr>
+                    <w:noProof/>
+                    <w:webHidden/>
+                  </w:rPr>
+                  <w:fldChar w:fldCharType="begin"/>
+                </w:r>
+                <w:r>
+                  <w:rPr>
+                    <w:noProof/>
+                    <w:webHidden/>
+                  </w:rPr>
+                  <w:instrText xml:space="preserve"> PAGEREF _Toc357532968 \h </w:instrText>
                 </w:r>
                 <w:r>
                   <w:rPr>
@@ -1761,7 +1835,7 @@
                   <w:lang w:eastAsia="pt-PT"/>
                 </w:rPr>
               </w:pPr>
-              <w:hyperlink w:anchor="_Toc357528716" w:history="1">
+              <w:hyperlink w:anchor="_Toc357532969" w:history="1">
                 <w:r>
                   <w:rPr>
                     <w:rStyle w:val="Hyperlink"/>
@@ -1788,7 +1862,7 @@
                     <w:noProof/>
                     <w:webHidden/>
                   </w:rPr>
-                  <w:instrText xml:space="preserve"> PAGEREF _Toc357528716 \h </w:instrText>
+                  <w:instrText xml:space="preserve"> PAGEREF _Toc357532969 \h </w:instrText>
                 </w:r>
                 <w:r>
                   <w:rPr>
@@ -1832,7 +1906,7 @@
                   <w:lang w:eastAsia="pt-PT"/>
                 </w:rPr>
               </w:pPr>
-              <w:hyperlink w:anchor="_Toc357528717" w:history="1">
+              <w:hyperlink w:anchor="_Toc357532970" w:history="1">
                 <w:r>
                   <w:rPr>
                     <w:rStyle w:val="Hyperlink"/>
@@ -1860,7 +1934,7 @@
                     <w:noProof/>
                     <w:webHidden/>
                   </w:rPr>
-                  <w:instrText xml:space="preserve"> PAGEREF _Toc357528717 \h </w:instrText>
+                  <w:instrText xml:space="preserve"> PAGEREF _Toc357532970 \h </w:instrText>
                 </w:r>
                 <w:r>
                   <w:rPr>
@@ -1905,7 +1979,7 @@
                   <w:lang w:val="pt-PT" w:eastAsia="pt-PT"/>
                 </w:rPr>
               </w:pPr>
-              <w:hyperlink w:anchor="_Toc357528718" w:history="1">
+              <w:hyperlink w:anchor="_Toc357532971" w:history="1">
                 <w:r>
                   <w:rPr>
                     <w:rStyle w:val="Hyperlink"/>
@@ -1932,7 +2006,7 @@
                     <w:noProof/>
                     <w:webHidden/>
                   </w:rPr>
-                  <w:instrText xml:space="preserve"> PAGEREF _Toc357528718 \h </w:instrText>
+                  <w:instrText xml:space="preserve"> PAGEREF _Toc357532971 \h </w:instrText>
                 </w:r>
                 <w:r>
                   <w:rPr>
@@ -1977,7 +2051,7 @@
                   <w:lang w:val="pt-PT" w:eastAsia="pt-PT"/>
                 </w:rPr>
               </w:pPr>
-              <w:hyperlink w:anchor="_Toc357528719" w:history="1">
+              <w:hyperlink w:anchor="_Toc357532972" w:history="1">
                 <w:r>
                   <w:rPr>
                     <w:rStyle w:val="Hyperlink"/>
@@ -2004,7 +2078,7 @@
                     <w:noProof/>
                     <w:webHidden/>
                   </w:rPr>
-                  <w:instrText xml:space="preserve"> PAGEREF _Toc357528719 \h </w:instrText>
+                  <w:instrText xml:space="preserve"> PAGEREF _Toc357532972 \h </w:instrText>
                 </w:r>
                 <w:r>
                   <w:rPr>
@@ -2048,7 +2122,7 @@
                   <w:lang w:eastAsia="pt-PT"/>
                 </w:rPr>
               </w:pPr>
-              <w:hyperlink w:anchor="_Toc357528720" w:history="1">
+              <w:hyperlink w:anchor="_Toc357532973" w:history="1">
                 <w:r>
                   <w:rPr>
                     <w:rStyle w:val="Hyperlink"/>
@@ -2076,7 +2150,7 @@
                     <w:noProof/>
                     <w:webHidden/>
                   </w:rPr>
-                  <w:instrText xml:space="preserve"> PAGEREF _Toc357528720 \h </w:instrText>
+                  <w:instrText xml:space="preserve"> PAGEREF _Toc357532973 \h </w:instrText>
                 </w:r>
                 <w:r>
                   <w:rPr>
@@ -2120,7 +2194,7 @@
                   <w:lang w:eastAsia="pt-PT"/>
                 </w:rPr>
               </w:pPr>
-              <w:hyperlink w:anchor="_Toc357528721" w:history="1">
+              <w:hyperlink w:anchor="_Toc357532974" w:history="1">
                 <w:r>
                   <w:rPr>
                     <w:rStyle w:val="Hyperlink"/>
@@ -2155,7 +2229,7 @@
                     <w:noProof/>
                     <w:webHidden/>
                   </w:rPr>
-                  <w:instrText xml:space="preserve"> PAGEREF _Toc357528721 \h </w:instrText>
+                  <w:instrText xml:space="preserve"> PAGEREF _Toc357532974 \h </w:instrText>
                 </w:r>
                 <w:r>
                   <w:rPr>
@@ -2200,7 +2274,7 @@
                   <w:lang w:val="pt-PT" w:eastAsia="pt-PT"/>
                 </w:rPr>
               </w:pPr>
-              <w:hyperlink w:anchor="_Toc357528722" w:history="1">
+              <w:hyperlink w:anchor="_Toc357532975" w:history="1">
                 <w:r>
                   <w:rPr>
                     <w:rStyle w:val="Hyperlink"/>
@@ -2227,7 +2301,7 @@
                     <w:noProof/>
                     <w:webHidden/>
                   </w:rPr>
-                  <w:instrText xml:space="preserve"> PAGEREF _Toc357528722 \h </w:instrText>
+                  <w:instrText xml:space="preserve"> PAGEREF _Toc357532975 \h </w:instrText>
                 </w:r>
                 <w:r>
                   <w:rPr>
@@ -2272,7 +2346,7 @@
                   <w:lang w:val="pt-PT" w:eastAsia="pt-PT"/>
                 </w:rPr>
               </w:pPr>
-              <w:hyperlink w:anchor="_Toc357528723" w:history="1">
+              <w:hyperlink w:anchor="_Toc357532976" w:history="1">
                 <w:r>
                   <w:rPr>
                     <w:rStyle w:val="Hyperlink"/>
@@ -2299,7 +2373,7 @@
                     <w:noProof/>
                     <w:webHidden/>
                   </w:rPr>
-                  <w:instrText xml:space="preserve"> PAGEREF _Toc357528723 \h </w:instrText>
+                  <w:instrText xml:space="preserve"> PAGEREF _Toc357532976 \h </w:instrText>
                 </w:r>
                 <w:r>
                   <w:rPr>
@@ -2343,7 +2417,7 @@
                   <w:lang w:eastAsia="pt-PT"/>
                 </w:rPr>
               </w:pPr>
-              <w:hyperlink w:anchor="_Toc357528724" w:history="1">
+              <w:hyperlink w:anchor="_Toc357532977" w:history="1">
                 <w:r>
                   <w:rPr>
                     <w:rStyle w:val="Hyperlink"/>
@@ -2378,7 +2452,7 @@
                     <w:noProof/>
                     <w:webHidden/>
                   </w:rPr>
-                  <w:instrText xml:space="preserve"> PAGEREF _Toc357528724 \h </w:instrText>
+                  <w:instrText xml:space="preserve"> PAGEREF _Toc357532977 \h </w:instrText>
                 </w:r>
                 <w:r>
                   <w:rPr>
@@ -2422,7 +2496,7 @@
                   <w:lang w:eastAsia="pt-PT"/>
                 </w:rPr>
               </w:pPr>
-              <w:hyperlink w:anchor="_Toc357528725" w:history="1">
+              <w:hyperlink w:anchor="_Toc357532978" w:history="1">
                 <w:r>
                   <w:rPr>
                     <w:rStyle w:val="Hyperlink"/>
@@ -2449,7 +2523,7 @@
                     <w:noProof/>
                     <w:webHidden/>
                   </w:rPr>
-                  <w:instrText xml:space="preserve"> PAGEREF _Toc357528725 \h </w:instrText>
+                  <w:instrText xml:space="preserve"> PAGEREF _Toc357532978 \h </w:instrText>
                 </w:r>
                 <w:r>
                   <w:rPr>
@@ -2493,7 +2567,7 @@
                   <w:lang w:eastAsia="pt-PT"/>
                 </w:rPr>
               </w:pPr>
-              <w:hyperlink w:anchor="_Toc357528726" w:history="1">
+              <w:hyperlink w:anchor="_Toc357532979" w:history="1">
                 <w:r>
                   <w:rPr>
                     <w:rStyle w:val="Hyperlink"/>
@@ -2520,7 +2594,7 @@
                     <w:noProof/>
                     <w:webHidden/>
                   </w:rPr>
-                  <w:instrText xml:space="preserve"> PAGEREF _Toc357528726 \h </w:instrText>
+                  <w:instrText xml:space="preserve"> PAGEREF _Toc357532979 \h </w:instrText>
                 </w:r>
                 <w:r>
                   <w:rPr>
@@ -2564,7 +2638,7 @@
                   <w:lang w:eastAsia="pt-PT"/>
                 </w:rPr>
               </w:pPr>
-              <w:hyperlink w:anchor="_Toc357528727" w:history="1">
+              <w:hyperlink w:anchor="_Toc357532980" w:history="1">
                 <w:r>
                   <w:rPr>
                     <w:rStyle w:val="Hyperlink"/>
@@ -2591,7 +2665,7 @@
                     <w:noProof/>
                     <w:webHidden/>
                   </w:rPr>
-                  <w:instrText xml:space="preserve"> PAGEREF _Toc357528727 \h </w:instrText>
+                  <w:instrText xml:space="preserve"> PAGEREF _Toc357532980 \h </w:instrText>
                 </w:r>
                 <w:r>
                   <w:rPr>
@@ -2635,7 +2709,7 @@
                   <w:lang w:eastAsia="pt-PT"/>
                 </w:rPr>
               </w:pPr>
-              <w:hyperlink w:anchor="_Toc357528728" w:history="1">
+              <w:hyperlink w:anchor="_Toc357532981" w:history="1">
                 <w:r>
                   <w:rPr>
                     <w:rStyle w:val="Hyperlink"/>
@@ -2662,7 +2736,7 @@
                     <w:noProof/>
                     <w:webHidden/>
                   </w:rPr>
-                  <w:instrText xml:space="preserve"> PAGEREF _Toc357528728 \h </w:instrText>
+                  <w:instrText xml:space="preserve"> PAGEREF _Toc357532981 \h </w:instrText>
                 </w:r>
                 <w:r>
                   <w:rPr>
@@ -2706,7 +2780,7 @@
                   <w:lang w:eastAsia="pt-PT"/>
                 </w:rPr>
               </w:pPr>
-              <w:hyperlink w:anchor="_Toc357528729" w:history="1">
+              <w:hyperlink w:anchor="_Toc357532982" w:history="1">
                 <w:r>
                   <w:rPr>
                     <w:rStyle w:val="Hyperlink"/>
@@ -2733,7 +2807,7 @@
                     <w:noProof/>
                     <w:webHidden/>
                   </w:rPr>
-                  <w:instrText xml:space="preserve"> PAGEREF _Toc357528729 \h </w:instrText>
+                  <w:instrText xml:space="preserve"> PAGEREF _Toc357532982 \h </w:instrText>
                 </w:r>
                 <w:r>
                   <w:rPr>
@@ -2777,7 +2851,7 @@
                   <w:lang w:eastAsia="pt-PT"/>
                 </w:rPr>
               </w:pPr>
-              <w:hyperlink w:anchor="_Toc357528730" w:history="1">
+              <w:hyperlink w:anchor="_Toc357532983" w:history="1">
                 <w:r>
                   <w:rPr>
                     <w:rStyle w:val="Hyperlink"/>
@@ -2804,7 +2878,7 @@
                     <w:noProof/>
                     <w:webHidden/>
                   </w:rPr>
-                  <w:instrText xml:space="preserve"> PAGEREF _Toc357528730 \h </w:instrText>
+                  <w:instrText xml:space="preserve"> PAGEREF _Toc357532983 \h </w:instrText>
                 </w:r>
                 <w:r>
                   <w:rPr>
@@ -2848,7 +2922,7 @@
                   <w:lang w:eastAsia="pt-PT"/>
                 </w:rPr>
               </w:pPr>
-              <w:hyperlink w:anchor="_Toc357528731" w:history="1">
+              <w:hyperlink w:anchor="_Toc357532984" w:history="1">
                 <w:r>
                   <w:rPr>
                     <w:rStyle w:val="Hyperlink"/>
@@ -2875,7 +2949,7 @@
                     <w:noProof/>
                     <w:webHidden/>
                   </w:rPr>
-                  <w:instrText xml:space="preserve"> PAGEREF _Toc357528731 \h </w:instrText>
+                  <w:instrText xml:space="preserve"> PAGEREF _Toc357532984 \h </w:instrText>
                 </w:r>
                 <w:r>
                   <w:rPr>
@@ -2919,7 +2993,7 @@
                   <w:lang w:eastAsia="pt-PT"/>
                 </w:rPr>
               </w:pPr>
-              <w:hyperlink w:anchor="_Toc357528732" w:history="1">
+              <w:hyperlink w:anchor="_Toc357532985" w:history="1">
                 <w:r>
                   <w:rPr>
                     <w:rStyle w:val="Hyperlink"/>
@@ -2946,7 +3020,7 @@
                     <w:noProof/>
                     <w:webHidden/>
                   </w:rPr>
-                  <w:instrText xml:space="preserve"> PAGEREF _Toc357528732 \h </w:instrText>
+                  <w:instrText xml:space="preserve"> PAGEREF _Toc357532985 \h </w:instrText>
                 </w:r>
                 <w:r>
                   <w:rPr>
@@ -2990,7 +3064,7 @@
                   <w:lang w:eastAsia="pt-PT"/>
                 </w:rPr>
               </w:pPr>
-              <w:hyperlink w:anchor="_Toc357528733" w:history="1">
+              <w:hyperlink w:anchor="_Toc357532986" w:history="1">
                 <w:r>
                   <w:rPr>
                     <w:rStyle w:val="Hyperlink"/>
@@ -3017,7 +3091,7 @@
                     <w:noProof/>
                     <w:webHidden/>
                   </w:rPr>
-                  <w:instrText xml:space="preserve"> PAGEREF _Toc357528733 \h </w:instrText>
+                  <w:instrText xml:space="preserve"> PAGEREF _Toc357532986 \h </w:instrText>
                 </w:r>
                 <w:r>
                   <w:rPr>
@@ -3061,7 +3135,7 @@
                   <w:lang w:eastAsia="pt-PT"/>
                 </w:rPr>
               </w:pPr>
-              <w:hyperlink w:anchor="_Toc357528734" w:history="1">
+              <w:hyperlink w:anchor="_Toc357532987" w:history="1">
                 <w:r>
                   <w:rPr>
                     <w:rStyle w:val="Hyperlink"/>
@@ -3088,7 +3162,7 @@
                     <w:noProof/>
                     <w:webHidden/>
                   </w:rPr>
-                  <w:instrText xml:space="preserve"> PAGEREF _Toc357528734 \h </w:instrText>
+                  <w:instrText xml:space="preserve"> PAGEREF _Toc357532987 \h </w:instrText>
                 </w:r>
                 <w:r>
                   <w:rPr>
@@ -3142,6 +3216,8 @@
             <w:br w:type="page"/>
           </w:r>
         </w:p>
+        <w:bookmarkStart w:id="0" w:name="_GoBack" w:displacedByCustomXml="next"/>
+        <w:bookmarkEnd w:id="0" w:displacedByCustomXml="next"/>
       </w:sdtContent>
     </w:sdt>
     <w:p>
@@ -3149,12 +3225,12 @@
         <w:pStyle w:val="Heading1"/>
         <w:jc w:val="both"/>
       </w:pPr>
-      <w:bookmarkStart w:id="0" w:name="_Toc357528709"/>
+      <w:bookmarkStart w:id="1" w:name="_Toc357532961"/>
       <w:r>
         <w:lastRenderedPageBreak/>
         <w:t>Resumo</w:t>
       </w:r>
-      <w:bookmarkEnd w:id="0"/>
+      <w:bookmarkEnd w:id="1"/>
     </w:p>
     <w:p>
       <w:pPr>
@@ -3386,10 +3462,7 @@
         <w:t xml:space="preserve">keyword encoding </w:t>
       </w:r>
       <w:r>
-        <w:t>não teve</w:t>
-      </w:r>
-      <w:r>
-        <w:t xml:space="preserve"> a capacidade de comprimir a amostra em tempo útil</w:t>
+        <w:t>não teve a capacidade de comprimir a amostra em tempo útil</w:t>
       </w:r>
       <w:r>
         <w:t>. O algoritmo de RLE apresentou taxas de espaço libertado virtualmente nulas.</w:t>
@@ -3431,12 +3504,12 @@
         <w:pStyle w:val="Heading1"/>
         <w:jc w:val="both"/>
       </w:pPr>
-      <w:bookmarkStart w:id="1" w:name="_Toc357528710"/>
+      <w:bookmarkStart w:id="2" w:name="_Toc357532962"/>
       <w:r>
         <w:lastRenderedPageBreak/>
         <w:t>Introdução</w:t>
       </w:r>
-      <w:bookmarkEnd w:id="1"/>
+      <w:bookmarkEnd w:id="2"/>
     </w:p>
     <w:p>
       <w:pPr>
@@ -3513,7 +3586,13 @@
         <w:jc w:val="both"/>
       </w:pPr>
       <w:r>
-        <w:t>A compressão de dados tem aplicações importantes nas àreas de armazenamento e transmissão de informação. Muitas aplicações de processamento de dados exigem o armazenamento de grandes volumes de informação, pelo que a sua compressão reduz os custos</w:t>
+        <w:t xml:space="preserve">A compressão de dados </w:t>
+      </w:r>
+      <w:r>
+        <w:t>tem aplicações importantes nas á</w:t>
+      </w:r>
+      <w:r>
+        <w:t>reas de armazenamento e transmissão de informação. Muitas aplicações de processamento de dados exigem o armazenamento de grandes volumes de informação, pelo que a sua compressão reduz os custos</w:t>
       </w:r>
       <w:r>
         <w:t xml:space="preserve"> operacionais</w:t>
@@ -3661,7 +3740,7 @@
         <w:pStyle w:val="Heading1"/>
         <w:jc w:val="both"/>
       </w:pPr>
-      <w:bookmarkStart w:id="2" w:name="_Toc357528711"/>
+      <w:bookmarkStart w:id="3" w:name="_Toc357532963"/>
       <w:r>
         <w:lastRenderedPageBreak/>
         <w:t>R</w:t>
@@ -3672,7 +3751,7 @@
       <w:r>
         <w:t>sitos</w:t>
       </w:r>
-      <w:bookmarkEnd w:id="2"/>
+      <w:bookmarkEnd w:id="3"/>
       <w:r>
         <w:t xml:space="preserve"> </w:t>
       </w:r>
@@ -3687,11 +3766,11 @@
         <w:pStyle w:val="Heading2"/>
         <w:jc w:val="both"/>
       </w:pPr>
-      <w:bookmarkStart w:id="3" w:name="_Toc357528712"/>
+      <w:bookmarkStart w:id="4" w:name="_Toc357532964"/>
       <w:r>
         <w:t>Funcionalidade</w:t>
       </w:r>
-      <w:bookmarkEnd w:id="3"/>
+      <w:bookmarkEnd w:id="4"/>
     </w:p>
     <w:p/>
     <w:p>
@@ -3766,11 +3845,11 @@
         <w:pStyle w:val="Heading2"/>
         <w:jc w:val="both"/>
       </w:pPr>
-      <w:bookmarkStart w:id="4" w:name="_Toc357528713"/>
+      <w:bookmarkStart w:id="5" w:name="_Toc357532965"/>
       <w:r>
         <w:t>Usabilidade</w:t>
       </w:r>
-      <w:bookmarkEnd w:id="4"/>
+      <w:bookmarkEnd w:id="5"/>
     </w:p>
     <w:p>
       <w:pPr>
@@ -3818,12 +3897,26 @@
         <w:rPr>
           <w:lang w:val="en-US"/>
         </w:rPr>
-        <w:t xml:space="preserve">-h [ --help ]         </w:t>
-      </w:r>
+        <w:t xml:space="preserve">-h </w:t>
+      </w:r>
+      <w:proofErr w:type="gramStart"/>
       <w:r>
         <w:rPr>
           <w:lang w:val="en-US"/>
         </w:rPr>
+        <w:t>[ --</w:t>
+      </w:r>
+      <w:proofErr w:type="gramEnd"/>
+      <w:r>
+        <w:rPr>
+          <w:lang w:val="en-US"/>
+        </w:rPr>
+        <w:t xml:space="preserve">help ]         </w:t>
+      </w:r>
+      <w:r>
+        <w:rPr>
+          <w:lang w:val="en-US"/>
+        </w:rPr>
         <w:tab/>
       </w:r>
       <w:r>
@@ -3875,12 +3968,26 @@
         <w:rPr>
           <w:lang w:val="en-US"/>
         </w:rPr>
-        <w:t xml:space="preserve">--generator arg       </w:t>
-      </w:r>
+        <w:t xml:space="preserve">--generator </w:t>
+      </w:r>
+      <w:proofErr w:type="spellStart"/>
       <w:r>
         <w:rPr>
           <w:lang w:val="en-US"/>
         </w:rPr>
+        <w:t>arg</w:t>
+      </w:r>
+      <w:proofErr w:type="spellEnd"/>
+      <w:r>
+        <w:rPr>
+          <w:lang w:val="en-US"/>
+        </w:rPr>
+        <w:t xml:space="preserve">       </w:t>
+      </w:r>
+      <w:r>
+        <w:rPr>
+          <w:lang w:val="en-US"/>
+        </w:rPr>
         <w:tab/>
       </w:r>
       <w:r>
@@ -3902,12 +4009,26 @@
         <w:rPr>
           <w:lang w:val="en-US"/>
         </w:rPr>
-        <w:t xml:space="preserve">--gen-min arg (=1)    </w:t>
-      </w:r>
+        <w:t xml:space="preserve">--gen-min </w:t>
+      </w:r>
+      <w:proofErr w:type="spellStart"/>
       <w:r>
         <w:rPr>
           <w:lang w:val="en-US"/>
         </w:rPr>
+        <w:t>arg</w:t>
+      </w:r>
+      <w:proofErr w:type="spellEnd"/>
+      <w:r>
+        <w:rPr>
+          <w:lang w:val="en-US"/>
+        </w:rPr>
+        <w:t xml:space="preserve"> (=1)    </w:t>
+      </w:r>
+      <w:r>
+        <w:rPr>
+          <w:lang w:val="en-US"/>
+        </w:rPr>
         <w:tab/>
       </w:r>
       <w:r>
@@ -3929,12 +4050,26 @@
         <w:rPr>
           <w:lang w:val="en-US"/>
         </w:rPr>
-        <w:t xml:space="preserve">--gen-max arg (=100)  </w:t>
-      </w:r>
+        <w:t xml:space="preserve">--gen-max </w:t>
+      </w:r>
+      <w:proofErr w:type="spellStart"/>
       <w:r>
         <w:rPr>
           <w:lang w:val="en-US"/>
         </w:rPr>
+        <w:t>arg</w:t>
+      </w:r>
+      <w:proofErr w:type="spellEnd"/>
+      <w:r>
+        <w:rPr>
+          <w:lang w:val="en-US"/>
+        </w:rPr>
+        <w:t xml:space="preserve"> (=100)  </w:t>
+      </w:r>
+      <w:r>
+        <w:rPr>
+          <w:lang w:val="en-US"/>
+        </w:rPr>
         <w:tab/>
       </w:r>
       <w:r>
@@ -3956,12 +4091,26 @@
         <w:rPr>
           <w:lang w:val="en-US"/>
         </w:rPr>
-        <w:t xml:space="preserve">--gen-count arg (=10) </w:t>
-      </w:r>
+        <w:t xml:space="preserve">--gen-count </w:t>
+      </w:r>
+      <w:proofErr w:type="spellStart"/>
       <w:r>
         <w:rPr>
           <w:lang w:val="en-US"/>
         </w:rPr>
+        <w:t>arg</w:t>
+      </w:r>
+      <w:proofErr w:type="spellEnd"/>
+      <w:r>
+        <w:rPr>
+          <w:lang w:val="en-US"/>
+        </w:rPr>
+        <w:t xml:space="preserve"> (=10) </w:t>
+      </w:r>
+      <w:r>
+        <w:rPr>
+          <w:lang w:val="en-US"/>
+        </w:rPr>
         <w:tab/>
       </w:r>
       <w:r>
@@ -4007,12 +4156,26 @@
         <w:rPr>
           <w:lang w:val="en-US"/>
         </w:rPr>
-        <w:t xml:space="preserve">--lzw                 </w:t>
-      </w:r>
+        <w:t>--</w:t>
+      </w:r>
+      <w:proofErr w:type="spellStart"/>
       <w:r>
         <w:rPr>
           <w:lang w:val="en-US"/>
         </w:rPr>
+        <w:t>lzw</w:t>
+      </w:r>
+      <w:proofErr w:type="spellEnd"/>
+      <w:r>
+        <w:rPr>
+          <w:lang w:val="en-US"/>
+        </w:rPr>
+        <w:t xml:space="preserve">                 </w:t>
+      </w:r>
+      <w:r>
+        <w:rPr>
+          <w:lang w:val="en-US"/>
+        </w:rPr>
         <w:tab/>
       </w:r>
       <w:r>
@@ -4040,12 +4203,26 @@
         <w:rPr>
           <w:lang w:val="en-US"/>
         </w:rPr>
-        <w:t xml:space="preserve">--rle                 </w:t>
-      </w:r>
+        <w:t>--</w:t>
+      </w:r>
+      <w:proofErr w:type="spellStart"/>
       <w:r>
         <w:rPr>
           <w:lang w:val="en-US"/>
         </w:rPr>
+        <w:t>rle</w:t>
+      </w:r>
+      <w:proofErr w:type="spellEnd"/>
+      <w:r>
+        <w:rPr>
+          <w:lang w:val="en-US"/>
+        </w:rPr>
+        <w:t xml:space="preserve">                 </w:t>
+      </w:r>
+      <w:r>
+        <w:rPr>
+          <w:lang w:val="en-US"/>
+        </w:rPr>
         <w:tab/>
       </w:r>
       <w:r>
@@ -4106,12 +4283,20 @@
         <w:rPr>
           <w:lang w:val="en-US"/>
         </w:rPr>
-        <w:t>--huffdyn</w:t>
-      </w:r>
+        <w:t>--</w:t>
+      </w:r>
+      <w:proofErr w:type="spellStart"/>
       <w:r>
         <w:rPr>
           <w:lang w:val="en-US"/>
         </w:rPr>
+        <w:t>huffdyn</w:t>
+      </w:r>
+      <w:proofErr w:type="spellEnd"/>
+      <w:r>
+        <w:rPr>
+          <w:lang w:val="en-US"/>
+        </w:rPr>
         <w:tab/>
       </w:r>
       <w:r>
@@ -4139,12 +4324,26 @@
         <w:rPr>
           <w:lang w:val="en-US"/>
         </w:rPr>
-        <w:t xml:space="preserve">--huffsta             </w:t>
-      </w:r>
+        <w:t>--</w:t>
+      </w:r>
+      <w:proofErr w:type="spellStart"/>
       <w:r>
         <w:rPr>
           <w:lang w:val="en-US"/>
         </w:rPr>
+        <w:t>huffsta</w:t>
+      </w:r>
+      <w:proofErr w:type="spellEnd"/>
+      <w:r>
+        <w:rPr>
+          <w:lang w:val="en-US"/>
+        </w:rPr>
+        <w:t xml:space="preserve">             </w:t>
+      </w:r>
+      <w:r>
+        <w:rPr>
+          <w:lang w:val="en-US"/>
+        </w:rPr>
         <w:tab/>
       </w:r>
       <w:r>
@@ -4220,12 +4419,26 @@
         <w:rPr>
           <w:lang w:val="en-US"/>
         </w:rPr>
-        <w:t xml:space="preserve">-c [ --compress ]     </w:t>
-      </w:r>
+        <w:t xml:space="preserve">-c </w:t>
+      </w:r>
+      <w:proofErr w:type="gramStart"/>
       <w:r>
         <w:rPr>
           <w:lang w:val="en-US"/>
         </w:rPr>
+        <w:t>[ --</w:t>
+      </w:r>
+      <w:proofErr w:type="gramEnd"/>
+      <w:r>
+        <w:rPr>
+          <w:lang w:val="en-US"/>
+        </w:rPr>
+        <w:t xml:space="preserve">compress ]     </w:t>
+      </w:r>
+      <w:r>
+        <w:rPr>
+          <w:lang w:val="en-US"/>
+        </w:rPr>
         <w:tab/>
       </w:r>
       <w:r>
@@ -4247,12 +4460,26 @@
         <w:rPr>
           <w:lang w:val="en-US"/>
         </w:rPr>
-        <w:t xml:space="preserve">-d [ --decompress ]   </w:t>
-      </w:r>
+        <w:t xml:space="preserve">-d </w:t>
+      </w:r>
+      <w:proofErr w:type="gramStart"/>
       <w:r>
         <w:rPr>
           <w:lang w:val="en-US"/>
         </w:rPr>
+        <w:t>[ --</w:t>
+      </w:r>
+      <w:proofErr w:type="gramEnd"/>
+      <w:r>
+        <w:rPr>
+          <w:lang w:val="en-US"/>
+        </w:rPr>
+        <w:t xml:space="preserve">decompress ]   </w:t>
+      </w:r>
+      <w:r>
+        <w:rPr>
+          <w:lang w:val="en-US"/>
+        </w:rPr>
         <w:tab/>
       </w:r>
       <w:r>
@@ -4274,12 +4501,26 @@
         <w:rPr>
           <w:lang w:val="en-US"/>
         </w:rPr>
-        <w:t xml:space="preserve">-p [ --plot ]         </w:t>
-      </w:r>
+        <w:t xml:space="preserve">-p </w:t>
+      </w:r>
+      <w:proofErr w:type="gramStart"/>
       <w:r>
         <w:rPr>
           <w:lang w:val="en-US"/>
         </w:rPr>
+        <w:t>[ --</w:t>
+      </w:r>
+      <w:proofErr w:type="gramEnd"/>
+      <w:r>
+        <w:rPr>
+          <w:lang w:val="en-US"/>
+        </w:rPr>
+        <w:t xml:space="preserve">plot ]         </w:t>
+      </w:r>
+      <w:r>
+        <w:rPr>
+          <w:lang w:val="en-US"/>
+        </w:rPr>
         <w:tab/>
       </w:r>
       <w:r>
@@ -4319,12 +4560,26 @@
         <w:rPr>
           <w:lang w:val="en-US"/>
         </w:rPr>
-        <w:t xml:space="preserve">-s [ --stats ]        </w:t>
-      </w:r>
+        <w:t xml:space="preserve">-s </w:t>
+      </w:r>
+      <w:proofErr w:type="gramStart"/>
       <w:r>
         <w:rPr>
           <w:lang w:val="en-US"/>
         </w:rPr>
+        <w:t>[ --</w:t>
+      </w:r>
+      <w:proofErr w:type="gramEnd"/>
+      <w:r>
+        <w:rPr>
+          <w:lang w:val="en-US"/>
+        </w:rPr>
+        <w:t xml:space="preserve">stats ]        </w:t>
+      </w:r>
+      <w:r>
+        <w:rPr>
+          <w:lang w:val="en-US"/>
+        </w:rPr>
         <w:tab/>
       </w:r>
       <w:r>
@@ -4357,12 +4612,12 @@
         <w:pStyle w:val="Heading1"/>
         <w:jc w:val="both"/>
       </w:pPr>
-      <w:bookmarkStart w:id="5" w:name="_Toc357528714"/>
+      <w:bookmarkStart w:id="6" w:name="_Toc357532966"/>
       <w:r>
         <w:lastRenderedPageBreak/>
         <w:t>Estrutura</w:t>
       </w:r>
-      <w:bookmarkEnd w:id="5"/>
+      <w:bookmarkEnd w:id="6"/>
     </w:p>
     <w:p>
       <w:pPr>
@@ -4374,14 +4629,14 @@
         <w:pStyle w:val="Heading2"/>
         <w:jc w:val="both"/>
       </w:pPr>
-      <w:bookmarkStart w:id="6" w:name="_Toc357528715"/>
+      <w:bookmarkStart w:id="7" w:name="_Toc357532967"/>
       <w:r>
         <w:t xml:space="preserve">Modelação </w:t>
       </w:r>
       <w:r>
         <w:t>de dados</w:t>
       </w:r>
-      <w:bookmarkEnd w:id="6"/>
+      <w:bookmarkEnd w:id="7"/>
     </w:p>
     <w:p>
       <w:pPr>
@@ -4405,19 +4660,16 @@
         <w:t>, que serve de contentor de dados. Esta classe permite a representação dos dados em formato binário, facilitando a sua manipulação.</w:t>
       </w:r>
     </w:p>
-    <w:p>
-      <w:r>
-        <w:br w:type="page"/>
-      </w:r>
-    </w:p>
-    <w:p>
-      <w:pPr>
-        <w:pStyle w:val="Heading1"/>
-      </w:pPr>
-      <w:r>
-        <w:lastRenderedPageBreak/>
+    <w:p/>
+    <w:p>
+      <w:pPr>
+        <w:pStyle w:val="Heading2"/>
+      </w:pPr>
+      <w:bookmarkStart w:id="8" w:name="_Toc357532968"/>
+      <w:r>
         <w:t>Diagrama UML</w:t>
       </w:r>
+      <w:bookmarkEnd w:id="8"/>
     </w:p>
     <w:p>
       <w:pPr>
@@ -4456,7 +4708,7 @@
                     </pic:cNvPicPr>
                   </pic:nvPicPr>
                   <pic:blipFill>
-                    <a:blip r:embed="rId11">
+                    <a:blip r:embed="rId12">
                       <a:extLst>
                         <a:ext uri="{28A0092B-C50C-407E-A947-70E740481C1C}">
                           <a14:useLocalDpi xmlns:a14="http://schemas.microsoft.com/office/drawing/2010/main" val="0"/>
@@ -4504,12 +4756,12 @@
         <w:pStyle w:val="Heading1"/>
         <w:jc w:val="both"/>
       </w:pPr>
-      <w:bookmarkStart w:id="7" w:name="_Toc357528716"/>
+      <w:bookmarkStart w:id="9" w:name="_Toc357532969"/>
       <w:r>
         <w:lastRenderedPageBreak/>
         <w:t>Algoritmos implementados</w:t>
       </w:r>
-      <w:bookmarkEnd w:id="7"/>
+      <w:bookmarkEnd w:id="9"/>
     </w:p>
     <w:p>
       <w:pPr>
@@ -4606,7 +4858,7 @@
           <w:i/>
         </w:rPr>
       </w:pPr>
-      <w:bookmarkStart w:id="8" w:name="_Toc357528717"/>
+      <w:bookmarkStart w:id="10" w:name="_Toc357532970"/>
       <w:r>
         <w:rPr>
           <w:i/>
@@ -4619,7 +4871,7 @@
         </w:rPr>
         <w:t xml:space="preserve"> codes</w:t>
       </w:r>
-      <w:bookmarkEnd w:id="8"/>
+      <w:bookmarkEnd w:id="10"/>
     </w:p>
     <w:p>
       <w:pPr>
@@ -4929,11 +5181,11 @@
         <w:pStyle w:val="Heading3"/>
         <w:jc w:val="both"/>
       </w:pPr>
-      <w:bookmarkStart w:id="9" w:name="_Toc357528718"/>
+      <w:bookmarkStart w:id="11" w:name="_Toc357532971"/>
       <w:r>
         <w:t>Codificação constante</w:t>
       </w:r>
-      <w:bookmarkEnd w:id="9"/>
+      <w:bookmarkEnd w:id="11"/>
     </w:p>
     <w:p>
       <w:pPr>
@@ -5604,11 +5856,11 @@
         <w:pStyle w:val="Heading3"/>
         <w:jc w:val="both"/>
       </w:pPr>
-      <w:bookmarkStart w:id="10" w:name="_Toc357528719"/>
+      <w:bookmarkStart w:id="12" w:name="_Toc357532972"/>
       <w:r>
         <w:t>Codificação dinâmica</w:t>
       </w:r>
-      <w:bookmarkEnd w:id="10"/>
+      <w:bookmarkEnd w:id="12"/>
     </w:p>
     <w:p>
       <w:pPr>
@@ -5742,6 +5994,7 @@
           <w:id w:val="-1739703608"/>
           <w:citation/>
         </w:sdtPr>
+        <w:sdtEndPr/>
         <w:sdtContent>
           <w:r>
             <w:rPr>
@@ -5985,7 +6238,7 @@
               <w:rPr>
                 <w:rFonts w:ascii="Cambria Math" w:hAnsi="Cambria Math"/>
               </w:rPr>
-              <m:t>peso(</m:t>
+              <m:t>p(</m:t>
             </m:r>
             <m:sSub>
               <m:sSubPr>
@@ -6009,7 +6262,7 @@
                   <w:rPr>
                     <w:rFonts w:ascii="Cambria Math" w:hAnsi="Cambria Math"/>
                   </w:rPr>
-                  <m:t xml:space="preserve">0) </m:t>
+                  <m:t xml:space="preserve">0 </m:t>
                 </m:r>
               </m:sub>
             </m:sSub>
@@ -6017,7 +6270,7 @@
               <w:rPr>
                 <w:rFonts w:ascii="Cambria Math" w:hAnsi="Cambria Math"/>
               </w:rPr>
-              <m:t xml:space="preserve">, </m:t>
+              <m:t xml:space="preserve">), </m:t>
             </m:r>
             <m:sSub>
               <m:sSubPr>
@@ -6033,7 +6286,7 @@
                   <w:rPr>
                     <w:rFonts w:ascii="Cambria Math" w:hAnsi="Cambria Math"/>
                   </w:rPr>
-                  <m:t>peso(x</m:t>
+                  <m:t xml:space="preserve"> p(x</m:t>
                 </m:r>
               </m:e>
               <m:sub>
@@ -6049,7 +6302,7 @@
               <w:rPr>
                 <w:rFonts w:ascii="Cambria Math" w:hAnsi="Cambria Math"/>
               </w:rPr>
-              <m:t xml:space="preserve">),…, </m:t>
+              <m:t xml:space="preserve">,…, </m:t>
             </m:r>
             <m:sSub>
               <m:sSubPr>
@@ -6065,7 +6318,7 @@
                   <w:rPr>
                     <w:rFonts w:ascii="Cambria Math" w:hAnsi="Cambria Math"/>
                   </w:rPr>
-                  <m:t>peso(x</m:t>
+                  <m:t xml:space="preserve"> p(x</m:t>
                 </m:r>
               </m:e>
               <m:sub>
@@ -6191,7 +6444,6 @@
         <w:jc w:val="both"/>
       </w:pPr>
       <w:r>
-        <w:lastRenderedPageBreak/>
         <w:t>Esta propriedade assegura a eficiência do algoritmo</w:t>
       </w:r>
       <w:r>
@@ -6209,7 +6461,7 @@
           <w:i/>
         </w:rPr>
       </w:pPr>
-      <w:bookmarkStart w:id="11" w:name="_Toc357528720"/>
+      <w:bookmarkStart w:id="13" w:name="_Toc357532973"/>
       <w:r>
         <w:rPr>
           <w:i/>
@@ -6217,7 +6469,7 @@
         <w:lastRenderedPageBreak/>
         <w:t>Keyword encoding</w:t>
       </w:r>
-      <w:bookmarkEnd w:id="11"/>
+      <w:bookmarkEnd w:id="13"/>
     </w:p>
     <w:p>
       <w:pPr>
@@ -6322,7 +6574,7 @@
         <w:pStyle w:val="Heading2"/>
         <w:jc w:val="both"/>
       </w:pPr>
-      <w:bookmarkStart w:id="12" w:name="_Toc357528721"/>
+      <w:bookmarkStart w:id="14" w:name="_Toc357532974"/>
       <w:r>
         <w:rPr>
           <w:i/>
@@ -6342,7 +6594,7 @@
       <w:r>
         <w:t>)</w:t>
       </w:r>
-      <w:bookmarkEnd w:id="12"/>
+      <w:bookmarkEnd w:id="14"/>
       <w:r>
         <w:t xml:space="preserve"> </w:t>
       </w:r>
@@ -6407,11 +6659,11 @@
         <w:pStyle w:val="Heading3"/>
         <w:jc w:val="both"/>
       </w:pPr>
-      <w:bookmarkStart w:id="13" w:name="_Toc357528722"/>
+      <w:bookmarkStart w:id="15" w:name="_Toc357532975"/>
       <w:r>
         <w:t>Compressão</w:t>
       </w:r>
-      <w:bookmarkEnd w:id="13"/>
+      <w:bookmarkEnd w:id="15"/>
     </w:p>
     <w:p>
       <w:pPr>
@@ -6525,11 +6777,11 @@
         <w:pStyle w:val="Heading3"/>
         <w:jc w:val="both"/>
       </w:pPr>
-      <w:bookmarkStart w:id="14" w:name="_Toc357528723"/>
+      <w:bookmarkStart w:id="16" w:name="_Toc357532976"/>
       <w:r>
         <w:t>Descompressão</w:t>
       </w:r>
-      <w:bookmarkEnd w:id="14"/>
+      <w:bookmarkEnd w:id="16"/>
     </w:p>
     <w:p>
       <w:pPr>
@@ -6622,7 +6874,7 @@
         <w:pStyle w:val="Heading2"/>
         <w:jc w:val="both"/>
       </w:pPr>
-      <w:bookmarkStart w:id="15" w:name="_Toc357528724"/>
+      <w:bookmarkStart w:id="17" w:name="_Toc357532977"/>
       <w:r>
         <w:rPr>
           <w:i/>
@@ -6632,7 +6884,7 @@
       <w:r>
         <w:t xml:space="preserve"> (RLE)</w:t>
       </w:r>
-      <w:bookmarkEnd w:id="15"/>
+      <w:bookmarkEnd w:id="17"/>
     </w:p>
     <w:p>
       <w:pPr>
@@ -6658,12 +6910,12 @@
         <w:pStyle w:val="Heading1"/>
         <w:jc w:val="both"/>
       </w:pPr>
-      <w:bookmarkStart w:id="16" w:name="_Toc357528725"/>
+      <w:bookmarkStart w:id="18" w:name="_Toc357532978"/>
       <w:r>
         <w:lastRenderedPageBreak/>
         <w:t>Resultados</w:t>
       </w:r>
-      <w:bookmarkEnd w:id="16"/>
+      <w:bookmarkEnd w:id="18"/>
     </w:p>
     <w:p>
       <w:pPr>
@@ -6675,11 +6927,11 @@
         <w:pStyle w:val="Heading2"/>
         <w:jc w:val="both"/>
       </w:pPr>
-      <w:bookmarkStart w:id="17" w:name="_Toc357528726"/>
+      <w:bookmarkStart w:id="19" w:name="_Toc357532979"/>
       <w:r>
         <w:t>Medidas de desempenho</w:t>
       </w:r>
-      <w:bookmarkEnd w:id="17"/>
+      <w:bookmarkEnd w:id="19"/>
     </w:p>
     <w:p>
       <w:pPr>
@@ -7194,22 +7446,22 @@
       <w:pPr>
         <w:pStyle w:val="Heading1"/>
       </w:pPr>
-      <w:bookmarkStart w:id="18" w:name="_Toc357528727"/>
+      <w:bookmarkStart w:id="20" w:name="_Toc357532980"/>
       <w:r>
         <w:lastRenderedPageBreak/>
         <w:t>Conclusões</w:t>
       </w:r>
-      <w:bookmarkEnd w:id="18"/>
+      <w:bookmarkEnd w:id="20"/>
     </w:p>
     <w:p>
       <w:pPr>
         <w:pStyle w:val="Heading2"/>
       </w:pPr>
-      <w:bookmarkStart w:id="19" w:name="_Toc357528728"/>
+      <w:bookmarkStart w:id="21" w:name="_Toc357532981"/>
       <w:r>
         <w:t>Análise comparativa de dados</w:t>
       </w:r>
-      <w:bookmarkEnd w:id="19"/>
+      <w:bookmarkEnd w:id="21"/>
     </w:p>
     <w:p>
       <w:pPr>
@@ -7423,12 +7675,12 @@
         <w:pStyle w:val="Heading2"/>
         <w:jc w:val="both"/>
       </w:pPr>
-      <w:bookmarkStart w:id="20" w:name="_Toc357528729"/>
+      <w:bookmarkStart w:id="22" w:name="_Toc357532982"/>
       <w:r>
         <w:lastRenderedPageBreak/>
         <w:t>Limitações</w:t>
       </w:r>
-      <w:bookmarkEnd w:id="20"/>
+      <w:bookmarkEnd w:id="22"/>
     </w:p>
     <w:p>
       <w:pPr>
@@ -7489,12 +7741,12 @@
         <w:pStyle w:val="Heading2"/>
         <w:jc w:val="both"/>
       </w:pPr>
-      <w:bookmarkStart w:id="21" w:name="_Toc357528730"/>
+      <w:bookmarkStart w:id="23" w:name="_Toc357532983"/>
       <w:r>
         <w:lastRenderedPageBreak/>
         <w:t>Dificuldades encontradas</w:t>
       </w:r>
-      <w:bookmarkEnd w:id="21"/>
+      <w:bookmarkEnd w:id="23"/>
     </w:p>
     <w:p>
       <w:pPr>
@@ -7518,12 +7770,12 @@
       <w:pPr>
         <w:pStyle w:val="Heading2"/>
       </w:pPr>
-      <w:bookmarkStart w:id="22" w:name="_Toc357528731"/>
+      <w:bookmarkStart w:id="24" w:name="_Toc357532984"/>
       <w:r>
         <w:lastRenderedPageBreak/>
         <w:t>Sugestões para trabalho futuro</w:t>
       </w:r>
-      <w:bookmarkEnd w:id="22"/>
+      <w:bookmarkEnd w:id="24"/>
     </w:p>
     <w:p>
       <w:pPr>
@@ -7585,12 +7837,12 @@
         <w:pStyle w:val="Heading1"/>
         <w:jc w:val="both"/>
       </w:pPr>
-      <w:bookmarkStart w:id="23" w:name="_Toc357528732"/>
+      <w:bookmarkStart w:id="25" w:name="_Toc357532985"/>
       <w:r>
         <w:lastRenderedPageBreak/>
         <w:t>Distribuição de tarefas</w:t>
       </w:r>
-      <w:bookmarkEnd w:id="23"/>
+      <w:bookmarkEnd w:id="25"/>
     </w:p>
     <w:p>
       <w:pPr>
@@ -7614,14 +7866,14 @@
       <w:pPr>
         <w:pStyle w:val="Heading1"/>
       </w:pPr>
-      <w:bookmarkStart w:id="24" w:name="_Apêndice"/>
-      <w:bookmarkStart w:id="25" w:name="_Toc357528733"/>
-      <w:bookmarkEnd w:id="24"/>
+      <w:bookmarkStart w:id="26" w:name="_Apêndice"/>
+      <w:bookmarkStart w:id="27" w:name="_Toc357532986"/>
+      <w:bookmarkEnd w:id="26"/>
       <w:r>
         <w:lastRenderedPageBreak/>
         <w:t>Apêndice</w:t>
       </w:r>
-      <w:bookmarkEnd w:id="25"/>
+      <w:bookmarkEnd w:id="27"/>
     </w:p>
     <w:p>
       <w:pPr>
@@ -7659,7 +7911,7 @@
                     </pic:cNvPicPr>
                   </pic:nvPicPr>
                   <pic:blipFill>
-                    <a:blip r:embed="rId12">
+                    <a:blip r:embed="rId13">
                       <a:extLst>
                         <a:ext uri="{28A0092B-C50C-407E-A947-70E740481C1C}">
                           <a14:useLocalDpi xmlns:a14="http://schemas.microsoft.com/office/drawing/2010/main" val="0"/>
@@ -7744,7 +7996,7 @@
                     </pic:cNvPicPr>
                   </pic:nvPicPr>
                   <pic:blipFill rotWithShape="1">
-                    <a:blip r:embed="rId13">
+                    <a:blip r:embed="rId14">
                       <a:extLst>
                         <a:ext uri="{28A0092B-C50C-407E-A947-70E740481C1C}">
                           <a14:useLocalDpi xmlns:a14="http://schemas.microsoft.com/office/drawing/2010/main" val="0"/>
@@ -7888,7 +8140,7 @@
               </wp:anchor>
             </w:drawing>
           </mc:Choice>
-          <mc:Fallback>
+          <mc:Fallback xmlns:w15="http://schemas.microsoft.com/office/word/2012/wordml">
             <w:pict>
               <v:shape w14:anchorId="19C1B197" id="Text Box 9" o:spid="_x0000_s1029" type="#_x0000_t202" style="position:absolute;left:0;text-align:left;margin-left:-40.05pt;margin-top:467.4pt;width:493pt;height:.05pt;z-index:251666432;visibility:visible;mso-wrap-style:square;mso-wrap-distance-left:9pt;mso-wrap-distance-top:0;mso-wrap-distance-right:9pt;mso-wrap-distance-bottom:0;mso-position-horizontal:absolute;mso-position-horizontal-relative:text;mso-position-vertical:absolute;mso-position-vertical-relative:text;v-text-anchor:top" o:gfxdata="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" stroked="f">
                 <v:textbox style="mso-fit-shape-to-text:t" inset="0,0,0,0">
@@ -7953,7 +8205,7 @@
                     </pic:cNvPicPr>
                   </pic:nvPicPr>
                   <pic:blipFill>
-                    <a:blip r:embed="rId14" cstate="print">
+                    <a:blip r:embed="rId15" cstate="print">
                       <a:extLst>
                         <a:ext uri="{28A0092B-C50C-407E-A947-70E740481C1C}">
                           <a14:useLocalDpi xmlns:a14="http://schemas.microsoft.com/office/drawing/2010/main" val="0"/>
@@ -8067,7 +8319,7 @@
               </wp:anchor>
             </w:drawing>
           </mc:Choice>
-          <mc:Fallback>
+          <mc:Fallback xmlns:w15="http://schemas.microsoft.com/office/word/2012/wordml">
             <w:pict>
               <v:shape w14:anchorId="479AA510" id="Text Box 1" o:spid="_x0000_s1030" type="#_x0000_t202" style="position:absolute;left:0;text-align:left;margin-left:-38.2pt;margin-top:202.8pt;width:498.55pt;height:.05pt;z-index:251665408;visibility:visible;mso-wrap-style:square;mso-wrap-distance-left:9pt;mso-wrap-distance-top:0;mso-wrap-distance-right:9pt;mso-wrap-distance-bottom:0;mso-position-horizontal:absolute;mso-position-horizontal-relative:text;mso-position-vertical:absolute;mso-position-vertical-relative:text;v-text-anchor:top" o:gfxdata="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" stroked="f">
                 <v:textbox style="mso-fit-shape-to-text:t" inset="0,0,0,0">
@@ -8130,7 +8382,7 @@
                     </pic:cNvPicPr>
                   </pic:nvPicPr>
                   <pic:blipFill>
-                    <a:blip r:embed="rId15">
+                    <a:blip r:embed="rId16">
                       <a:extLst>
                         <a:ext uri="{28A0092B-C50C-407E-A947-70E740481C1C}">
                           <a14:useLocalDpi xmlns:a14="http://schemas.microsoft.com/office/drawing/2010/main" val="0"/>
@@ -8204,7 +8456,7 @@
                     </pic:cNvPicPr>
                   </pic:nvPicPr>
                   <pic:blipFill>
-                    <a:blip r:embed="rId16" cstate="print">
+                    <a:blip r:embed="rId17" cstate="print">
                       <a:extLst>
                         <a:ext uri="{28A0092B-C50C-407E-A947-70E740481C1C}">
                           <a14:useLocalDpi xmlns:a14="http://schemas.microsoft.com/office/drawing/2010/main" val="0"/>
@@ -8326,7 +8578,7 @@
               </wp:anchor>
             </w:drawing>
           </mc:Choice>
-          <mc:Fallback>
+          <mc:Fallback xmlns:w15="http://schemas.microsoft.com/office/word/2012/wordml">
             <w:pict>
               <v:shape w14:anchorId="1E686907" id="Text Box 12" o:spid="_x0000_s1031" type="#_x0000_t202" style="position:absolute;margin-left:-39.05pt;margin-top:163pt;width:486.5pt;height:.05pt;z-index:251669504;visibility:visible;mso-wrap-style:square;mso-wrap-distance-left:9pt;mso-wrap-distance-top:0;mso-wrap-distance-right:9pt;mso-wrap-distance-bottom:0;mso-position-horizontal:absolute;mso-position-horizontal-relative:text;mso-position-vertical:absolute;mso-position-vertical-relative:text;v-text-anchor:top" o:gfxdata="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" stroked="f">
                 <v:textbox style="mso-fit-shape-to-text:t" inset="0,0,0,0">
@@ -8454,7 +8706,7 @@
               </wp:anchor>
             </w:drawing>
           </mc:Choice>
-          <mc:Fallback>
+          <mc:Fallback xmlns:w15="http://schemas.microsoft.com/office/word/2012/wordml">
             <w:pict>
               <v:shape w14:anchorId="01CB9849" id="Text Box 14" o:spid="_x0000_s1032" type="#_x0000_t202" style="position:absolute;margin-left:-40.55pt;margin-top:371pt;width:490.5pt;height:.05pt;z-index:251672576;visibility:visible;mso-wrap-style:square;mso-wrap-distance-left:9pt;mso-wrap-distance-top:0;mso-wrap-distance-right:9pt;mso-wrap-distance-bottom:0;mso-position-horizontal:absolute;mso-position-horizontal-relative:text;mso-position-vertical:absolute;mso-position-vertical-relative:text;v-text-anchor:top" o:gfxdata="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" stroked="f">
                 <v:textbox style="mso-fit-shape-to-text:t" inset="0,0,0,0">
@@ -8526,7 +8778,7 @@
                     </pic:cNvPicPr>
                   </pic:nvPicPr>
                   <pic:blipFill>
-                    <a:blip r:embed="rId17" cstate="print">
+                    <a:blip r:embed="rId18" cstate="print">
                       <a:extLst>
                         <a:ext uri="{28A0092B-C50C-407E-A947-70E740481C1C}">
                           <a14:useLocalDpi xmlns:a14="http://schemas.microsoft.com/office/drawing/2010/main" val="0"/>
@@ -8567,7 +8819,7 @@
         <w:br w:type="page"/>
       </w:r>
     </w:p>
-    <w:bookmarkStart w:id="26" w:name="_Toc357528734" w:displacedByCustomXml="next"/>
+    <w:bookmarkStart w:id="28" w:name="_Toc357532987" w:displacedByCustomXml="next"/>
     <w:sdt>
       <w:sdtPr>
         <w:rPr>
@@ -8582,6 +8834,7 @@
           <w:docPartUnique/>
         </w:docPartObj>
       </w:sdtPr>
+      <w:sdtEndPr/>
       <w:sdtContent>
         <w:p>
           <w:pPr>
@@ -8597,13 +8850,14 @@
           <w:r>
             <w:t>Referências</w:t>
           </w:r>
-          <w:bookmarkEnd w:id="26"/>
+          <w:bookmarkEnd w:id="28"/>
         </w:p>
         <w:sdt>
           <w:sdtPr>
             <w:id w:val="-573587230"/>
             <w:bibliography/>
           </w:sdtPr>
+          <w:sdtEndPr/>
           <w:sdtContent>
             <w:p>
               <w:pPr>
@@ -8620,6 +8874,9 @@
                 <w:fldChar w:fldCharType="begin"/>
               </w:r>
               <w:r>
+                <w:rPr>
+                  <w:lang w:val="en-US"/>
+                </w:rPr>
                 <w:instrText xml:space="preserve"> BIBLIOGRAPHY </w:instrText>
               </w:r>
               <w:r>
@@ -8628,6 +8885,7 @@
               <w:r>
                 <w:rPr>
                   <w:noProof/>
+                  <w:lang w:val="en-US"/>
                 </w:rPr>
                 <w:t xml:space="preserve">Cormack, G. V., &amp; Morspool, R. N. (1984). </w:t>
               </w:r>
@@ -8688,14 +8946,12 @@
                 <w:fldChar w:fldCharType="end"/>
               </w:r>
             </w:p>
-            <w:bookmarkStart w:id="27" w:name="_GoBack" w:displacedByCustomXml="next"/>
-            <w:bookmarkEnd w:id="27" w:displacedByCustomXml="next"/>
           </w:sdtContent>
         </w:sdt>
       </w:sdtContent>
     </w:sdt>
     <w:sectPr>
-      <w:footerReference w:type="default" r:id="rId18"/>
+      <w:footerReference w:type="default" r:id="rId19"/>
       <w:type w:val="continuous"/>
       <w:pgSz w:w="11906" w:h="16838"/>
       <w:pgMar w:top="1418" w:right="1701" w:bottom="1418" w:left="1701" w:header="709" w:footer="709" w:gutter="0"/>
@@ -8709,7 +8965,7 @@
 </file>
 
 <file path=word/endnotes.xml><?xml version="1.0" encoding="utf-8"?>
-<w:endnotes xmlns:wpc="http://schemas.microsoft.com/office/word/2010/wordprocessingCanvas" xmlns:mc="http://schemas.openxmlformats.org/markup-compatibility/2006" xmlns:o="urn:schemas-microsoft-com:office:office" xmlns:r="http://schemas.openxmlformats.org/officeDocument/2006/relationships" xmlns:m="http://schemas.openxmlformats.org/officeDocument/2006/math" xmlns:v="urn:schemas-microsoft-com:vml" xmlns:wp14="http://schemas.microsoft.com/office/word/2010/wordprocessingDrawing" xmlns:wp="http://schemas.openxmlformats.org/drawingml/2006/wordprocessingDrawing" xmlns:w10="urn:schemas-microsoft-com:office:word" xmlns:w="http://schemas.openxmlformats.org/wordprocessingml/2006/main" xmlns:w14="http://schemas.microsoft.com/office/word/2010/wordml" xmlns:w15="http://schemas.microsoft.com/office/word/2012/wordml" xmlns:wpg="http://schemas.microsoft.com/office/word/2010/wordprocessingGroup" xmlns:wpi="http://schemas.microsoft.com/office/word/2010/wordprocessingInk" xmlns:wne="http://schemas.microsoft.com/office/word/2006/wordml" xmlns:wps="http://schemas.microsoft.com/office/word/2010/wordprocessingShape" mc:Ignorable="w14 w15 wp14">
+<w:endnotes xmlns:wpc="http://schemas.microsoft.com/office/word/2010/wordprocessingCanvas" xmlns:mc="http://schemas.openxmlformats.org/markup-compatibility/2006" xmlns:o="urn:schemas-microsoft-com:office:office" xmlns:r="http://schemas.openxmlformats.org/officeDocument/2006/relationships" xmlns:m="http://schemas.openxmlformats.org/officeDocument/2006/math" xmlns:v="urn:schemas-microsoft-com:vml" xmlns:wp14="http://schemas.microsoft.com/office/word/2010/wordprocessingDrawing" xmlns:wp="http://schemas.openxmlformats.org/drawingml/2006/wordprocessingDrawing" xmlns:w10="urn:schemas-microsoft-com:office:word" xmlns:w="http://schemas.openxmlformats.org/wordprocessingml/2006/main" xmlns:w14="http://schemas.microsoft.com/office/word/2010/wordml" xmlns:wpg="http://schemas.microsoft.com/office/word/2010/wordprocessingGroup" xmlns:wpi="http://schemas.microsoft.com/office/word/2010/wordprocessingInk" xmlns:wne="http://schemas.microsoft.com/office/word/2006/wordml" xmlns:wps="http://schemas.microsoft.com/office/word/2010/wordprocessingShape" mc:Ignorable="w14 wp14">
   <w:endnote w:type="separator" w:id="-1">
     <w:p>
       <w:pPr>
@@ -8748,7 +9004,7 @@
 </file>
 
 <file path=word/footer1.xml><?xml version="1.0" encoding="utf-8"?>
-<w:ftr xmlns:wpc="http://schemas.microsoft.com/office/word/2010/wordprocessingCanvas" xmlns:mc="http://schemas.openxmlformats.org/markup-compatibility/2006" xmlns:o="urn:schemas-microsoft-com:office:office" xmlns:r="http://schemas.openxmlformats.org/officeDocument/2006/relationships" xmlns:m="http://schemas.openxmlformats.org/officeDocument/2006/math" xmlns:v="urn:schemas-microsoft-com:vml" xmlns:wp14="http://schemas.microsoft.com/office/word/2010/wordprocessingDrawing" xmlns:wp="http://schemas.openxmlformats.org/drawingml/2006/wordprocessingDrawing" xmlns:w10="urn:schemas-microsoft-com:office:word" xmlns:w="http://schemas.openxmlformats.org/wordprocessingml/2006/main" xmlns:w14="http://schemas.microsoft.com/office/word/2010/wordml" xmlns:w15="http://schemas.microsoft.com/office/word/2012/wordml" xmlns:wpg="http://schemas.microsoft.com/office/word/2010/wordprocessingGroup" xmlns:wpi="http://schemas.microsoft.com/office/word/2010/wordprocessingInk" xmlns:wne="http://schemas.microsoft.com/office/word/2006/wordml" xmlns:wps="http://schemas.microsoft.com/office/word/2010/wordprocessingShape" mc:Ignorable="w14 w15 wp14">
+<w:ftr xmlns:wpc="http://schemas.microsoft.com/office/word/2010/wordprocessingCanvas" xmlns:mc="http://schemas.openxmlformats.org/markup-compatibility/2006" xmlns:o="urn:schemas-microsoft-com:office:office" xmlns:r="http://schemas.openxmlformats.org/officeDocument/2006/relationships" xmlns:m="http://schemas.openxmlformats.org/officeDocument/2006/math" xmlns:v="urn:schemas-microsoft-com:vml" xmlns:wp14="http://schemas.microsoft.com/office/word/2010/wordprocessingDrawing" xmlns:wp="http://schemas.openxmlformats.org/drawingml/2006/wordprocessingDrawing" xmlns:w10="urn:schemas-microsoft-com:office:word" xmlns:w="http://schemas.openxmlformats.org/wordprocessingml/2006/main" xmlns:w14="http://schemas.microsoft.com/office/word/2010/wordml" xmlns:wpg="http://schemas.microsoft.com/office/word/2010/wordprocessingGroup" xmlns:wpi="http://schemas.microsoft.com/office/word/2010/wordprocessingInk" xmlns:wne="http://schemas.microsoft.com/office/word/2006/wordml" xmlns:wps="http://schemas.microsoft.com/office/word/2010/wordprocessingShape" mc:Ignorable="w14 wp14">
   <w:p>
     <w:pPr>
       <w:pStyle w:val="Footer"/>
@@ -8789,7 +9045,7 @@
         <w:noProof/>
         <w:color w:val="404040" w:themeColor="text1" w:themeTint="BF"/>
       </w:rPr>
-      <w:t>19</w:t>
+      <w:t>1</w:t>
     </w:r>
     <w:r>
       <w:rPr>
@@ -8808,7 +9064,7 @@
 </file>
 
 <file path=word/footnotes.xml><?xml version="1.0" encoding="utf-8"?>
-<w:footnotes xmlns:wpc="http://schemas.microsoft.com/office/word/2010/wordprocessingCanvas" xmlns:mc="http://schemas.openxmlformats.org/markup-compatibility/2006" xmlns:o="urn:schemas-microsoft-com:office:office" xmlns:r="http://schemas.openxmlformats.org/officeDocument/2006/relationships" xmlns:m="http://schemas.openxmlformats.org/officeDocument/2006/math" xmlns:v="urn:schemas-microsoft-com:vml" xmlns:wp14="http://schemas.microsoft.com/office/word/2010/wordprocessingDrawing" xmlns:wp="http://schemas.openxmlformats.org/drawingml/2006/wordprocessingDrawing" xmlns:w10="urn:schemas-microsoft-com:office:word" xmlns:w="http://schemas.openxmlformats.org/wordprocessingml/2006/main" xmlns:w14="http://schemas.microsoft.com/office/word/2010/wordml" xmlns:w15="http://schemas.microsoft.com/office/word/2012/wordml" xmlns:wpg="http://schemas.microsoft.com/office/word/2010/wordprocessingGroup" xmlns:wpi="http://schemas.microsoft.com/office/word/2010/wordprocessingInk" xmlns:wne="http://schemas.microsoft.com/office/word/2006/wordml" xmlns:wps="http://schemas.microsoft.com/office/word/2010/wordprocessingShape" mc:Ignorable="w14 w15 wp14">
+<w:footnotes xmlns:wpc="http://schemas.microsoft.com/office/word/2010/wordprocessingCanvas" xmlns:mc="http://schemas.openxmlformats.org/markup-compatibility/2006" xmlns:o="urn:schemas-microsoft-com:office:office" xmlns:r="http://schemas.openxmlformats.org/officeDocument/2006/relationships" xmlns:m="http://schemas.openxmlformats.org/officeDocument/2006/math" xmlns:v="urn:schemas-microsoft-com:vml" xmlns:wp14="http://schemas.microsoft.com/office/word/2010/wordprocessingDrawing" xmlns:wp="http://schemas.openxmlformats.org/drawingml/2006/wordprocessingDrawing" xmlns:w10="urn:schemas-microsoft-com:office:word" xmlns:w="http://schemas.openxmlformats.org/wordprocessingml/2006/main" xmlns:w14="http://schemas.microsoft.com/office/word/2010/wordml" xmlns:wpg="http://schemas.microsoft.com/office/word/2010/wordprocessingGroup" xmlns:wpi="http://schemas.microsoft.com/office/word/2010/wordprocessingInk" xmlns:wne="http://schemas.microsoft.com/office/word/2006/wordml" xmlns:wps="http://schemas.microsoft.com/office/word/2010/wordprocessingShape" mc:Ignorable="w14 wp14">
   <w:footnote w:type="separator" w:id="-1">
     <w:p>
       <w:pPr>
@@ -8895,7 +9151,7 @@
 </file>
 
 <file path=word/numbering.xml><?xml version="1.0" encoding="utf-8"?>
-<w:numbering xmlns:wpc="http://schemas.microsoft.com/office/word/2010/wordprocessingCanvas" xmlns:mc="http://schemas.openxmlformats.org/markup-compatibility/2006" xmlns:o="urn:schemas-microsoft-com:office:office" xmlns:r="http://schemas.openxmlformats.org/officeDocument/2006/relationships" xmlns:m="http://schemas.openxmlformats.org/officeDocument/2006/math" xmlns:v="urn:schemas-microsoft-com:vml" xmlns:wp14="http://schemas.microsoft.com/office/word/2010/wordprocessingDrawing" xmlns:wp="http://schemas.openxmlformats.org/drawingml/2006/wordprocessingDrawing" xmlns:w10="urn:schemas-microsoft-com:office:word" xmlns:w="http://schemas.openxmlformats.org/wordprocessingml/2006/main" xmlns:w14="http://schemas.microsoft.com/office/word/2010/wordml" xmlns:w15="http://schemas.microsoft.com/office/word/2012/wordml" xmlns:wpg="http://schemas.microsoft.com/office/word/2010/wordprocessingGroup" xmlns:wpi="http://schemas.microsoft.com/office/word/2010/wordprocessingInk" xmlns:wne="http://schemas.microsoft.com/office/word/2006/wordml" xmlns:wps="http://schemas.microsoft.com/office/word/2010/wordprocessingShape" mc:Ignorable="w14 w15 wp14">
+<w:numbering xmlns:wpc="http://schemas.microsoft.com/office/word/2010/wordprocessingCanvas" xmlns:mc="http://schemas.openxmlformats.org/markup-compatibility/2006" xmlns:o="urn:schemas-microsoft-com:office:office" xmlns:r="http://schemas.openxmlformats.org/officeDocument/2006/relationships" xmlns:m="http://schemas.openxmlformats.org/officeDocument/2006/math" xmlns:v="urn:schemas-microsoft-com:vml" xmlns:wp14="http://schemas.microsoft.com/office/word/2010/wordprocessingDrawing" xmlns:wp="http://schemas.openxmlformats.org/drawingml/2006/wordprocessingDrawing" xmlns:w10="urn:schemas-microsoft-com:office:word" xmlns:w="http://schemas.openxmlformats.org/wordprocessingml/2006/main" xmlns:w14="http://schemas.microsoft.com/office/word/2010/wordml" xmlns:wpg="http://schemas.microsoft.com/office/word/2010/wordprocessingGroup" xmlns:wpi="http://schemas.microsoft.com/office/word/2010/wordprocessingInk" xmlns:wne="http://schemas.microsoft.com/office/word/2006/wordml" xmlns:wps="http://schemas.microsoft.com/office/word/2010/wordprocessingShape" mc:Ignorable="w14 wp14">
   <w:abstractNum w:abstractNumId="0">
     <w:nsid w:val="060A5AEA"/>
     <w:multiLevelType w:val="hybridMultilevel"/>
@@ -12807,7 +13063,7 @@
 </file>
 
 <file path=word/styles.xml><?xml version="1.0" encoding="utf-8"?>
-<w:styles xmlns:mc="http://schemas.openxmlformats.org/markup-compatibility/2006" xmlns:r="http://schemas.openxmlformats.org/officeDocument/2006/relationships" xmlns:w="http://schemas.openxmlformats.org/wordprocessingml/2006/main" xmlns:w14="http://schemas.microsoft.com/office/word/2010/wordml" xmlns:w15="http://schemas.microsoft.com/office/word/2012/wordml" mc:Ignorable="w14 w15">
+<w:styles xmlns:mc="http://schemas.openxmlformats.org/markup-compatibility/2006" xmlns:r="http://schemas.openxmlformats.org/officeDocument/2006/relationships" xmlns:w="http://schemas.openxmlformats.org/wordprocessingml/2006/main" xmlns:w14="http://schemas.microsoft.com/office/word/2010/wordml" mc:Ignorable="w14">
   <w:docDefaults>
     <w:rPrDefault>
       <w:rPr>
@@ -12823,378 +13079,1395 @@
       </w:pPr>
     </w:pPrDefault>
   </w:docDefaults>
-  <w:latentStyles w:defLockedState="0" w:defUIPriority="99" w:defSemiHidden="0" w:defUnhideWhenUsed="0" w:defQFormat="0" w:count="371">
-    <w:lsdException w:name="Normal" w:uiPriority="0" w:qFormat="1"/>
-    <w:lsdException w:name="heading 1" w:uiPriority="9" w:qFormat="1"/>
-    <w:lsdException w:name="heading 2" w:semiHidden="1" w:uiPriority="9" w:unhideWhenUsed="1" w:qFormat="1"/>
-    <w:lsdException w:name="heading 3" w:semiHidden="1" w:uiPriority="9" w:unhideWhenUsed="1" w:qFormat="1"/>
-    <w:lsdException w:name="heading 4" w:semiHidden="1" w:uiPriority="9" w:unhideWhenUsed="1" w:qFormat="1"/>
-    <w:lsdException w:name="heading 5" w:semiHidden="1" w:uiPriority="9" w:unhideWhenUsed="1" w:qFormat="1"/>
-    <w:lsdException w:name="heading 6" w:semiHidden="1" w:uiPriority="9" w:unhideWhenUsed="1" w:qFormat="1"/>
-    <w:lsdException w:name="heading 7" w:semiHidden="1" w:uiPriority="9" w:unhideWhenUsed="1" w:qFormat="1"/>
-    <w:lsdException w:name="heading 8" w:semiHidden="1" w:uiPriority="9" w:unhideWhenUsed="1" w:qFormat="1"/>
-    <w:lsdException w:name="heading 9" w:semiHidden="1" w:uiPriority="9" w:unhideWhenUsed="1" w:qFormat="1"/>
-    <w:lsdException w:name="index 1" w:semiHidden="1" w:unhideWhenUsed="1"/>
-    <w:lsdException w:name="index 2" w:semiHidden="1" w:unhideWhenUsed="1"/>
-    <w:lsdException w:name="index 3" w:semiHidden="1" w:unhideWhenUsed="1"/>
-    <w:lsdException w:name="index 4" w:semiHidden="1" w:unhideWhenUsed="1"/>
-    <w:lsdException w:name="index 5" w:semiHidden="1" w:unhideWhenUsed="1"/>
-    <w:lsdException w:name="index 6" w:semiHidden="1" w:unhideWhenUsed="1"/>
-    <w:lsdException w:name="index 7" w:semiHidden="1" w:unhideWhenUsed="1"/>
-    <w:lsdException w:name="index 8" w:semiHidden="1" w:unhideWhenUsed="1"/>
-    <w:lsdException w:name="index 9" w:semiHidden="1" w:unhideWhenUsed="1"/>
-    <w:lsdException w:name="toc 1" w:semiHidden="1" w:uiPriority="39" w:unhideWhenUsed="1"/>
-    <w:lsdException w:name="toc 2" w:semiHidden="1" w:uiPriority="39" w:unhideWhenUsed="1"/>
-    <w:lsdException w:name="toc 3" w:semiHidden="1" w:uiPriority="39" w:unhideWhenUsed="1"/>
-    <w:lsdException w:name="toc 4" w:semiHidden="1" w:uiPriority="39" w:unhideWhenUsed="1"/>
-    <w:lsdException w:name="toc 5" w:semiHidden="1" w:uiPriority="39" w:unhideWhenUsed="1"/>
-    <w:lsdException w:name="toc 6" w:semiHidden="1" w:uiPriority="39" w:unhideWhenUsed="1"/>
-    <w:lsdException w:name="toc 7" w:semiHidden="1" w:uiPriority="39" w:unhideWhenUsed="1"/>
-    <w:lsdException w:name="toc 8" w:semiHidden="1" w:uiPriority="39" w:unhideWhenUsed="1"/>
-    <w:lsdException w:name="toc 9" w:semiHidden="1" w:uiPriority="39" w:unhideWhenUsed="1"/>
-    <w:lsdException w:name="Normal Indent" w:semiHidden="1" w:unhideWhenUsed="1"/>
-    <w:lsdException w:name="footnote text" w:semiHidden="1" w:unhideWhenUsed="1"/>
-    <w:lsdException w:name="annotation text" w:semiHidden="1" w:unhideWhenUsed="1"/>
-    <w:lsdException w:name="header" w:semiHidden="1" w:unhideWhenUsed="1"/>
-    <w:lsdException w:name="footer" w:semiHidden="1" w:unhideWhenUsed="1"/>
-    <w:lsdException w:name="index heading" w:semiHidden="1" w:unhideWhenUsed="1"/>
-    <w:lsdException w:name="caption" w:semiHidden="1" w:uiPriority="35" w:unhideWhenUsed="1" w:qFormat="1"/>
-    <w:lsdException w:name="table of figures" w:semiHidden="1" w:unhideWhenUsed="1"/>
-    <w:lsdException w:name="envelope address" w:semiHidden="1" w:unhideWhenUsed="1"/>
-    <w:lsdException w:name="envelope return" w:semiHidden="1" w:unhideWhenUsed="1"/>
-    <w:lsdException w:name="footnote reference" w:semiHidden="1" w:unhideWhenUsed="1"/>
-    <w:lsdException w:name="annotation reference" w:semiHidden="1" w:unhideWhenUsed="1"/>
-    <w:lsdException w:name="line number" w:semiHidden="1" w:unhideWhenUsed="1"/>
-    <w:lsdException w:name="page number" w:semiHidden="1" w:unhideWhenUsed="1"/>
-    <w:lsdException w:name="endnote reference" w:semiHidden="1" w:unhideWhenUsed="1"/>
-    <w:lsdException w:name="endnote text" w:semiHidden="1" w:unhideWhenUsed="1"/>
-    <w:lsdException w:name="table of authorities" w:semiHidden="1" w:unhideWhenUsed="1"/>
-    <w:lsdException w:name="macro" w:semiHidden="1" w:unhideWhenUsed="1"/>
-    <w:lsdException w:name="toa heading" w:semiHidden="1" w:unhideWhenUsed="1"/>
-    <w:lsdException w:name="List" w:semiHidden="1" w:unhideWhenUsed="1"/>
-    <w:lsdException w:name="List Bullet" w:semiHidden="1" w:unhideWhenUsed="1"/>
-    <w:lsdException w:name="List Number" w:semiHidden="1" w:unhideWhenUsed="1"/>
-    <w:lsdException w:name="List 2" w:semiHidden="1" w:unhideWhenUsed="1"/>
-    <w:lsdException w:name="List 3" w:semiHidden="1" w:unhideWhenUsed="1"/>
-    <w:lsdException w:name="List 4" w:semiHidden="1" w:unhideWhenUsed="1"/>
-    <w:lsdException w:name="List 5" w:semiHidden="1" w:unhideWhenUsed="1"/>
-    <w:lsdException w:name="List Bullet 2" w:semiHidden="1" w:unhideWhenUsed="1"/>
-    <w:lsdException w:name="List Bullet 3" w:semiHidden="1" w:unhideWhenUsed="1"/>
-    <w:lsdException w:name="List Bullet 4" w:semiHidden="1" w:unhideWhenUsed="1"/>
-    <w:lsdException w:name="List Bullet 5" w:semiHidden="1" w:unhideWhenUsed="1"/>
-    <w:lsdException w:name="List Number 2" w:semiHidden="1" w:unhideWhenUsed="1"/>
-    <w:lsdException w:name="List Number 3" w:semiHidden="1" w:unhideWhenUsed="1"/>
-    <w:lsdException w:name="List Number 4" w:semiHidden="1" w:unhideWhenUsed="1"/>
-    <w:lsdException w:name="List Number 5" w:semiHidden="1" w:unhideWhenUsed="1"/>
-    <w:lsdException w:name="Title" w:uiPriority="10" w:qFormat="1"/>
-    <w:lsdException w:name="Closing" w:semiHidden="1" w:unhideWhenUsed="1"/>
-    <w:lsdException w:name="Signature" w:semiHidden="1" w:unhideWhenUsed="1"/>
-    <w:lsdException w:name="Default Paragraph Font" w:semiHidden="1" w:uiPriority="1" w:unhideWhenUsed="1"/>
-    <w:lsdException w:name="Body Text" w:semiHidden="1" w:unhideWhenUsed="1"/>
-    <w:lsdException w:name="Body Text Indent" w:semiHidden="1" w:unhideWhenUsed="1"/>
-    <w:lsdException w:name="List Continue" w:semiHidden="1" w:unhideWhenUsed="1"/>
-    <w:lsdException w:name="List Continue 2" w:semiHidden="1" w:unhideWhenUsed="1"/>
-    <w:lsdException w:name="List Continue 3" w:semiHidden="1" w:unhideWhenUsed="1"/>
-    <w:lsdException w:name="List Continue 4" w:semiHidden="1" w:unhideWhenUsed="1"/>
-    <w:lsdException w:name="List Continue 5" w:semiHidden="1" w:unhideWhenUsed="1"/>
-    <w:lsdException w:name="Message Header" w:semiHidden="1" w:unhideWhenUsed="1"/>
-    <w:lsdException w:name="Subtitle" w:uiPriority="11" w:qFormat="1"/>
-    <w:lsdException w:name="Salutation" w:semiHidden="1" w:unhideWhenUsed="1"/>
-    <w:lsdException w:name="Date" w:semiHidden="1" w:unhideWhenUsed="1"/>
-    <w:lsdException w:name="Body Text First Indent" w:semiHidden="1" w:unhideWhenUsed="1"/>
-    <w:lsdException w:name="Body Text First Indent 2" w:semiHidden="1" w:unhideWhenUsed="1"/>
-    <w:lsdException w:name="Note Heading" w:semiHidden="1" w:unhideWhenUsed="1"/>
-    <w:lsdException w:name="Body Text 2" w:semiHidden="1" w:unhideWhenUsed="1"/>
-    <w:lsdException w:name="Body Text 3" w:semiHidden="1" w:unhideWhenUsed="1"/>
-    <w:lsdException w:name="Body Text Indent 2" w:semiHidden="1" w:unhideWhenUsed="1"/>
-    <w:lsdException w:name="Body Text Indent 3" w:semiHidden="1" w:unhideWhenUsed="1"/>
-    <w:lsdException w:name="Block Text" w:semiHidden="1" w:unhideWhenUsed="1"/>
-    <w:lsdException w:name="Hyperlink" w:semiHidden="1" w:unhideWhenUsed="1"/>
-    <w:lsdException w:name="FollowedHyperlink" w:semiHidden="1" w:unhideWhenUsed="1"/>
-    <w:lsdException w:name="Strong" w:uiPriority="22" w:qFormat="1"/>
-    <w:lsdException w:name="Emphasis" w:uiPriority="20" w:qFormat="1"/>
-    <w:lsdException w:name="Document Map" w:semiHidden="1" w:unhideWhenUsed="1"/>
-    <w:lsdException w:name="Plain Text" w:semiHidden="1" w:unhideWhenUsed="1"/>
-    <w:lsdException w:name="E-mail Signature" w:semiHidden="1" w:unhideWhenUsed="1"/>
-    <w:lsdException w:name="HTML Top of Form" w:semiHidden="1" w:unhideWhenUsed="1"/>
-    <w:lsdException w:name="HTML Bottom of Form" w:semiHidden="1" w:unhideWhenUsed="1"/>
-    <w:lsdException w:name="Normal (Web)" w:semiHidden="1" w:unhideWhenUsed="1"/>
-    <w:lsdException w:name="HTML Acronym" w:semiHidden="1" w:unhideWhenUsed="1"/>
-    <w:lsdException w:name="HTML Address" w:semiHidden="1" w:unhideWhenUsed="1"/>
-    <w:lsdException w:name="HTML Cite" w:semiHidden="1" w:unhideWhenUsed="1"/>
-    <w:lsdException w:name="HTML Code" w:semiHidden="1" w:unhideWhenUsed="1"/>
-    <w:lsdException w:name="HTML Definition" w:semiHidden="1" w:unhideWhenUsed="1"/>
-    <w:lsdException w:name="HTML Keyboard" w:semiHidden="1" w:unhideWhenUsed="1"/>
-    <w:lsdException w:name="HTML Preformatted" w:semiHidden="1" w:unhideWhenUsed="1"/>
-    <w:lsdException w:name="HTML Sample" w:semiHidden="1" w:unhideWhenUsed="1"/>
-    <w:lsdException w:name="HTML Typewriter" w:semiHidden="1" w:unhideWhenUsed="1"/>
-    <w:lsdException w:name="HTML Variable" w:semiHidden="1" w:unhideWhenUsed="1"/>
-    <w:lsdException w:name="Normal Table" w:semiHidden="1" w:unhideWhenUsed="1"/>
-    <w:lsdException w:name="annotation subject" w:semiHidden="1" w:unhideWhenUsed="1"/>
-    <w:lsdException w:name="No List" w:semiHidden="1" w:unhideWhenUsed="1"/>
-    <w:lsdException w:name="Outline List 1" w:semiHidden="1" w:unhideWhenUsed="1"/>
-    <w:lsdException w:name="Outline List 2" w:semiHidden="1" w:unhideWhenUsed="1"/>
-    <w:lsdException w:name="Outline List 3" w:semiHidden="1" w:unhideWhenUsed="1"/>
-    <w:lsdException w:name="Table Simple 1" w:semiHidden="1" w:unhideWhenUsed="1"/>
-    <w:lsdException w:name="Table Simple 2" w:semiHidden="1" w:unhideWhenUsed="1"/>
-    <w:lsdException w:name="Table Simple 3" w:semiHidden="1" w:unhideWhenUsed="1"/>
-    <w:lsdException w:name="Table Classic 1" w:semiHidden="1" w:unhideWhenUsed="1"/>
-    <w:lsdException w:name="Table Classic 2" w:semiHidden="1" w:unhideWhenUsed="1"/>
-    <w:lsdException w:name="Table Classic 3" w:semiHidden="1" w:unhideWhenUsed="1"/>
-    <w:lsdException w:name="Table Classic 4" w:semiHidden="1" w:unhideWhenUsed="1"/>
-    <w:lsdException w:name="Table Colorful 1" w:semiHidden="1" w:unhideWhenUsed="1"/>
-    <w:lsdException w:name="Table Colorful 2" w:semiHidden="1" w:unhideWhenUsed="1"/>
-    <w:lsdException w:name="Table Colorful 3" w:semiHidden="1" w:unhideWhenUsed="1"/>
-    <w:lsdException w:name="Table Columns 1" w:semiHidden="1" w:unhideWhenUsed="1"/>
-    <w:lsdException w:name="Table Columns 2" w:semiHidden="1" w:unhideWhenUsed="1"/>
-    <w:lsdException w:name="Table Columns 3" w:semiHidden="1" w:unhideWhenUsed="1"/>
-    <w:lsdException w:name="Table Columns 4" w:semiHidden="1" w:unhideWhenUsed="1"/>
-    <w:lsdException w:name="Table Columns 5" w:semiHidden="1" w:unhideWhenUsed="1"/>
-    <w:lsdException w:name="Table Grid 1" w:semiHidden="1" w:unhideWhenUsed="1"/>
-    <w:lsdException w:name="Table Grid 2" w:semiHidden="1" w:unhideWhenUsed="1"/>
-    <w:lsdException w:name="Table Grid 3" w:semiHidden="1" w:unhideWhenUsed="1"/>
-    <w:lsdException w:name="Table Grid 4" w:semiHidden="1" w:unhideWhenUsed="1"/>
-    <w:lsdException w:name="Table Grid 5" w:semiHidden="1" w:unhideWhenUsed="1"/>
-    <w:lsdException w:name="Table Grid 6" w:semiHidden="1" w:unhideWhenUsed="1"/>
-    <w:lsdException w:name="Table Grid 7" w:semiHidden="1" w:unhideWhenUsed="1"/>
-    <w:lsdException w:name="Table Grid 8" w:semiHidden="1" w:unhideWhenUsed="1"/>
-    <w:lsdException w:name="Table List 1" w:semiHidden="1" w:unhideWhenUsed="1"/>
-    <w:lsdException w:name="Table List 2" w:semiHidden="1" w:unhideWhenUsed="1"/>
-    <w:lsdException w:name="Table List 3" w:semiHidden="1" w:unhideWhenUsed="1"/>
-    <w:lsdException w:name="Table List 4" w:semiHidden="1" w:unhideWhenUsed="1"/>
-    <w:lsdException w:name="Table List 5" w:semiHidden="1" w:unhideWhenUsed="1"/>
-    <w:lsdException w:name="Table List 6" w:semiHidden="1" w:unhideWhenUsed="1"/>
-    <w:lsdException w:name="Table List 7" w:semiHidden="1" w:unhideWhenUsed="1"/>
-    <w:lsdException w:name="Table List 8" w:semiHidden="1" w:unhideWhenUsed="1"/>
-    <w:lsdException w:name="Table 3D effects 1" w:semiHidden="1" w:unhideWhenUsed="1"/>
-    <w:lsdException w:name="Table 3D effects 2" w:semiHidden="1" w:unhideWhenUsed="1"/>
-    <w:lsdException w:name="Table 3D effects 3" w:semiHidden="1" w:unhideWhenUsed="1"/>
-    <w:lsdException w:name="Table Contemporary" w:semiHidden="1" w:unhideWhenUsed="1"/>
-    <w:lsdException w:name="Table Elegant" w:semiHidden="1" w:unhideWhenUsed="1"/>
-    <w:lsdException w:name="Table Professional" w:semiHidden="1" w:unhideWhenUsed="1"/>
-    <w:lsdException w:name="Table Subtle 1" w:semiHidden="1" w:unhideWhenUsed="1"/>
-    <w:lsdException w:name="Table Subtle 2" w:semiHidden="1" w:unhideWhenUsed="1"/>
-    <w:lsdException w:name="Table Web 1" w:semiHidden="1" w:unhideWhenUsed="1"/>
-    <w:lsdException w:name="Table Web 2" w:semiHidden="1" w:unhideWhenUsed="1"/>
-    <w:lsdException w:name="Table Web 3" w:semiHidden="1" w:unhideWhenUsed="1"/>
-    <w:lsdException w:name="Balloon Text" w:semiHidden="1" w:unhideWhenUsed="1"/>
-    <w:lsdException w:name="Table Grid" w:uiPriority="39"/>
-    <w:lsdException w:name="Table Theme" w:semiHidden="1" w:unhideWhenUsed="1"/>
-    <w:lsdException w:name="Placeholder Text" w:semiHidden="1"/>
-    <w:lsdException w:name="No Spacing" w:uiPriority="1" w:qFormat="1"/>
-    <w:lsdException w:name="Light Shading" w:uiPriority="60"/>
-    <w:lsdException w:name="Light List" w:uiPriority="61"/>
-    <w:lsdException w:name="Light Grid" w:uiPriority="62"/>
-    <w:lsdException w:name="Medium Shading 1" w:uiPriority="63"/>
-    <w:lsdException w:name="Medium Shading 2" w:uiPriority="64"/>
-    <w:lsdException w:name="Medium List 1" w:uiPriority="65"/>
-    <w:lsdException w:name="Medium List 2" w:uiPriority="66"/>
-    <w:lsdException w:name="Medium Grid 1" w:uiPriority="67"/>
-    <w:lsdException w:name="Medium Grid 2" w:uiPriority="68"/>
-    <w:lsdException w:name="Medium Grid 3" w:uiPriority="69"/>
-    <w:lsdException w:name="Dark List" w:uiPriority="70"/>
-    <w:lsdException w:name="Colorful Shading" w:uiPriority="71"/>
-    <w:lsdException w:name="Colorful List" w:uiPriority="72"/>
-    <w:lsdException w:name="Colorful Grid" w:uiPriority="73"/>
-    <w:lsdException w:name="Light Shading Accent 1" w:uiPriority="60"/>
-    <w:lsdException w:name="Light List Accent 1" w:uiPriority="61"/>
-    <w:lsdException w:name="Light Grid Accent 1" w:uiPriority="62"/>
-    <w:lsdException w:name="Medium Shading 1 Accent 1" w:uiPriority="63"/>
-    <w:lsdException w:name="Medium Shading 2 Accent 1" w:uiPriority="64"/>
-    <w:lsdException w:name="Medium List 1 Accent 1" w:uiPriority="65"/>
-    <w:lsdException w:name="Revision" w:semiHidden="1"/>
-    <w:lsdException w:name="List Paragraph" w:uiPriority="34" w:qFormat="1"/>
-    <w:lsdException w:name="Quote" w:uiPriority="29" w:qFormat="1"/>
-    <w:lsdException w:name="Intense Quote" w:uiPriority="30" w:qFormat="1"/>
-    <w:lsdException w:name="Medium List 2 Accent 1" w:uiPriority="66"/>
-    <w:lsdException w:name="Medium Grid 1 Accent 1" w:uiPriority="67"/>
-    <w:lsdException w:name="Medium Grid 2 Accent 1" w:uiPriority="68"/>
-    <w:lsdException w:name="Medium Grid 3 Accent 1" w:uiPriority="69"/>
-    <w:lsdException w:name="Dark List Accent 1" w:uiPriority="70"/>
-    <w:lsdException w:name="Colorful Shading Accent 1" w:uiPriority="71"/>
-    <w:lsdException w:name="Colorful List Accent 1" w:uiPriority="72"/>
-    <w:lsdException w:name="Colorful Grid Accent 1" w:uiPriority="73"/>
-    <w:lsdException w:name="Light Shading Accent 2" w:uiPriority="60"/>
-    <w:lsdException w:name="Light List Accent 2" w:uiPriority="61"/>
-    <w:lsdException w:name="Light Grid Accent 2" w:uiPriority="62"/>
-    <w:lsdException w:name="Medium Shading 1 Accent 2" w:uiPriority="63"/>
-    <w:lsdException w:name="Medium Shading 2 Accent 2" w:uiPriority="64"/>
-    <w:lsdException w:name="Medium List 1 Accent 2" w:uiPriority="65"/>
-    <w:lsdException w:name="Medium List 2 Accent 2" w:uiPriority="66"/>
-    <w:lsdException w:name="Medium Grid 1 Accent 2" w:uiPriority="67"/>
-    <w:lsdException w:name="Medium Grid 2 Accent 2" w:uiPriority="68"/>
-    <w:lsdException w:name="Medium Grid 3 Accent 2" w:uiPriority="69"/>
-    <w:lsdException w:name="Dark List Accent 2" w:uiPriority="70"/>
-    <w:lsdException w:name="Colorful Shading Accent 2" w:uiPriority="71"/>
-    <w:lsdException w:name="Colorful List Accent 2" w:uiPriority="72"/>
-    <w:lsdException w:name="Colorful Grid Accent 2" w:uiPriority="73"/>
-    <w:lsdException w:name="Light Shading Accent 3" w:uiPriority="60"/>
-    <w:lsdException w:name="Light List Accent 3" w:uiPriority="61"/>
-    <w:lsdException w:name="Light Grid Accent 3" w:uiPriority="62"/>
-    <w:lsdException w:name="Medium Shading 1 Accent 3" w:uiPriority="63"/>
-    <w:lsdException w:name="Medium Shading 2 Accent 3" w:uiPriority="64"/>
-    <w:lsdException w:name="Medium List 1 Accent 3" w:uiPriority="65"/>
-    <w:lsdException w:name="Medium List 2 Accent 3" w:uiPriority="66"/>
-    <w:lsdException w:name="Medium Grid 1 Accent 3" w:uiPriority="67"/>
-    <w:lsdException w:name="Medium Grid 2 Accent 3" w:uiPriority="68"/>
-    <w:lsdException w:name="Medium Grid 3 Accent 3" w:uiPriority="69"/>
-    <w:lsdException w:name="Dark List Accent 3" w:uiPriority="70"/>
-    <w:lsdException w:name="Colorful Shading Accent 3" w:uiPriority="71"/>
-    <w:lsdException w:name="Colorful List Accent 3" w:uiPriority="72"/>
-    <w:lsdException w:name="Colorful Grid Accent 3" w:uiPriority="73"/>
-    <w:lsdException w:name="Light Shading Accent 4" w:uiPriority="60"/>
-    <w:lsdException w:name="Light List Accent 4" w:uiPriority="61"/>
-    <w:lsdException w:name="Light Grid Accent 4" w:uiPriority="62"/>
-    <w:lsdException w:name="Medium Shading 1 Accent 4" w:uiPriority="63"/>
-    <w:lsdException w:name="Medium Shading 2 Accent 4" w:uiPriority="64"/>
-    <w:lsdException w:name="Medium List 1 Accent 4" w:uiPriority="65"/>
-    <w:lsdException w:name="Medium List 2 Accent 4" w:uiPriority="66"/>
-    <w:lsdException w:name="Medium Grid 1 Accent 4" w:uiPriority="67"/>
-    <w:lsdException w:name="Medium Grid 2 Accent 4" w:uiPriority="68"/>
-    <w:lsdException w:name="Medium Grid 3 Accent 4" w:uiPriority="69"/>
-    <w:lsdException w:name="Dark List Accent 4" w:uiPriority="70"/>
-    <w:lsdException w:name="Colorful Shading Accent 4" w:uiPriority="71"/>
-    <w:lsdException w:name="Colorful List Accent 4" w:uiPriority="72"/>
-    <w:lsdException w:name="Colorful Grid Accent 4" w:uiPriority="73"/>
-    <w:lsdException w:name="Light Shading Accent 5" w:uiPriority="60"/>
-    <w:lsdException w:name="Light List Accent 5" w:uiPriority="61"/>
-    <w:lsdException w:name="Light Grid Accent 5" w:uiPriority="62"/>
-    <w:lsdException w:name="Medium Shading 1 Accent 5" w:uiPriority="63"/>
-    <w:lsdException w:name="Medium Shading 2 Accent 5" w:uiPriority="64"/>
-    <w:lsdException w:name="Medium List 1 Accent 5" w:uiPriority="65"/>
-    <w:lsdException w:name="Medium List 2 Accent 5" w:uiPriority="66"/>
-    <w:lsdException w:name="Medium Grid 1 Accent 5" w:uiPriority="67"/>
-    <w:lsdException w:name="Medium Grid 2 Accent 5" w:uiPriority="68"/>
-    <w:lsdException w:name="Medium Grid 3 Accent 5" w:uiPriority="69"/>
-    <w:lsdException w:name="Dark List Accent 5" w:uiPriority="70"/>
-    <w:lsdException w:name="Colorful Shading Accent 5" w:uiPriority="71"/>
-    <w:lsdException w:name="Colorful List Accent 5" w:uiPriority="72"/>
-    <w:lsdException w:name="Colorful Grid Accent 5" w:uiPriority="73"/>
-    <w:lsdException w:name="Light Shading Accent 6" w:uiPriority="60"/>
-    <w:lsdException w:name="Light List Accent 6" w:uiPriority="61"/>
-    <w:lsdException w:name="Light Grid Accent 6" w:uiPriority="62"/>
-    <w:lsdException w:name="Medium Shading 1 Accent 6" w:uiPriority="63"/>
-    <w:lsdException w:name="Medium Shading 2 Accent 6" w:uiPriority="64"/>
-    <w:lsdException w:name="Medium List 1 Accent 6" w:uiPriority="65"/>
-    <w:lsdException w:name="Medium List 2 Accent 6" w:uiPriority="66"/>
-    <w:lsdException w:name="Medium Grid 1 Accent 6" w:uiPriority="67"/>
-    <w:lsdException w:name="Medium Grid 2 Accent 6" w:uiPriority="68"/>
-    <w:lsdException w:name="Medium Grid 3 Accent 6" w:uiPriority="69"/>
-    <w:lsdException w:name="Dark List Accent 6" w:uiPriority="70"/>
-    <w:lsdException w:name="Colorful Shading Accent 6" w:uiPriority="71"/>
-    <w:lsdException w:name="Colorful List Accent 6" w:uiPriority="72"/>
-    <w:lsdException w:name="Colorful Grid Accent 6" w:uiPriority="73"/>
-    <w:lsdException w:name="Subtle Emphasis" w:uiPriority="19" w:qFormat="1"/>
-    <w:lsdException w:name="Intense Emphasis" w:uiPriority="21" w:qFormat="1"/>
-    <w:lsdException w:name="Subtle Reference" w:uiPriority="31" w:qFormat="1"/>
-    <w:lsdException w:name="Intense Reference" w:uiPriority="32" w:qFormat="1"/>
-    <w:lsdException w:name="Book Title" w:uiPriority="33" w:qFormat="1"/>
-    <w:lsdException w:name="Bibliography" w:semiHidden="1" w:uiPriority="37" w:unhideWhenUsed="1"/>
-    <w:lsdException w:name="TOC Heading" w:semiHidden="1" w:uiPriority="39" w:unhideWhenUsed="1" w:qFormat="1"/>
-    <w:lsdException w:name="Plain Table 1" w:uiPriority="41"/>
-    <w:lsdException w:name="Plain Table 2" w:uiPriority="42"/>
-    <w:lsdException w:name="Plain Table 3" w:uiPriority="43"/>
-    <w:lsdException w:name="Plain Table 4" w:uiPriority="44"/>
-    <w:lsdException w:name="Plain Table 5" w:uiPriority="45"/>
-    <w:lsdException w:name="Grid Table Light" w:uiPriority="40"/>
-    <w:lsdException w:name="Grid Table 1 Light" w:uiPriority="46"/>
-    <w:lsdException w:name="Grid Table 2" w:uiPriority="47"/>
-    <w:lsdException w:name="Grid Table 3" w:uiPriority="48"/>
-    <w:lsdException w:name="Grid Table 4" w:uiPriority="49"/>
-    <w:lsdException w:name="Grid Table 5 Dark" w:uiPriority="50"/>
-    <w:lsdException w:name="Grid Table 6 Colorful" w:uiPriority="51"/>
-    <w:lsdException w:name="Grid Table 7 Colorful" w:uiPriority="52"/>
-    <w:lsdException w:name="Grid Table 1 Light Accent 1" w:uiPriority="46"/>
-    <w:lsdException w:name="Grid Table 2 Accent 1" w:uiPriority="47"/>
-    <w:lsdException w:name="Grid Table 3 Accent 1" w:uiPriority="48"/>
-    <w:lsdException w:name="Grid Table 4 Accent 1" w:uiPriority="49"/>
-    <w:lsdException w:name="Grid Table 5 Dark Accent 1" w:uiPriority="50"/>
-    <w:lsdException w:name="Grid Table 6 Colorful Accent 1" w:uiPriority="51"/>
-    <w:lsdException w:name="Grid Table 7 Colorful Accent 1" w:uiPriority="52"/>
-    <w:lsdException w:name="Grid Table 1 Light Accent 2" w:uiPriority="46"/>
-    <w:lsdException w:name="Grid Table 2 Accent 2" w:uiPriority="47"/>
-    <w:lsdException w:name="Grid Table 3 Accent 2" w:uiPriority="48"/>
-    <w:lsdException w:name="Grid Table 4 Accent 2" w:uiPriority="49"/>
-    <w:lsdException w:name="Grid Table 5 Dark Accent 2" w:uiPriority="50"/>
-    <w:lsdException w:name="Grid Table 6 Colorful Accent 2" w:uiPriority="51"/>
-    <w:lsdException w:name="Grid Table 7 Colorful Accent 2" w:uiPriority="52"/>
-    <w:lsdException w:name="Grid Table 1 Light Accent 3" w:uiPriority="46"/>
-    <w:lsdException w:name="Grid Table 2 Accent 3" w:uiPriority="47"/>
-    <w:lsdException w:name="Grid Table 3 Accent 3" w:uiPriority="48"/>
-    <w:lsdException w:name="Grid Table 4 Accent 3" w:uiPriority="49"/>
-    <w:lsdException w:name="Grid Table 5 Dark Accent 3" w:uiPriority="50"/>
-    <w:lsdException w:name="Grid Table 6 Colorful Accent 3" w:uiPriority="51"/>
-    <w:lsdException w:name="Grid Table 7 Colorful Accent 3" w:uiPriority="52"/>
-    <w:lsdException w:name="Grid Table 1 Light Accent 4" w:uiPriority="46"/>
-    <w:lsdException w:name="Grid Table 2 Accent 4" w:uiPriority="47"/>
-    <w:lsdException w:name="Grid Table 3 Accent 4" w:uiPriority="48"/>
-    <w:lsdException w:name="Grid Table 4 Accent 4" w:uiPriority="49"/>
-    <w:lsdException w:name="Grid Table 5 Dark Accent 4" w:uiPriority="50"/>
-    <w:lsdException w:name="Grid Table 6 Colorful Accent 4" w:uiPriority="51"/>
-    <w:lsdException w:name="Grid Table 7 Colorful Accent 4" w:uiPriority="52"/>
-    <w:lsdException w:name="Grid Table 1 Light Accent 5" w:uiPriority="46"/>
-    <w:lsdException w:name="Grid Table 2 Accent 5" w:uiPriority="47"/>
-    <w:lsdException w:name="Grid Table 3 Accent 5" w:uiPriority="48"/>
-    <w:lsdException w:name="Grid Table 4 Accent 5" w:uiPriority="49"/>
-    <w:lsdException w:name="Grid Table 5 Dark Accent 5" w:uiPriority="50"/>
-    <w:lsdException w:name="Grid Table 6 Colorful Accent 5" w:uiPriority="51"/>
-    <w:lsdException w:name="Grid Table 7 Colorful Accent 5" w:uiPriority="52"/>
-    <w:lsdException w:name="Grid Table 1 Light Accent 6" w:uiPriority="46"/>
-    <w:lsdException w:name="Grid Table 2 Accent 6" w:uiPriority="47"/>
-    <w:lsdException w:name="Grid Table 3 Accent 6" w:uiPriority="48"/>
-    <w:lsdException w:name="Grid Table 4 Accent 6" w:uiPriority="49"/>
-    <w:lsdException w:name="Grid Table 5 Dark Accent 6" w:uiPriority="50"/>
-    <w:lsdException w:name="Grid Table 6 Colorful Accent 6" w:uiPriority="51"/>
-    <w:lsdException w:name="Grid Table 7 Colorful Accent 6" w:uiPriority="52"/>
-    <w:lsdException w:name="List Table 1 Light" w:uiPriority="46"/>
-    <w:lsdException w:name="List Table 2" w:uiPriority="47"/>
-    <w:lsdException w:name="List Table 3" w:uiPriority="48"/>
-    <w:lsdException w:name="List Table 4" w:uiPriority="49"/>
-    <w:lsdException w:name="List Table 5 Dark" w:uiPriority="50"/>
-    <w:lsdException w:name="List Table 6 Colorful" w:uiPriority="51"/>
-    <w:lsdException w:name="List Table 7 Colorful" w:uiPriority="52"/>
-    <w:lsdException w:name="List Table 1 Light Accent 1" w:uiPriority="46"/>
-    <w:lsdException w:name="List Table 2 Accent 1" w:uiPriority="47"/>
-    <w:lsdException w:name="List Table 3 Accent 1" w:uiPriority="48"/>
-    <w:lsdException w:name="List Table 4 Accent 1" w:uiPriority="49"/>
-    <w:lsdException w:name="List Table 5 Dark Accent 1" w:uiPriority="50"/>
-    <w:lsdException w:name="List Table 6 Colorful Accent 1" w:uiPriority="51"/>
-    <w:lsdException w:name="List Table 7 Colorful Accent 1" w:uiPriority="52"/>
-    <w:lsdException w:name="List Table 1 Light Accent 2" w:uiPriority="46"/>
-    <w:lsdException w:name="List Table 2 Accent 2" w:uiPriority="47"/>
-    <w:lsdException w:name="List Table 3 Accent 2" w:uiPriority="48"/>
-    <w:lsdException w:name="List Table 4 Accent 2" w:uiPriority="49"/>
-    <w:lsdException w:name="List Table 5 Dark Accent 2" w:uiPriority="50"/>
-    <w:lsdException w:name="List Table 6 Colorful Accent 2" w:uiPriority="51"/>
-    <w:lsdException w:name="List Table 7 Colorful Accent 2" w:uiPriority="52"/>
-    <w:lsdException w:name="List Table 1 Light Accent 3" w:uiPriority="46"/>
-    <w:lsdException w:name="List Table 2 Accent 3" w:uiPriority="47"/>
-    <w:lsdException w:name="List Table 3 Accent 3" w:uiPriority="48"/>
-    <w:lsdException w:name="List Table 4 Accent 3" w:uiPriority="49"/>
-    <w:lsdException w:name="List Table 5 Dark Accent 3" w:uiPriority="50"/>
-    <w:lsdException w:name="List Table 6 Colorful Accent 3" w:uiPriority="51"/>
-    <w:lsdException w:name="List Table 7 Colorful Accent 3" w:uiPriority="52"/>
-    <w:lsdException w:name="List Table 1 Light Accent 4" w:uiPriority="46"/>
-    <w:lsdException w:name="List Table 2 Accent 4" w:uiPriority="47"/>
-    <w:lsdException w:name="List Table 3 Accent 4" w:uiPriority="48"/>
-    <w:lsdException w:name="List Table 4 Accent 4" w:uiPriority="49"/>
-    <w:lsdException w:name="List Table 5 Dark Accent 4" w:uiPriority="50"/>
-    <w:lsdException w:name="List Table 6 Colorful Accent 4" w:uiPriority="51"/>
-    <w:lsdException w:name="List Table 7 Colorful Accent 4" w:uiPriority="52"/>
-    <w:lsdException w:name="List Table 1 Light Accent 5" w:uiPriority="46"/>
-    <w:lsdException w:name="List Table 2 Accent 5" w:uiPriority="47"/>
-    <w:lsdException w:name="List Table 3 Accent 5" w:uiPriority="48"/>
-    <w:lsdException w:name="List Table 4 Accent 5" w:uiPriority="49"/>
-    <w:lsdException w:name="List Table 5 Dark Accent 5" w:uiPriority="50"/>
-    <w:lsdException w:name="List Table 6 Colorful Accent 5" w:uiPriority="51"/>
-    <w:lsdException w:name="List Table 7 Colorful Accent 5" w:uiPriority="52"/>
-    <w:lsdException w:name="List Table 1 Light Accent 6" w:uiPriority="46"/>
-    <w:lsdException w:name="List Table 2 Accent 6" w:uiPriority="47"/>
-    <w:lsdException w:name="List Table 3 Accent 6" w:uiPriority="48"/>
-    <w:lsdException w:name="List Table 4 Accent 6" w:uiPriority="49"/>
-    <w:lsdException w:name="List Table 5 Dark Accent 6" w:uiPriority="50"/>
-    <w:lsdException w:name="List Table 6 Colorful Accent 6" w:uiPriority="51"/>
-    <w:lsdException w:name="List Table 7 Colorful Accent 6" w:uiPriority="52"/>
+  <w:latentStyles w:defLockedState="0" w:defUIPriority="99" w:defSemiHidden="1" w:defUnhideWhenUsed="1" w:defQFormat="0" w:count="267">
+    <w:lsdException w:name="Normal" w:semiHidden="0" w:uiPriority="0" w:unhideWhenUsed="0" w:qFormat="1"/>
+    <w:lsdException w:name="heading 1" w:semiHidden="0" w:uiPriority="9" w:unhideWhenUsed="0" w:qFormat="1"/>
+    <w:lsdException w:name="heading 2" w:uiPriority="9" w:qFormat="1"/>
+    <w:lsdException w:name="heading 3" w:uiPriority="9" w:qFormat="1"/>
+    <w:lsdException w:name="heading 4" w:uiPriority="9" w:qFormat="1"/>
+    <w:lsdException w:name="heading 5" w:uiPriority="9" w:qFormat="1"/>
+    <w:lsdException w:name="heading 6" w:uiPriority="9" w:qFormat="1"/>
+    <w:lsdException w:name="heading 7" w:uiPriority="9" w:qFormat="1"/>
+    <w:lsdException w:name="heading 8" w:uiPriority="9" w:qFormat="1"/>
+    <w:lsdException w:name="heading 9" w:uiPriority="9" w:qFormat="1"/>
+    <w:lsdException w:name="toc 1" w:uiPriority="39"/>
+    <w:lsdException w:name="toc 2" w:uiPriority="39"/>
+    <w:lsdException w:name="toc 3" w:uiPriority="39"/>
+    <w:lsdException w:name="toc 4" w:uiPriority="39"/>
+    <w:lsdException w:name="toc 5" w:uiPriority="39"/>
+    <w:lsdException w:name="toc 6" w:uiPriority="39"/>
+    <w:lsdException w:name="toc 7" w:uiPriority="39"/>
+    <w:lsdException w:name="toc 8" w:uiPriority="39"/>
+    <w:lsdException w:name="toc 9" w:uiPriority="39"/>
+    <w:lsdException w:name="caption" w:uiPriority="35" w:qFormat="1"/>
+    <w:lsdException w:name="Title" w:semiHidden="0" w:uiPriority="10" w:unhideWhenUsed="0" w:qFormat="1"/>
+    <w:lsdException w:name="Default Paragraph Font" w:uiPriority="1"/>
+    <w:lsdException w:name="Subtitle" w:semiHidden="0" w:uiPriority="11" w:unhideWhenUsed="0" w:qFormat="1"/>
+    <w:lsdException w:name="Strong" w:semiHidden="0" w:uiPriority="22" w:unhideWhenUsed="0" w:qFormat="1"/>
+    <w:lsdException w:name="Emphasis" w:semiHidden="0" w:uiPriority="20" w:unhideWhenUsed="0" w:qFormat="1"/>
+    <w:lsdException w:name="Table Grid" w:semiHidden="0" w:uiPriority="39" w:unhideWhenUsed="0"/>
+    <w:lsdException w:name="Placeholder Text" w:unhideWhenUsed="0"/>
+    <w:lsdException w:name="No Spacing" w:semiHidden="0" w:uiPriority="1" w:unhideWhenUsed="0" w:qFormat="1"/>
+    <w:lsdException w:name="Light Shading" w:semiHidden="0" w:uiPriority="60" w:unhideWhenUsed="0"/>
+    <w:lsdException w:name="Light List" w:semiHidden="0" w:uiPriority="61" w:unhideWhenUsed="0"/>
+    <w:lsdException w:name="Light Grid" w:semiHidden="0" w:uiPriority="62" w:unhideWhenUsed="0"/>
+    <w:lsdException w:name="Medium Shading 1" w:semiHidden="0" w:uiPriority="63" w:unhideWhenUsed="0"/>
+    <w:lsdException w:name="Medium Shading 2" w:semiHidden="0" w:uiPriority="64" w:unhideWhenUsed="0"/>
+    <w:lsdException w:name="Medium List 1" w:semiHidden="0" w:uiPriority="65" w:unhideWhenUsed="0"/>
+    <w:lsdException w:name="Medium List 2" w:semiHidden="0" w:uiPriority="66" w:unhideWhenUsed="0"/>
+    <w:lsdException w:name="Medium Grid 1" w:semiHidden="0" w:uiPriority="67" w:unhideWhenUsed="0"/>
+    <w:lsdException w:name="Medium Grid 2" w:semiHidden="0" w:uiPriority="68" w:unhideWhenUsed="0"/>
+    <w:lsdException w:name="Medium Grid 3" w:semiHidden="0" w:uiPriority="69" w:unhideWhenUsed="0"/>
+    <w:lsdException w:name="Dark List" w:semiHidden="0" w:uiPriority="70" w:unhideWhenUsed="0"/>
+    <w:lsdException w:name="Colorful Shading" w:semiHidden="0" w:uiPriority="71" w:unhideWhenUsed="0"/>
+    <w:lsdException w:name="Colorful List" w:semiHidden="0" w:uiPriority="72" w:unhideWhenUsed="0"/>
+    <w:lsdException w:name="Colorful Grid" w:semiHidden="0" w:uiPriority="73" w:unhideWhenUsed="0"/>
+    <w:lsdException w:name="Light Shading Accent 1" w:semiHidden="0" w:uiPriority="60" w:unhideWhenUsed="0"/>
+    <w:lsdException w:name="Light List Accent 1" w:semiHidden="0" w:uiPriority="61" w:unhideWhenUsed="0"/>
+    <w:lsdException w:name="Light Grid Accent 1" w:semiHidden="0" w:uiPriority="62" w:unhideWhenUsed="0"/>
+    <w:lsdException w:name="Medium Shading 1 Accent 1" w:semiHidden="0" w:uiPriority="63" w:unhideWhenUsed="0"/>
+    <w:lsdException w:name="Medium Shading 2 Accent 1" w:semiHidden="0" w:uiPriority="64" w:unhideWhenUsed="0"/>
+    <w:lsdException w:name="Medium List 1 Accent 1" w:semiHidden="0" w:uiPriority="65" w:unhideWhenUsed="0"/>
+    <w:lsdException w:name="Revision" w:unhideWhenUsed="0"/>
+    <w:lsdException w:name="List Paragraph" w:semiHidden="0" w:uiPriority="34" w:unhideWhenUsed="0" w:qFormat="1"/>
+    <w:lsdException w:name="Quote" w:semiHidden="0" w:uiPriority="29" w:unhideWhenUsed="0" w:qFormat="1"/>
+    <w:lsdException w:name="Intense Quote" w:semiHidden="0" w:uiPriority="30" w:unhideWhenUsed="0" w:qFormat="1"/>
+    <w:lsdException w:name="Medium List 2 Accent 1" w:semiHidden="0" w:uiPriority="66" w:unhideWhenUsed="0"/>
+    <w:lsdException w:name="Medium Grid 1 Accent 1" w:semiHidden="0" w:uiPriority="67" w:unhideWhenUsed="0"/>
+    <w:lsdException w:name="Medium Grid 2 Accent 1" w:semiHidden="0" w:uiPriority="68" w:unhideWhenUsed="0"/>
+    <w:lsdException w:name="Medium Grid 3 Accent 1" w:semiHidden="0" w:uiPriority="69" w:unhideWhenUsed="0"/>
+    <w:lsdException w:name="Dark List Accent 1" w:semiHidden="0" w:uiPriority="70" w:unhideWhenUsed="0"/>
+    <w:lsdException w:name="Colorful Shading Accent 1" w:semiHidden="0" w:uiPriority="71" w:unhideWhenUsed="0"/>
+    <w:lsdException w:name="Colorful List Accent 1" w:semiHidden="0" w:uiPriority="72" w:unhideWhenUsed="0"/>
+    <w:lsdException w:name="Colorful Grid Accent 1" w:semiHidden="0" w:uiPriority="73" w:unhideWhenUsed="0"/>
+    <w:lsdException w:name="Light Shading Accent 2" w:semiHidden="0" w:uiPriority="60" w:unhideWhenUsed="0"/>
+    <w:lsdException w:name="Light List Accent 2" w:semiHidden="0" w:uiPriority="61" w:unhideWhenUsed="0"/>
+    <w:lsdException w:name="Light Grid Accent 2" w:semiHidden="0" w:uiPriority="62" w:unhideWhenUsed="0"/>
+    <w:lsdException w:name="Medium Shading 1 Accent 2" w:semiHidden="0" w:uiPriority="63" w:unhideWhenUsed="0"/>
+    <w:lsdException w:name="Medium Shading 2 Accent 2" w:semiHidden="0" w:uiPriority="64" w:unhideWhenUsed="0"/>
+    <w:lsdException w:name="Medium List 1 Accent 2" w:semiHidden="0" w:uiPriority="65" w:unhideWhenUsed="0"/>
+    <w:lsdException w:name="Medium List 2 Accent 2" w:semiHidden="0" w:uiPriority="66" w:unhideWhenUsed="0"/>
+    <w:lsdException w:name="Medium Grid 1 Accent 2" w:semiHidden="0" w:uiPriority="67" w:unhideWhenUsed="0"/>
+    <w:lsdException w:name="Medium Grid 2 Accent 2" w:semiHidden="0" w:uiPriority="68" w:unhideWhenUsed="0"/>
+    <w:lsdException w:name="Medium Grid 3 Accent 2" w:semiHidden="0" w:uiPriority="69" w:unhideWhenUsed="0"/>
+    <w:lsdException w:name="Dark List Accent 2" w:semiHidden="0" w:uiPriority="70" w:unhideWhenUsed="0"/>
+    <w:lsdException w:name="Colorful Shading Accent 2" w:semiHidden="0" w:uiPriority="71" w:unhideWhenUsed="0"/>
+    <w:lsdException w:name="Colorful List Accent 2" w:semiHidden="0" w:uiPriority="72" w:unhideWhenUsed="0"/>
+    <w:lsdException w:name="Colorful Grid Accent 2" w:semiHidden="0" w:uiPriority="73" w:unhideWhenUsed="0"/>
+    <w:lsdException w:name="Light Shading Accent 3" w:semiHidden="0" w:uiPriority="60" w:unhideWhenUsed="0"/>
+    <w:lsdException w:name="Light List Accent 3" w:semiHidden="0" w:uiPriority="61" w:unhideWhenUsed="0"/>
+    <w:lsdException w:name="Light Grid Accent 3" w:semiHidden="0" w:uiPriority="62" w:unhideWhenUsed="0"/>
+    <w:lsdException w:name="Medium Shading 1 Accent 3" w:semiHidden="0" w:uiPriority="63" w:unhideWhenUsed="0"/>
+    <w:lsdException w:name="Medium Shading 2 Accent 3" w:semiHidden="0" w:uiPriority="64" w:unhideWhenUsed="0"/>
+    <w:lsdException w:name="Medium List 1 Accent 3" w:semiHidden="0" w:uiPriority="65" w:unhideWhenUsed="0"/>
+    <w:lsdException w:name="Medium List 2 Accent 3" w:semiHidden="0" w:uiPriority="66" w:unhideWhenUsed="0"/>
+    <w:lsdException w:name="Medium Grid 1 Accent 3" w:semiHidden="0" w:uiPriority="67" w:unhideWhenUsed="0"/>
+    <w:lsdException w:name="Medium Grid 2 Accent 3" w:semiHidden="0" w:uiPriority="68" w:unhideWhenUsed="0"/>
+    <w:lsdException w:name="Medium Grid 3 Accent 3" w:semiHidden="0" w:uiPriority="69" w:unhideWhenUsed="0"/>
+    <w:lsdException w:name="Dark List Accent 3" w:semiHidden="0" w:uiPriority="70" w:unhideWhenUsed="0"/>
+    <w:lsdException w:name="Colorful Shading Accent 3" w:semiHidden="0" w:uiPriority="71" w:unhideWhenUsed="0"/>
+    <w:lsdException w:name="Colorful List Accent 3" w:semiHidden="0" w:uiPriority="72" w:unhideWhenUsed="0"/>
+    <w:lsdException w:name="Colorful Grid Accent 3" w:semiHidden="0" w:uiPriority="73" w:unhideWhenUsed="0"/>
+    <w:lsdException w:name="Light Shading Accent 4" w:semiHidden="0" w:uiPriority="60" w:unhideWhenUsed="0"/>
+    <w:lsdException w:name="Light List Accent 4" w:semiHidden="0" w:uiPriority="61" w:unhideWhenUsed="0"/>
+    <w:lsdException w:name="Light Grid Accent 4" w:semiHidden="0" w:uiPriority="62" w:unhideWhenUsed="0"/>
+    <w:lsdException w:name="Medium Shading 1 Accent 4" w:semiHidden="0" w:uiPriority="63" w:unhideWhenUsed="0"/>
+    <w:lsdException w:name="Medium Shading 2 Accent 4" w:semiHidden="0" w:uiPriority="64" w:unhideWhenUsed="0"/>
+    <w:lsdException w:name="Medium List 1 Accent 4" w:semiHidden="0" w:uiPriority="65" w:unhideWhenUsed="0"/>
+    <w:lsdException w:name="Medium List 2 Accent 4" w:semiHidden="0" w:uiPriority="66" w:unhideWhenUsed="0"/>
+    <w:lsdException w:name="Medium Grid 1 Accent 4" w:semiHidden="0" w:uiPriority="67" w:unhideWhenUsed="0"/>
+    <w:lsdException w:name="Medium Grid 2 Accent 4" w:semiHidden="0" w:uiPriority="68" w:unhideWhenUsed="0"/>
+    <w:lsdException w:name="Medium Grid 3 Accent 4" w:semiHidden="0" w:uiPriority="69" w:unhideWhenUsed="0"/>
+    <w:lsdException w:name="Dark List Accent 4" w:semiHidden="0" w:uiPriority="70" w:unhideWhenUsed="0"/>
+    <w:lsdException w:name="Colorful Shading Accent 4" w:semiHidden="0" w:uiPriority="71" w:unhideWhenUsed="0"/>
+    <w:lsdException w:name="Colorful List Accent 4" w:semiHidden="0" w:uiPriority="72" w:unhideWhenUsed="0"/>
+    <w:lsdException w:name="Colorful Grid Accent 4" w:semiHidden="0" w:uiPriority="73" w:unhideWhenUsed="0"/>
+    <w:lsdException w:name="Light Shading Accent 5" w:semiHidden="0" w:uiPriority="60" w:unhideWhenUsed="0"/>
+    <w:lsdException w:name="Light List Accent 5" w:semiHidden="0" w:uiPriority="61" w:unhideWhenUsed="0"/>
+    <w:lsdException w:name="Light Grid Accent 5" w:semiHidden="0" w:uiPriority="62" w:unhideWhenUsed="0"/>
+    <w:lsdException w:name="Medium Shading 1 Accent 5" w:semiHidden="0" w:uiPriority="63" w:unhideWhenUsed="0"/>
+    <w:lsdException w:name="Medium Shading 2 Accent 5" w:semiHidden="0" w:uiPriority="64" w:unhideWhenUsed="0"/>
+    <w:lsdException w:name="Medium List 1 Accent 5" w:semiHidden="0" w:uiPriority="65" w:unhideWhenUsed="0"/>
+    <w:lsdException w:name="Medium List 2 Accent 5" w:semiHidden="0" w:uiPriority="66" w:unhideWhenUsed="0"/>
+    <w:lsdException w:name="Medium Grid 1 Accent 5" w:semiHidden="0" w:uiPriority="67" w:unhideWhenUsed="0"/>
+    <w:lsdException w:name="Medium Grid 2 Accent 5" w:semiHidden="0" w:uiPriority="68" w:unhideWhenUsed="0"/>
+    <w:lsdException w:name="Medium Grid 3 Accent 5" w:semiHidden="0" w:uiPriority="69" w:unhideWhenUsed="0"/>
+    <w:lsdException w:name="Dark List Accent 5" w:semiHidden="0" w:uiPriority="70" w:unhideWhenUsed="0"/>
+    <w:lsdException w:name="Colorful Shading Accent 5" w:semiHidden="0" w:uiPriority="71" w:unhideWhenUsed="0"/>
+    <w:lsdException w:name="Colorful List Accent 5" w:semiHidden="0" w:uiPriority="72" w:unhideWhenUsed="0"/>
+    <w:lsdException w:name="Colorful Grid Accent 5" w:semiHidden="0" w:uiPriority="73" w:unhideWhenUsed="0"/>
+    <w:lsdException w:name="Light Shading Accent 6" w:semiHidden="0" w:uiPriority="60" w:unhideWhenUsed="0"/>
+    <w:lsdException w:name="Light List Accent 6" w:semiHidden="0" w:uiPriority="61" w:unhideWhenUsed="0"/>
+    <w:lsdException w:name="Light Grid Accent 6" w:semiHidden="0" w:uiPriority="62" w:unhideWhenUsed="0"/>
+    <w:lsdException w:name="Medium Shading 1 Accent 6" w:semiHidden="0" w:uiPriority="63" w:unhideWhenUsed="0"/>
+    <w:lsdException w:name="Medium Shading 2 Accent 6" w:semiHidden="0" w:uiPriority="64" w:unhideWhenUsed="0"/>
+    <w:lsdException w:name="Medium List 1 Accent 6" w:semiHidden="0" w:uiPriority="65" w:unhideWhenUsed="0"/>
+    <w:lsdException w:name="Medium List 2 Accent 6" w:semiHidden="0" w:uiPriority="66" w:unhideWhenUsed="0"/>
+    <w:lsdException w:name="Medium Grid 1 Accent 6" w:semiHidden="0" w:uiPriority="67" w:unhideWhenUsed="0"/>
+    <w:lsdException w:name="Medium Grid 2 Accent 6" w:semiHidden="0" w:uiPriority="68" w:unhideWhenUsed="0"/>
+    <w:lsdException w:name="Medium Grid 3 Accent 6" w:semiHidden="0" w:uiPriority="69" w:unhideWhenUsed="0"/>
+    <w:lsdException w:name="Dark List Accent 6" w:semiHidden="0" w:uiPriority="70" w:unhideWhenUsed="0"/>
+    <w:lsdException w:name="Colorful Shading Accent 6" w:semiHidden="0" w:uiPriority="71" w:unhideWhenUsed="0"/>
+    <w:lsdException w:name="Colorful List Accent 6" w:semiHidden="0" w:uiPriority="72" w:unhideWhenUsed="0"/>
+    <w:lsdException w:name="Colorful Grid Accent 6" w:semiHidden="0" w:uiPriority="73" w:unhideWhenUsed="0"/>
+    <w:lsdException w:name="Subtle Emphasis" w:semiHidden="0" w:uiPriority="19" w:unhideWhenUsed="0" w:qFormat="1"/>
+    <w:lsdException w:name="Intense Emphasis" w:semiHidden="0" w:uiPriority="21" w:unhideWhenUsed="0" w:qFormat="1"/>
+    <w:lsdException w:name="Subtle Reference" w:semiHidden="0" w:uiPriority="31" w:unhideWhenUsed="0" w:qFormat="1"/>
+    <w:lsdException w:name="Intense Reference" w:semiHidden="0" w:uiPriority="32" w:unhideWhenUsed="0" w:qFormat="1"/>
+    <w:lsdException w:name="Book Title" w:semiHidden="0" w:uiPriority="33" w:unhideWhenUsed="0" w:qFormat="1"/>
+    <w:lsdException w:name="Bibliography" w:uiPriority="37"/>
+    <w:lsdException w:name="TOC Heading" w:uiPriority="39" w:qFormat="1"/>
+  </w:latentStyles>
+  <w:style w:type="paragraph" w:default="1" w:styleId="Normal">
+    <w:name w:val="Normal"/>
+    <w:qFormat/>
+    <w:rsid w:val="00DD5767"/>
+  </w:style>
+  <w:style w:type="paragraph" w:styleId="Heading1">
+    <w:name w:val="heading 1"/>
+    <w:basedOn w:val="Normal"/>
+    <w:next w:val="Normal"/>
+    <w:link w:val="Heading1Char"/>
+    <w:uiPriority w:val="9"/>
+    <w:qFormat/>
+    <w:rsid w:val="00A00057"/>
+    <w:pPr>
+      <w:keepNext/>
+      <w:keepLines/>
+      <w:pBdr>
+        <w:bottom w:val="single" w:sz="4" w:space="1" w:color="5B9BD5" w:themeColor="accent1"/>
+      </w:pBdr>
+      <w:spacing w:before="400" w:after="40" w:line="240" w:lineRule="auto"/>
+      <w:outlineLvl w:val="0"/>
+    </w:pPr>
+    <w:rPr>
+      <w:rFonts w:asciiTheme="majorHAnsi" w:eastAsiaTheme="majorEastAsia" w:hAnsiTheme="majorHAnsi" w:cstheme="majorBidi"/>
+      <w:color w:val="2E74B5" w:themeColor="accent1" w:themeShade="BF"/>
+      <w:sz w:val="40"/>
+      <w:szCs w:val="36"/>
+    </w:rPr>
+  </w:style>
+  <w:style w:type="paragraph" w:styleId="Heading2">
+    <w:name w:val="heading 2"/>
+    <w:basedOn w:val="Normal"/>
+    <w:next w:val="Normal"/>
+    <w:link w:val="Heading2Char"/>
+    <w:uiPriority w:val="9"/>
+    <w:unhideWhenUsed/>
+    <w:qFormat/>
+    <w:rsid w:val="006358E3"/>
+    <w:pPr>
+      <w:keepNext/>
+      <w:keepLines/>
+      <w:spacing w:before="160" w:after="0" w:line="240" w:lineRule="auto"/>
+      <w:outlineLvl w:val="1"/>
+    </w:pPr>
+    <w:rPr>
+      <w:rFonts w:asciiTheme="majorHAnsi" w:eastAsiaTheme="majorEastAsia" w:hAnsiTheme="majorHAnsi" w:cstheme="majorBidi"/>
+      <w:color w:val="2E74B5" w:themeColor="accent1" w:themeShade="BF"/>
+      <w:sz w:val="34"/>
+      <w:szCs w:val="28"/>
+    </w:rPr>
+  </w:style>
+  <w:style w:type="paragraph" w:styleId="Heading3">
+    <w:name w:val="heading 3"/>
+    <w:basedOn w:val="Normal"/>
+    <w:next w:val="Normal"/>
+    <w:link w:val="Heading3Char"/>
+    <w:uiPriority w:val="9"/>
+    <w:unhideWhenUsed/>
+    <w:qFormat/>
+    <w:rsid w:val="00A00057"/>
+    <w:pPr>
+      <w:keepNext/>
+      <w:keepLines/>
+      <w:spacing w:before="80" w:after="0" w:line="240" w:lineRule="auto"/>
+      <w:outlineLvl w:val="2"/>
+    </w:pPr>
+    <w:rPr>
+      <w:rFonts w:asciiTheme="majorHAnsi" w:eastAsiaTheme="majorEastAsia" w:hAnsiTheme="majorHAnsi" w:cstheme="majorBidi"/>
+      <w:color w:val="2E74B5" w:themeColor="accent1" w:themeShade="BF"/>
+      <w:sz w:val="26"/>
+      <w:szCs w:val="26"/>
+    </w:rPr>
+  </w:style>
+  <w:style w:type="paragraph" w:styleId="Heading4">
+    <w:name w:val="heading 4"/>
+    <w:basedOn w:val="Normal"/>
+    <w:next w:val="Normal"/>
+    <w:link w:val="Heading4Char"/>
+    <w:uiPriority w:val="9"/>
+    <w:semiHidden/>
+    <w:unhideWhenUsed/>
+    <w:qFormat/>
+    <w:rsid w:val="00DD5767"/>
+    <w:pPr>
+      <w:keepNext/>
+      <w:keepLines/>
+      <w:spacing w:before="80" w:after="0"/>
+      <w:outlineLvl w:val="3"/>
+    </w:pPr>
+    <w:rPr>
+      <w:rFonts w:asciiTheme="majorHAnsi" w:eastAsiaTheme="majorEastAsia" w:hAnsiTheme="majorHAnsi" w:cstheme="majorBidi"/>
+      <w:sz w:val="24"/>
+      <w:szCs w:val="24"/>
+    </w:rPr>
+  </w:style>
+  <w:style w:type="paragraph" w:styleId="Heading5">
+    <w:name w:val="heading 5"/>
+    <w:basedOn w:val="Normal"/>
+    <w:next w:val="Normal"/>
+    <w:link w:val="Heading5Char"/>
+    <w:uiPriority w:val="9"/>
+    <w:semiHidden/>
+    <w:unhideWhenUsed/>
+    <w:qFormat/>
+    <w:rsid w:val="00DD5767"/>
+    <w:pPr>
+      <w:keepNext/>
+      <w:keepLines/>
+      <w:spacing w:before="80" w:after="0"/>
+      <w:outlineLvl w:val="4"/>
+    </w:pPr>
+    <w:rPr>
+      <w:rFonts w:asciiTheme="majorHAnsi" w:eastAsiaTheme="majorEastAsia" w:hAnsiTheme="majorHAnsi" w:cstheme="majorBidi"/>
+      <w:i/>
+      <w:iCs/>
+      <w:sz w:val="22"/>
+      <w:szCs w:val="22"/>
+    </w:rPr>
+  </w:style>
+  <w:style w:type="paragraph" w:styleId="Heading6">
+    <w:name w:val="heading 6"/>
+    <w:basedOn w:val="Normal"/>
+    <w:next w:val="Normal"/>
+    <w:link w:val="Heading6Char"/>
+    <w:uiPriority w:val="9"/>
+    <w:semiHidden/>
+    <w:unhideWhenUsed/>
+    <w:qFormat/>
+    <w:rsid w:val="00DD5767"/>
+    <w:pPr>
+      <w:keepNext/>
+      <w:keepLines/>
+      <w:spacing w:before="80" w:after="0"/>
+      <w:outlineLvl w:val="5"/>
+    </w:pPr>
+    <w:rPr>
+      <w:rFonts w:asciiTheme="majorHAnsi" w:eastAsiaTheme="majorEastAsia" w:hAnsiTheme="majorHAnsi" w:cstheme="majorBidi"/>
+      <w:color w:val="595959" w:themeColor="text1" w:themeTint="A6"/>
+    </w:rPr>
+  </w:style>
+  <w:style w:type="paragraph" w:styleId="Heading7">
+    <w:name w:val="heading 7"/>
+    <w:basedOn w:val="Normal"/>
+    <w:next w:val="Normal"/>
+    <w:link w:val="Heading7Char"/>
+    <w:uiPriority w:val="9"/>
+    <w:semiHidden/>
+    <w:unhideWhenUsed/>
+    <w:qFormat/>
+    <w:rsid w:val="00DD5767"/>
+    <w:pPr>
+      <w:keepNext/>
+      <w:keepLines/>
+      <w:spacing w:before="80" w:after="0"/>
+      <w:outlineLvl w:val="6"/>
+    </w:pPr>
+    <w:rPr>
+      <w:rFonts w:asciiTheme="majorHAnsi" w:eastAsiaTheme="majorEastAsia" w:hAnsiTheme="majorHAnsi" w:cstheme="majorBidi"/>
+      <w:i/>
+      <w:iCs/>
+      <w:color w:val="595959" w:themeColor="text1" w:themeTint="A6"/>
+    </w:rPr>
+  </w:style>
+  <w:style w:type="paragraph" w:styleId="Heading8">
+    <w:name w:val="heading 8"/>
+    <w:basedOn w:val="Normal"/>
+    <w:next w:val="Normal"/>
+    <w:link w:val="Heading8Char"/>
+    <w:uiPriority w:val="9"/>
+    <w:semiHidden/>
+    <w:unhideWhenUsed/>
+    <w:qFormat/>
+    <w:rsid w:val="00DD5767"/>
+    <w:pPr>
+      <w:keepNext/>
+      <w:keepLines/>
+      <w:spacing w:before="80" w:after="0"/>
+      <w:outlineLvl w:val="7"/>
+    </w:pPr>
+    <w:rPr>
+      <w:rFonts w:asciiTheme="majorHAnsi" w:eastAsiaTheme="majorEastAsia" w:hAnsiTheme="majorHAnsi" w:cstheme="majorBidi"/>
+      <w:smallCaps/>
+      <w:color w:val="595959" w:themeColor="text1" w:themeTint="A6"/>
+    </w:rPr>
+  </w:style>
+  <w:style w:type="paragraph" w:styleId="Heading9">
+    <w:name w:val="heading 9"/>
+    <w:basedOn w:val="Normal"/>
+    <w:next w:val="Normal"/>
+    <w:link w:val="Heading9Char"/>
+    <w:uiPriority w:val="9"/>
+    <w:semiHidden/>
+    <w:unhideWhenUsed/>
+    <w:qFormat/>
+    <w:rsid w:val="00DD5767"/>
+    <w:pPr>
+      <w:keepNext/>
+      <w:keepLines/>
+      <w:spacing w:before="80" w:after="0"/>
+      <w:outlineLvl w:val="8"/>
+    </w:pPr>
+    <w:rPr>
+      <w:rFonts w:asciiTheme="majorHAnsi" w:eastAsiaTheme="majorEastAsia" w:hAnsiTheme="majorHAnsi" w:cstheme="majorBidi"/>
+      <w:i/>
+      <w:iCs/>
+      <w:smallCaps/>
+      <w:color w:val="595959" w:themeColor="text1" w:themeTint="A6"/>
+    </w:rPr>
+  </w:style>
+  <w:style w:type="character" w:default="1" w:styleId="DefaultParagraphFont">
+    <w:name w:val="Default Paragraph Font"/>
+    <w:uiPriority w:val="1"/>
+    <w:semiHidden/>
+    <w:unhideWhenUsed/>
+  </w:style>
+  <w:style w:type="table" w:default="1" w:styleId="TableNormal">
+    <w:name w:val="Normal Table"/>
+    <w:uiPriority w:val="99"/>
+    <w:semiHidden/>
+    <w:unhideWhenUsed/>
+    <w:tblPr>
+      <w:tblInd w:w="0" w:type="dxa"/>
+      <w:tblCellMar>
+        <w:top w:w="0" w:type="dxa"/>
+        <w:left w:w="108" w:type="dxa"/>
+        <w:bottom w:w="0" w:type="dxa"/>
+        <w:right w:w="108" w:type="dxa"/>
+      </w:tblCellMar>
+    </w:tblPr>
+  </w:style>
+  <w:style w:type="numbering" w:default="1" w:styleId="NoList">
+    <w:name w:val="No List"/>
+    <w:uiPriority w:val="99"/>
+    <w:semiHidden/>
+    <w:unhideWhenUsed/>
+  </w:style>
+  <w:style w:type="paragraph" w:styleId="NormalWeb">
+    <w:name w:val="Normal (Web)"/>
+    <w:basedOn w:val="Normal"/>
+    <w:uiPriority w:val="99"/>
+    <w:unhideWhenUsed/>
+    <w:rsid w:val="00F36CDD"/>
+    <w:pPr>
+      <w:spacing w:before="100" w:beforeAutospacing="1" w:after="119" w:line="240" w:lineRule="auto"/>
+    </w:pPr>
+    <w:rPr>
+      <w:rFonts w:ascii="Times New Roman" w:eastAsia="Times New Roman" w:hAnsi="Times New Roman" w:cs="Times New Roman"/>
+      <w:sz w:val="24"/>
+      <w:szCs w:val="24"/>
+      <w:lang w:eastAsia="pt-PT"/>
+    </w:rPr>
+  </w:style>
+  <w:style w:type="paragraph" w:styleId="NoSpacing">
+    <w:name w:val="No Spacing"/>
+    <w:link w:val="NoSpacingChar"/>
+    <w:uiPriority w:val="1"/>
+    <w:qFormat/>
+    <w:rsid w:val="00DD5767"/>
+    <w:pPr>
+      <w:spacing w:after="0" w:line="240" w:lineRule="auto"/>
+    </w:pPr>
+  </w:style>
+  <w:style w:type="character" w:customStyle="1" w:styleId="NoSpacingChar">
+    <w:name w:val="No Spacing Char"/>
+    <w:basedOn w:val="DefaultParagraphFont"/>
+    <w:link w:val="NoSpacing"/>
+    <w:uiPriority w:val="1"/>
+    <w:rsid w:val="000733F0"/>
+  </w:style>
+  <w:style w:type="paragraph" w:styleId="Header">
+    <w:name w:val="header"/>
+    <w:basedOn w:val="Normal"/>
+    <w:link w:val="HeaderChar"/>
+    <w:uiPriority w:val="99"/>
+    <w:unhideWhenUsed/>
+    <w:rsid w:val="00CD4872"/>
+    <w:pPr>
+      <w:tabs>
+        <w:tab w:val="center" w:pos="4252"/>
+        <w:tab w:val="right" w:pos="8504"/>
+      </w:tabs>
+      <w:spacing w:after="0" w:line="240" w:lineRule="auto"/>
+    </w:pPr>
+  </w:style>
+  <w:style w:type="character" w:customStyle="1" w:styleId="HeaderChar">
+    <w:name w:val="Header Char"/>
+    <w:basedOn w:val="DefaultParagraphFont"/>
+    <w:link w:val="Header"/>
+    <w:uiPriority w:val="99"/>
+    <w:rsid w:val="00CD4872"/>
+  </w:style>
+  <w:style w:type="paragraph" w:styleId="Footer">
+    <w:name w:val="footer"/>
+    <w:basedOn w:val="Normal"/>
+    <w:link w:val="FooterChar"/>
+    <w:uiPriority w:val="99"/>
+    <w:unhideWhenUsed/>
+    <w:rsid w:val="00CD4872"/>
+    <w:pPr>
+      <w:tabs>
+        <w:tab w:val="center" w:pos="4252"/>
+        <w:tab w:val="right" w:pos="8504"/>
+      </w:tabs>
+      <w:spacing w:after="0" w:line="240" w:lineRule="auto"/>
+    </w:pPr>
+  </w:style>
+  <w:style w:type="character" w:customStyle="1" w:styleId="FooterChar">
+    <w:name w:val="Footer Char"/>
+    <w:basedOn w:val="DefaultParagraphFont"/>
+    <w:link w:val="Footer"/>
+    <w:uiPriority w:val="99"/>
+    <w:rsid w:val="00CD4872"/>
+  </w:style>
+  <w:style w:type="character" w:customStyle="1" w:styleId="Heading1Char">
+    <w:name w:val="Heading 1 Char"/>
+    <w:basedOn w:val="DefaultParagraphFont"/>
+    <w:link w:val="Heading1"/>
+    <w:uiPriority w:val="9"/>
+    <w:rsid w:val="00A00057"/>
+    <w:rPr>
+      <w:rFonts w:asciiTheme="majorHAnsi" w:eastAsiaTheme="majorEastAsia" w:hAnsiTheme="majorHAnsi" w:cstheme="majorBidi"/>
+      <w:color w:val="2E74B5" w:themeColor="accent1" w:themeShade="BF"/>
+      <w:sz w:val="40"/>
+      <w:szCs w:val="36"/>
+    </w:rPr>
+  </w:style>
+  <w:style w:type="paragraph" w:styleId="TOCHeading">
+    <w:name w:val="TOC Heading"/>
+    <w:basedOn w:val="Heading1"/>
+    <w:next w:val="Normal"/>
+    <w:uiPriority w:val="39"/>
+    <w:unhideWhenUsed/>
+    <w:qFormat/>
+    <w:rsid w:val="00DD5767"/>
+    <w:pPr>
+      <w:outlineLvl w:val="9"/>
+    </w:pPr>
+  </w:style>
+  <w:style w:type="paragraph" w:styleId="TOC1">
+    <w:name w:val="toc 1"/>
+    <w:basedOn w:val="Normal"/>
+    <w:next w:val="Normal"/>
+    <w:autoRedefine/>
+    <w:uiPriority w:val="39"/>
+    <w:unhideWhenUsed/>
+    <w:rsid w:val="00106F5A"/>
+    <w:pPr>
+      <w:spacing w:after="100"/>
+    </w:pPr>
+  </w:style>
+  <w:style w:type="character" w:styleId="Hyperlink">
+    <w:name w:val="Hyperlink"/>
+    <w:basedOn w:val="DefaultParagraphFont"/>
+    <w:uiPriority w:val="99"/>
+    <w:unhideWhenUsed/>
+    <w:rsid w:val="00106F5A"/>
+    <w:rPr>
+      <w:color w:val="0563C1" w:themeColor="hyperlink"/>
+      <w:u w:val="single"/>
+    </w:rPr>
+  </w:style>
+  <w:style w:type="paragraph" w:customStyle="1" w:styleId="Heading">
+    <w:name w:val="Heading"/>
+    <w:basedOn w:val="Normal"/>
+    <w:link w:val="HeadingChar"/>
+    <w:rsid w:val="00CE7106"/>
+    <w:pPr>
+      <w:pBdr>
+        <w:top w:val="single" w:sz="6" w:space="6" w:color="5B9BD5" w:themeColor="accent1"/>
+        <w:bottom w:val="single" w:sz="6" w:space="6" w:color="5B9BD5" w:themeColor="accent1"/>
+      </w:pBdr>
+      <w:spacing w:after="240"/>
+      <w:jc w:val="center"/>
+    </w:pPr>
+    <w:rPr>
+      <w:rFonts w:asciiTheme="majorHAnsi" w:eastAsiaTheme="majorEastAsia" w:hAnsiTheme="majorHAnsi" w:cstheme="majorBidi"/>
+      <w:caps/>
+      <w:color w:val="5B9BD5" w:themeColor="accent1"/>
+      <w:sz w:val="24"/>
+      <w:szCs w:val="24"/>
+      <w:lang w:val="en-US"/>
+    </w:rPr>
+  </w:style>
+  <w:style w:type="character" w:customStyle="1" w:styleId="Heading2Char">
+    <w:name w:val="Heading 2 Char"/>
+    <w:basedOn w:val="DefaultParagraphFont"/>
+    <w:link w:val="Heading2"/>
+    <w:uiPriority w:val="9"/>
+    <w:rsid w:val="006358E3"/>
+    <w:rPr>
+      <w:rFonts w:asciiTheme="majorHAnsi" w:eastAsiaTheme="majorEastAsia" w:hAnsiTheme="majorHAnsi" w:cstheme="majorBidi"/>
+      <w:color w:val="2E74B5" w:themeColor="accent1" w:themeShade="BF"/>
+      <w:sz w:val="34"/>
+      <w:szCs w:val="28"/>
+    </w:rPr>
+  </w:style>
+  <w:style w:type="character" w:customStyle="1" w:styleId="HeadingChar">
+    <w:name w:val="Heading Char"/>
+    <w:basedOn w:val="DefaultParagraphFont"/>
+    <w:link w:val="Heading"/>
+    <w:rsid w:val="00CE7106"/>
+    <w:rPr>
+      <w:rFonts w:asciiTheme="majorHAnsi" w:eastAsiaTheme="majorEastAsia" w:hAnsiTheme="majorHAnsi" w:cstheme="majorBidi"/>
+      <w:caps/>
+      <w:color w:val="5B9BD5" w:themeColor="accent1"/>
+      <w:sz w:val="24"/>
+      <w:szCs w:val="24"/>
+      <w:lang w:val="en-US"/>
+    </w:rPr>
+  </w:style>
+  <w:style w:type="paragraph" w:styleId="TOC2">
+    <w:name w:val="toc 2"/>
+    <w:basedOn w:val="Normal"/>
+    <w:next w:val="Normal"/>
+    <w:autoRedefine/>
+    <w:uiPriority w:val="39"/>
+    <w:unhideWhenUsed/>
+    <w:rsid w:val="00B3583F"/>
+    <w:pPr>
+      <w:spacing w:after="100"/>
+      <w:ind w:left="220"/>
+    </w:pPr>
+  </w:style>
+  <w:style w:type="paragraph" w:styleId="TOC3">
+    <w:name w:val="toc 3"/>
+    <w:basedOn w:val="Normal"/>
+    <w:next w:val="Normal"/>
+    <w:autoRedefine/>
+    <w:uiPriority w:val="39"/>
+    <w:unhideWhenUsed/>
+    <w:rsid w:val="002A75F7"/>
+    <w:pPr>
+      <w:spacing w:after="100"/>
+      <w:ind w:left="440"/>
+    </w:pPr>
+    <w:rPr>
+      <w:rFonts w:cs="Times New Roman"/>
+      <w:lang w:val="en-US"/>
+    </w:rPr>
+  </w:style>
+  <w:style w:type="paragraph" w:styleId="FootnoteText">
+    <w:name w:val="footnote text"/>
+    <w:basedOn w:val="Normal"/>
+    <w:link w:val="FootnoteTextChar"/>
+    <w:uiPriority w:val="99"/>
+    <w:semiHidden/>
+    <w:unhideWhenUsed/>
+    <w:rsid w:val="00D63600"/>
+    <w:pPr>
+      <w:spacing w:after="0" w:line="240" w:lineRule="auto"/>
+    </w:pPr>
+    <w:rPr>
+      <w:sz w:val="20"/>
+      <w:szCs w:val="20"/>
+    </w:rPr>
+  </w:style>
+  <w:style w:type="paragraph" w:styleId="Index1">
+    <w:name w:val="index 1"/>
+    <w:basedOn w:val="Normal"/>
+    <w:next w:val="Normal"/>
+    <w:autoRedefine/>
+    <w:uiPriority w:val="99"/>
+    <w:semiHidden/>
+    <w:unhideWhenUsed/>
+    <w:rsid w:val="002A75F7"/>
+    <w:pPr>
+      <w:spacing w:after="0" w:line="240" w:lineRule="auto"/>
+      <w:ind w:left="220" w:hanging="220"/>
+    </w:pPr>
+  </w:style>
+  <w:style w:type="character" w:customStyle="1" w:styleId="FootnoteTextChar">
+    <w:name w:val="Footnote Text Char"/>
+    <w:basedOn w:val="DefaultParagraphFont"/>
+    <w:link w:val="FootnoteText"/>
+    <w:uiPriority w:val="99"/>
+    <w:semiHidden/>
+    <w:rsid w:val="00D63600"/>
+    <w:rPr>
+      <w:sz w:val="20"/>
+      <w:szCs w:val="20"/>
+    </w:rPr>
+  </w:style>
+  <w:style w:type="character" w:styleId="FootnoteReference">
+    <w:name w:val="footnote reference"/>
+    <w:basedOn w:val="DefaultParagraphFont"/>
+    <w:uiPriority w:val="99"/>
+    <w:semiHidden/>
+    <w:unhideWhenUsed/>
+    <w:rsid w:val="00D63600"/>
+    <w:rPr>
+      <w:vertAlign w:val="superscript"/>
+    </w:rPr>
+  </w:style>
+  <w:style w:type="paragraph" w:styleId="ListParagraph">
+    <w:name w:val="List Paragraph"/>
+    <w:basedOn w:val="Normal"/>
+    <w:uiPriority w:val="34"/>
+    <w:qFormat/>
+    <w:rsid w:val="00D63600"/>
+    <w:pPr>
+      <w:ind w:left="720"/>
+      <w:contextualSpacing/>
+    </w:pPr>
+  </w:style>
+  <w:style w:type="character" w:customStyle="1" w:styleId="Heading3Char">
+    <w:name w:val="Heading 3 Char"/>
+    <w:basedOn w:val="DefaultParagraphFont"/>
+    <w:link w:val="Heading3"/>
+    <w:uiPriority w:val="9"/>
+    <w:rsid w:val="00A00057"/>
+    <w:rPr>
+      <w:rFonts w:asciiTheme="majorHAnsi" w:eastAsiaTheme="majorEastAsia" w:hAnsiTheme="majorHAnsi" w:cstheme="majorBidi"/>
+      <w:color w:val="2E74B5" w:themeColor="accent1" w:themeShade="BF"/>
+      <w:sz w:val="26"/>
+      <w:szCs w:val="26"/>
+    </w:rPr>
+  </w:style>
+  <w:style w:type="character" w:customStyle="1" w:styleId="Heading4Char">
+    <w:name w:val="Heading 4 Char"/>
+    <w:basedOn w:val="DefaultParagraphFont"/>
+    <w:link w:val="Heading4"/>
+    <w:uiPriority w:val="9"/>
+    <w:semiHidden/>
+    <w:rsid w:val="00DD5767"/>
+    <w:rPr>
+      <w:rFonts w:asciiTheme="majorHAnsi" w:eastAsiaTheme="majorEastAsia" w:hAnsiTheme="majorHAnsi" w:cstheme="majorBidi"/>
+      <w:sz w:val="24"/>
+      <w:szCs w:val="24"/>
+    </w:rPr>
+  </w:style>
+  <w:style w:type="character" w:customStyle="1" w:styleId="Heading5Char">
+    <w:name w:val="Heading 5 Char"/>
+    <w:basedOn w:val="DefaultParagraphFont"/>
+    <w:link w:val="Heading5"/>
+    <w:uiPriority w:val="9"/>
+    <w:semiHidden/>
+    <w:rsid w:val="00DD5767"/>
+    <w:rPr>
+      <w:rFonts w:asciiTheme="majorHAnsi" w:eastAsiaTheme="majorEastAsia" w:hAnsiTheme="majorHAnsi" w:cstheme="majorBidi"/>
+      <w:i/>
+      <w:iCs/>
+      <w:sz w:val="22"/>
+      <w:szCs w:val="22"/>
+    </w:rPr>
+  </w:style>
+  <w:style w:type="character" w:customStyle="1" w:styleId="Heading6Char">
+    <w:name w:val="Heading 6 Char"/>
+    <w:basedOn w:val="DefaultParagraphFont"/>
+    <w:link w:val="Heading6"/>
+    <w:uiPriority w:val="9"/>
+    <w:semiHidden/>
+    <w:rsid w:val="00DD5767"/>
+    <w:rPr>
+      <w:rFonts w:asciiTheme="majorHAnsi" w:eastAsiaTheme="majorEastAsia" w:hAnsiTheme="majorHAnsi" w:cstheme="majorBidi"/>
+      <w:color w:val="595959" w:themeColor="text1" w:themeTint="A6"/>
+    </w:rPr>
+  </w:style>
+  <w:style w:type="character" w:customStyle="1" w:styleId="Heading7Char">
+    <w:name w:val="Heading 7 Char"/>
+    <w:basedOn w:val="DefaultParagraphFont"/>
+    <w:link w:val="Heading7"/>
+    <w:uiPriority w:val="9"/>
+    <w:semiHidden/>
+    <w:rsid w:val="00DD5767"/>
+    <w:rPr>
+      <w:rFonts w:asciiTheme="majorHAnsi" w:eastAsiaTheme="majorEastAsia" w:hAnsiTheme="majorHAnsi" w:cstheme="majorBidi"/>
+      <w:i/>
+      <w:iCs/>
+      <w:color w:val="595959" w:themeColor="text1" w:themeTint="A6"/>
+    </w:rPr>
+  </w:style>
+  <w:style w:type="character" w:customStyle="1" w:styleId="Heading8Char">
+    <w:name w:val="Heading 8 Char"/>
+    <w:basedOn w:val="DefaultParagraphFont"/>
+    <w:link w:val="Heading8"/>
+    <w:uiPriority w:val="9"/>
+    <w:semiHidden/>
+    <w:rsid w:val="00DD5767"/>
+    <w:rPr>
+      <w:rFonts w:asciiTheme="majorHAnsi" w:eastAsiaTheme="majorEastAsia" w:hAnsiTheme="majorHAnsi" w:cstheme="majorBidi"/>
+      <w:smallCaps/>
+      <w:color w:val="595959" w:themeColor="text1" w:themeTint="A6"/>
+    </w:rPr>
+  </w:style>
+  <w:style w:type="character" w:customStyle="1" w:styleId="Heading9Char">
+    <w:name w:val="Heading 9 Char"/>
+    <w:basedOn w:val="DefaultParagraphFont"/>
+    <w:link w:val="Heading9"/>
+    <w:uiPriority w:val="9"/>
+    <w:semiHidden/>
+    <w:rsid w:val="00DD5767"/>
+    <w:rPr>
+      <w:rFonts w:asciiTheme="majorHAnsi" w:eastAsiaTheme="majorEastAsia" w:hAnsiTheme="majorHAnsi" w:cstheme="majorBidi"/>
+      <w:i/>
+      <w:iCs/>
+      <w:smallCaps/>
+      <w:color w:val="595959" w:themeColor="text1" w:themeTint="A6"/>
+    </w:rPr>
+  </w:style>
+  <w:style w:type="paragraph" w:styleId="Caption">
+    <w:name w:val="caption"/>
+    <w:basedOn w:val="Normal"/>
+    <w:next w:val="Normal"/>
+    <w:uiPriority w:val="35"/>
+    <w:unhideWhenUsed/>
+    <w:qFormat/>
+    <w:rsid w:val="00DD5767"/>
+    <w:pPr>
+      <w:spacing w:line="240" w:lineRule="auto"/>
+    </w:pPr>
+    <w:rPr>
+      <w:b/>
+      <w:bCs/>
+      <w:color w:val="404040" w:themeColor="text1" w:themeTint="BF"/>
+      <w:sz w:val="20"/>
+      <w:szCs w:val="20"/>
+    </w:rPr>
+  </w:style>
+  <w:style w:type="paragraph" w:styleId="Title">
+    <w:name w:val="Title"/>
+    <w:basedOn w:val="Normal"/>
+    <w:next w:val="Normal"/>
+    <w:link w:val="TitleChar"/>
+    <w:uiPriority w:val="10"/>
+    <w:qFormat/>
+    <w:rsid w:val="00DD5767"/>
+    <w:pPr>
+      <w:spacing w:after="0" w:line="240" w:lineRule="auto"/>
+      <w:contextualSpacing/>
+    </w:pPr>
+    <w:rPr>
+      <w:rFonts w:asciiTheme="majorHAnsi" w:eastAsiaTheme="majorEastAsia" w:hAnsiTheme="majorHAnsi" w:cstheme="majorBidi"/>
+      <w:color w:val="2E74B5" w:themeColor="accent1" w:themeShade="BF"/>
+      <w:spacing w:val="-7"/>
+      <w:sz w:val="80"/>
+      <w:szCs w:val="80"/>
+    </w:rPr>
+  </w:style>
+  <w:style w:type="character" w:customStyle="1" w:styleId="TitleChar">
+    <w:name w:val="Title Char"/>
+    <w:basedOn w:val="DefaultParagraphFont"/>
+    <w:link w:val="Title"/>
+    <w:uiPriority w:val="10"/>
+    <w:rsid w:val="00DD5767"/>
+    <w:rPr>
+      <w:rFonts w:asciiTheme="majorHAnsi" w:eastAsiaTheme="majorEastAsia" w:hAnsiTheme="majorHAnsi" w:cstheme="majorBidi"/>
+      <w:color w:val="2E74B5" w:themeColor="accent1" w:themeShade="BF"/>
+      <w:spacing w:val="-7"/>
+      <w:sz w:val="80"/>
+      <w:szCs w:val="80"/>
+    </w:rPr>
+  </w:style>
+  <w:style w:type="paragraph" w:styleId="Subtitle">
+    <w:name w:val="Subtitle"/>
+    <w:basedOn w:val="Normal"/>
+    <w:next w:val="Normal"/>
+    <w:link w:val="SubtitleChar"/>
+    <w:uiPriority w:val="11"/>
+    <w:qFormat/>
+    <w:rsid w:val="00DD5767"/>
+    <w:pPr>
+      <w:numPr>
+        <w:ilvl w:val="1"/>
+      </w:numPr>
+      <w:spacing w:after="240" w:line="240" w:lineRule="auto"/>
+    </w:pPr>
+    <w:rPr>
+      <w:rFonts w:asciiTheme="majorHAnsi" w:eastAsiaTheme="majorEastAsia" w:hAnsiTheme="majorHAnsi" w:cstheme="majorBidi"/>
+      <w:color w:val="404040" w:themeColor="text1" w:themeTint="BF"/>
+      <w:sz w:val="30"/>
+      <w:szCs w:val="30"/>
+    </w:rPr>
+  </w:style>
+  <w:style w:type="character" w:customStyle="1" w:styleId="SubtitleChar">
+    <w:name w:val="Subtitle Char"/>
+    <w:basedOn w:val="DefaultParagraphFont"/>
+    <w:link w:val="Subtitle"/>
+    <w:uiPriority w:val="11"/>
+    <w:rsid w:val="00DD5767"/>
+    <w:rPr>
+      <w:rFonts w:asciiTheme="majorHAnsi" w:eastAsiaTheme="majorEastAsia" w:hAnsiTheme="majorHAnsi" w:cstheme="majorBidi"/>
+      <w:color w:val="404040" w:themeColor="text1" w:themeTint="BF"/>
+      <w:sz w:val="30"/>
+      <w:szCs w:val="30"/>
+    </w:rPr>
+  </w:style>
+  <w:style w:type="character" w:styleId="Strong">
+    <w:name w:val="Strong"/>
+    <w:basedOn w:val="DefaultParagraphFont"/>
+    <w:uiPriority w:val="22"/>
+    <w:qFormat/>
+    <w:rsid w:val="00DD5767"/>
+    <w:rPr>
+      <w:b/>
+      <w:bCs/>
+    </w:rPr>
+  </w:style>
+  <w:style w:type="character" w:styleId="Emphasis">
+    <w:name w:val="Emphasis"/>
+    <w:basedOn w:val="DefaultParagraphFont"/>
+    <w:uiPriority w:val="20"/>
+    <w:qFormat/>
+    <w:rsid w:val="00DD5767"/>
+    <w:rPr>
+      <w:i/>
+      <w:iCs/>
+    </w:rPr>
+  </w:style>
+  <w:style w:type="paragraph" w:styleId="Quote">
+    <w:name w:val="Quote"/>
+    <w:basedOn w:val="Normal"/>
+    <w:next w:val="Normal"/>
+    <w:link w:val="QuoteChar"/>
+    <w:uiPriority w:val="29"/>
+    <w:qFormat/>
+    <w:rsid w:val="00DD5767"/>
+    <w:pPr>
+      <w:spacing w:before="240" w:after="240" w:line="252" w:lineRule="auto"/>
+      <w:ind w:left="864" w:right="864"/>
+      <w:jc w:val="center"/>
+    </w:pPr>
+    <w:rPr>
+      <w:i/>
+      <w:iCs/>
+    </w:rPr>
+  </w:style>
+  <w:style w:type="character" w:customStyle="1" w:styleId="QuoteChar">
+    <w:name w:val="Quote Char"/>
+    <w:basedOn w:val="DefaultParagraphFont"/>
+    <w:link w:val="Quote"/>
+    <w:uiPriority w:val="29"/>
+    <w:rsid w:val="00DD5767"/>
+    <w:rPr>
+      <w:i/>
+      <w:iCs/>
+    </w:rPr>
+  </w:style>
+  <w:style w:type="paragraph" w:styleId="IntenseQuote">
+    <w:name w:val="Intense Quote"/>
+    <w:basedOn w:val="Normal"/>
+    <w:next w:val="Normal"/>
+    <w:link w:val="IntenseQuoteChar"/>
+    <w:uiPriority w:val="30"/>
+    <w:qFormat/>
+    <w:rsid w:val="00DD5767"/>
+    <w:pPr>
+      <w:spacing w:before="100" w:beforeAutospacing="1" w:after="240"/>
+      <w:ind w:left="864" w:right="864"/>
+      <w:jc w:val="center"/>
+    </w:pPr>
+    <w:rPr>
+      <w:rFonts w:asciiTheme="majorHAnsi" w:eastAsiaTheme="majorEastAsia" w:hAnsiTheme="majorHAnsi" w:cstheme="majorBidi"/>
+      <w:color w:val="5B9BD5" w:themeColor="accent1"/>
+      <w:sz w:val="28"/>
+      <w:szCs w:val="28"/>
+    </w:rPr>
+  </w:style>
+  <w:style w:type="character" w:customStyle="1" w:styleId="IntenseQuoteChar">
+    <w:name w:val="Intense Quote Char"/>
+    <w:basedOn w:val="DefaultParagraphFont"/>
+    <w:link w:val="IntenseQuote"/>
+    <w:uiPriority w:val="30"/>
+    <w:rsid w:val="00DD5767"/>
+    <w:rPr>
+      <w:rFonts w:asciiTheme="majorHAnsi" w:eastAsiaTheme="majorEastAsia" w:hAnsiTheme="majorHAnsi" w:cstheme="majorBidi"/>
+      <w:color w:val="5B9BD5" w:themeColor="accent1"/>
+      <w:sz w:val="28"/>
+      <w:szCs w:val="28"/>
+    </w:rPr>
+  </w:style>
+  <w:style w:type="character" w:styleId="SubtleEmphasis">
+    <w:name w:val="Subtle Emphasis"/>
+    <w:basedOn w:val="DefaultParagraphFont"/>
+    <w:uiPriority w:val="19"/>
+    <w:qFormat/>
+    <w:rsid w:val="00DD5767"/>
+    <w:rPr>
+      <w:i/>
+      <w:iCs/>
+      <w:color w:val="595959" w:themeColor="text1" w:themeTint="A6"/>
+    </w:rPr>
+  </w:style>
+  <w:style w:type="character" w:styleId="IntenseEmphasis">
+    <w:name w:val="Intense Emphasis"/>
+    <w:basedOn w:val="DefaultParagraphFont"/>
+    <w:uiPriority w:val="21"/>
+    <w:qFormat/>
+    <w:rsid w:val="00DD5767"/>
+    <w:rPr>
+      <w:b/>
+      <w:bCs/>
+      <w:i/>
+      <w:iCs/>
+    </w:rPr>
+  </w:style>
+  <w:style w:type="character" w:styleId="SubtleReference">
+    <w:name w:val="Subtle Reference"/>
+    <w:basedOn w:val="DefaultParagraphFont"/>
+    <w:uiPriority w:val="31"/>
+    <w:qFormat/>
+    <w:rsid w:val="00DD5767"/>
+    <w:rPr>
+      <w:smallCaps/>
+      <w:color w:val="404040" w:themeColor="text1" w:themeTint="BF"/>
+    </w:rPr>
+  </w:style>
+  <w:style w:type="character" w:styleId="IntenseReference">
+    <w:name w:val="Intense Reference"/>
+    <w:basedOn w:val="DefaultParagraphFont"/>
+    <w:uiPriority w:val="32"/>
+    <w:qFormat/>
+    <w:rsid w:val="00DD5767"/>
+    <w:rPr>
+      <w:b/>
+      <w:bCs/>
+      <w:smallCaps/>
+      <w:u w:val="single"/>
+    </w:rPr>
+  </w:style>
+  <w:style w:type="character" w:styleId="BookTitle">
+    <w:name w:val="Book Title"/>
+    <w:basedOn w:val="DefaultParagraphFont"/>
+    <w:uiPriority w:val="33"/>
+    <w:qFormat/>
+    <w:rsid w:val="00DD5767"/>
+    <w:rPr>
+      <w:b/>
+      <w:bCs/>
+      <w:smallCaps/>
+    </w:rPr>
+  </w:style>
+  <w:style w:type="paragraph" w:styleId="BalloonText">
+    <w:name w:val="Balloon Text"/>
+    <w:basedOn w:val="Normal"/>
+    <w:link w:val="BalloonTextChar"/>
+    <w:uiPriority w:val="99"/>
+    <w:semiHidden/>
+    <w:unhideWhenUsed/>
+    <w:rsid w:val="00923F34"/>
+    <w:pPr>
+      <w:spacing w:after="0" w:line="240" w:lineRule="auto"/>
+    </w:pPr>
+    <w:rPr>
+      <w:rFonts w:ascii="Segoe UI" w:hAnsi="Segoe UI" w:cs="Segoe UI"/>
+      <w:sz w:val="18"/>
+      <w:szCs w:val="18"/>
+    </w:rPr>
+  </w:style>
+  <w:style w:type="character" w:customStyle="1" w:styleId="BalloonTextChar">
+    <w:name w:val="Balloon Text Char"/>
+    <w:basedOn w:val="DefaultParagraphFont"/>
+    <w:link w:val="BalloonText"/>
+    <w:uiPriority w:val="99"/>
+    <w:semiHidden/>
+    <w:rsid w:val="00923F34"/>
+    <w:rPr>
+      <w:rFonts w:ascii="Segoe UI" w:hAnsi="Segoe UI" w:cs="Segoe UI"/>
+      <w:sz w:val="18"/>
+      <w:szCs w:val="18"/>
+    </w:rPr>
+  </w:style>
+  <w:style w:type="character" w:styleId="PlaceholderText">
+    <w:name w:val="Placeholder Text"/>
+    <w:basedOn w:val="DefaultParagraphFont"/>
+    <w:uiPriority w:val="99"/>
+    <w:semiHidden/>
+    <w:rsid w:val="00894419"/>
+    <w:rPr>
+      <w:color w:val="808080"/>
+    </w:rPr>
+  </w:style>
+  <w:style w:type="character" w:customStyle="1" w:styleId="sc11">
+    <w:name w:val="sc11"/>
+    <w:basedOn w:val="DefaultParagraphFont"/>
+    <w:rsid w:val="00FA123D"/>
+    <w:rPr>
+      <w:rFonts w:ascii="Courier New" w:hAnsi="Courier New" w:cs="Courier New" w:hint="default"/>
+      <w:color w:val="000000"/>
+      <w:sz w:val="20"/>
+      <w:szCs w:val="20"/>
+    </w:rPr>
+  </w:style>
+  <w:style w:type="character" w:customStyle="1" w:styleId="sc101">
+    <w:name w:val="sc101"/>
+    <w:basedOn w:val="DefaultParagraphFont"/>
+    <w:rsid w:val="00FA123D"/>
+    <w:rPr>
+      <w:rFonts w:ascii="Courier New" w:hAnsi="Courier New" w:cs="Courier New" w:hint="default"/>
+      <w:b/>
+      <w:bCs/>
+      <w:color w:val="000080"/>
+      <w:sz w:val="20"/>
+      <w:szCs w:val="20"/>
+    </w:rPr>
+  </w:style>
+  <w:style w:type="character" w:customStyle="1" w:styleId="sc0">
+    <w:name w:val="sc0"/>
+    <w:basedOn w:val="DefaultParagraphFont"/>
+    <w:rsid w:val="00FA123D"/>
+    <w:rPr>
+      <w:rFonts w:ascii="Courier New" w:hAnsi="Courier New" w:cs="Courier New" w:hint="default"/>
+      <w:color w:val="000000"/>
+      <w:sz w:val="20"/>
+      <w:szCs w:val="20"/>
+    </w:rPr>
+  </w:style>
+  <w:style w:type="character" w:customStyle="1" w:styleId="sc161">
+    <w:name w:val="sc161"/>
+    <w:basedOn w:val="DefaultParagraphFont"/>
+    <w:rsid w:val="00FA123D"/>
+    <w:rPr>
+      <w:rFonts w:ascii="Courier New" w:hAnsi="Courier New" w:cs="Courier New" w:hint="default"/>
+      <w:color w:val="8000FF"/>
+      <w:sz w:val="20"/>
+      <w:szCs w:val="20"/>
+    </w:rPr>
+  </w:style>
+  <w:style w:type="character" w:customStyle="1" w:styleId="sc21">
+    <w:name w:val="sc21"/>
+    <w:basedOn w:val="DefaultParagraphFont"/>
+    <w:rsid w:val="00FA123D"/>
+    <w:rPr>
+      <w:rFonts w:ascii="Courier New" w:hAnsi="Courier New" w:cs="Courier New" w:hint="default"/>
+      <w:color w:val="008000"/>
+      <w:sz w:val="20"/>
+      <w:szCs w:val="20"/>
+    </w:rPr>
+  </w:style>
+  <w:style w:type="character" w:customStyle="1" w:styleId="sc51">
+    <w:name w:val="sc51"/>
+    <w:basedOn w:val="DefaultParagraphFont"/>
+    <w:rsid w:val="00FA123D"/>
+    <w:rPr>
+      <w:rFonts w:ascii="Courier New" w:hAnsi="Courier New" w:cs="Courier New" w:hint="default"/>
+      <w:b/>
+      <w:bCs/>
+      <w:color w:val="0000FF"/>
+      <w:sz w:val="20"/>
+      <w:szCs w:val="20"/>
+    </w:rPr>
+  </w:style>
+  <w:style w:type="character" w:styleId="CommentReference">
+    <w:name w:val="annotation reference"/>
+    <w:basedOn w:val="DefaultParagraphFont"/>
+    <w:uiPriority w:val="99"/>
+    <w:semiHidden/>
+    <w:unhideWhenUsed/>
+    <w:rsid w:val="005004A0"/>
+    <w:rPr>
+      <w:sz w:val="16"/>
+      <w:szCs w:val="16"/>
+    </w:rPr>
+  </w:style>
+  <w:style w:type="paragraph" w:styleId="CommentText">
+    <w:name w:val="annotation text"/>
+    <w:basedOn w:val="Normal"/>
+    <w:link w:val="CommentTextChar"/>
+    <w:uiPriority w:val="99"/>
+    <w:semiHidden/>
+    <w:unhideWhenUsed/>
+    <w:rsid w:val="005004A0"/>
+    <w:pPr>
+      <w:spacing w:line="240" w:lineRule="auto"/>
+    </w:pPr>
+    <w:rPr>
+      <w:sz w:val="20"/>
+      <w:szCs w:val="20"/>
+    </w:rPr>
+  </w:style>
+  <w:style w:type="character" w:customStyle="1" w:styleId="CommentTextChar">
+    <w:name w:val="Comment Text Char"/>
+    <w:basedOn w:val="DefaultParagraphFont"/>
+    <w:link w:val="CommentText"/>
+    <w:uiPriority w:val="99"/>
+    <w:semiHidden/>
+    <w:rsid w:val="005004A0"/>
+    <w:rPr>
+      <w:sz w:val="20"/>
+      <w:szCs w:val="20"/>
+    </w:rPr>
+  </w:style>
+  <w:style w:type="paragraph" w:styleId="CommentSubject">
+    <w:name w:val="annotation subject"/>
+    <w:basedOn w:val="CommentText"/>
+    <w:next w:val="CommentText"/>
+    <w:link w:val="CommentSubjectChar"/>
+    <w:uiPriority w:val="99"/>
+    <w:semiHidden/>
+    <w:unhideWhenUsed/>
+    <w:rsid w:val="005004A0"/>
+    <w:rPr>
+      <w:b/>
+      <w:bCs/>
+    </w:rPr>
+  </w:style>
+  <w:style w:type="character" w:customStyle="1" w:styleId="CommentSubjectChar">
+    <w:name w:val="Comment Subject Char"/>
+    <w:basedOn w:val="CommentTextChar"/>
+    <w:link w:val="CommentSubject"/>
+    <w:uiPriority w:val="99"/>
+    <w:semiHidden/>
+    <w:rsid w:val="005004A0"/>
+    <w:rPr>
+      <w:b/>
+      <w:bCs/>
+      <w:sz w:val="20"/>
+      <w:szCs w:val="20"/>
+    </w:rPr>
+  </w:style>
+  <w:style w:type="paragraph" w:styleId="EndnoteText">
+    <w:name w:val="endnote text"/>
+    <w:basedOn w:val="Normal"/>
+    <w:link w:val="EndnoteTextChar"/>
+    <w:uiPriority w:val="99"/>
+    <w:unhideWhenUsed/>
+    <w:rsid w:val="005004A0"/>
+    <w:pPr>
+      <w:spacing w:after="0" w:line="240" w:lineRule="auto"/>
+    </w:pPr>
+    <w:rPr>
+      <w:sz w:val="20"/>
+      <w:szCs w:val="20"/>
+    </w:rPr>
+  </w:style>
+  <w:style w:type="character" w:customStyle="1" w:styleId="EndnoteTextChar">
+    <w:name w:val="Endnote Text Char"/>
+    <w:basedOn w:val="DefaultParagraphFont"/>
+    <w:link w:val="EndnoteText"/>
+    <w:uiPriority w:val="99"/>
+    <w:rsid w:val="005004A0"/>
+    <w:rPr>
+      <w:sz w:val="20"/>
+      <w:szCs w:val="20"/>
+    </w:rPr>
+  </w:style>
+  <w:style w:type="character" w:styleId="EndnoteReference">
+    <w:name w:val="endnote reference"/>
+    <w:basedOn w:val="DefaultParagraphFont"/>
+    <w:uiPriority w:val="99"/>
+    <w:semiHidden/>
+    <w:unhideWhenUsed/>
+    <w:rsid w:val="005004A0"/>
+    <w:rPr>
+      <w:vertAlign w:val="superscript"/>
+    </w:rPr>
+  </w:style>
+  <w:style w:type="table" w:styleId="TableGrid">
+    <w:name w:val="Table Grid"/>
+    <w:basedOn w:val="TableNormal"/>
+    <w:uiPriority w:val="39"/>
+    <w:rsid w:val="004816CC"/>
+    <w:pPr>
+      <w:spacing w:after="0" w:line="240" w:lineRule="auto"/>
+    </w:pPr>
+    <w:tblPr>
+      <w:tblInd w:w="0" w:type="dxa"/>
+      <w:tblBorders>
+        <w:top w:val="single" w:sz="4" w:space="0" w:color="auto"/>
+        <w:left w:val="single" w:sz="4" w:space="0" w:color="auto"/>
+        <w:bottom w:val="single" w:sz="4" w:space="0" w:color="auto"/>
+        <w:right w:val="single" w:sz="4" w:space="0" w:color="auto"/>
+        <w:insideH w:val="single" w:sz="4" w:space="0" w:color="auto"/>
+        <w:insideV w:val="single" w:sz="4" w:space="0" w:color="auto"/>
+      </w:tblBorders>
+      <w:tblCellMar>
+        <w:top w:w="0" w:type="dxa"/>
+        <w:left w:w="108" w:type="dxa"/>
+        <w:bottom w:w="0" w:type="dxa"/>
+        <w:right w:w="108" w:type="dxa"/>
+      </w:tblCellMar>
+    </w:tblPr>
+  </w:style>
+  <w:style w:type="paragraph" w:styleId="Bibliography">
+    <w:name w:val="Bibliography"/>
+    <w:basedOn w:val="Normal"/>
+    <w:next w:val="Normal"/>
+    <w:uiPriority w:val="37"/>
+    <w:unhideWhenUsed/>
+    <w:rsid w:val="00B475BE"/>
+  </w:style>
+  <w:style w:type="character" w:styleId="FollowedHyperlink">
+    <w:name w:val="FollowedHyperlink"/>
+    <w:basedOn w:val="DefaultParagraphFont"/>
+    <w:uiPriority w:val="99"/>
+    <w:semiHidden/>
+    <w:unhideWhenUsed/>
+    <w:rsid w:val="008D66FC"/>
+    <w:rPr>
+      <w:color w:val="954F72" w:themeColor="followedHyperlink"/>
+      <w:u w:val="single"/>
+    </w:rPr>
+  </w:style>
+</w:styles>
+</file>
+
+<file path=word/stylesWithEffects.xml><?xml version="1.0" encoding="utf-8"?>
+<w:styles xmlns:wpc="http://schemas.microsoft.com/office/word/2010/wordprocessingCanvas" xmlns:mc="http://schemas.openxmlformats.org/markup-compatibility/2006" xmlns:o="urn:schemas-microsoft-com:office:office" xmlns:r="http://schemas.openxmlformats.org/officeDocument/2006/relationships" xmlns:m="http://schemas.openxmlformats.org/officeDocument/2006/math" xmlns:v="urn:schemas-microsoft-com:vml" xmlns:wp14="http://schemas.microsoft.com/office/word/2010/wordprocessingDrawing" xmlns:wp="http://schemas.openxmlformats.org/drawingml/2006/wordprocessingDrawing" xmlns:w10="urn:schemas-microsoft-com:office:word" xmlns:w="http://schemas.openxmlformats.org/wordprocessingml/2006/main" xmlns:w14="http://schemas.microsoft.com/office/word/2010/wordml" xmlns:wpg="http://schemas.microsoft.com/office/word/2010/wordprocessingGroup" xmlns:wpi="http://schemas.microsoft.com/office/word/2010/wordprocessingInk" xmlns:wne="http://schemas.microsoft.com/office/word/2006/wordml" xmlns:wps="http://schemas.microsoft.com/office/word/2010/wordprocessingShape" mc:Ignorable="w14 wp14">
+  <w:docDefaults>
+    <w:rPrDefault>
+      <w:rPr>
+        <w:rFonts w:asciiTheme="minorHAnsi" w:eastAsiaTheme="minorEastAsia" w:hAnsiTheme="minorHAnsi" w:cstheme="minorBidi"/>
+        <w:sz w:val="21"/>
+        <w:szCs w:val="21"/>
+        <w:lang w:val="pt-PT" w:eastAsia="en-US" w:bidi="ar-SA"/>
+      </w:rPr>
+    </w:rPrDefault>
+    <w:pPrDefault>
+      <w:pPr>
+        <w:spacing w:after="120" w:line="264" w:lineRule="auto"/>
+      </w:pPr>
+    </w:pPrDefault>
+  </w:docDefaults>
+  <w:latentStyles w:defLockedState="0" w:defUIPriority="99" w:defSemiHidden="1" w:defUnhideWhenUsed="1" w:defQFormat="0" w:count="267">
+    <w:lsdException w:name="Normal" w:semiHidden="0" w:uiPriority="0" w:unhideWhenUsed="0" w:qFormat="1"/>
+    <w:lsdException w:name="heading 1" w:semiHidden="0" w:uiPriority="9" w:unhideWhenUsed="0" w:qFormat="1"/>
+    <w:lsdException w:name="heading 2" w:uiPriority="9" w:qFormat="1"/>
+    <w:lsdException w:name="heading 3" w:uiPriority="9" w:qFormat="1"/>
+    <w:lsdException w:name="heading 4" w:uiPriority="9" w:qFormat="1"/>
+    <w:lsdException w:name="heading 5" w:uiPriority="9" w:qFormat="1"/>
+    <w:lsdException w:name="heading 6" w:uiPriority="9" w:qFormat="1"/>
+    <w:lsdException w:name="heading 7" w:uiPriority="9" w:qFormat="1"/>
+    <w:lsdException w:name="heading 8" w:uiPriority="9" w:qFormat="1"/>
+    <w:lsdException w:name="heading 9" w:uiPriority="9" w:qFormat="1"/>
+    <w:lsdException w:name="toc 1" w:uiPriority="39"/>
+    <w:lsdException w:name="toc 2" w:uiPriority="39"/>
+    <w:lsdException w:name="toc 3" w:uiPriority="39"/>
+    <w:lsdException w:name="toc 4" w:uiPriority="39"/>
+    <w:lsdException w:name="toc 5" w:uiPriority="39"/>
+    <w:lsdException w:name="toc 6" w:uiPriority="39"/>
+    <w:lsdException w:name="toc 7" w:uiPriority="39"/>
+    <w:lsdException w:name="toc 8" w:uiPriority="39"/>
+    <w:lsdException w:name="toc 9" w:uiPriority="39"/>
+    <w:lsdException w:name="caption" w:uiPriority="35" w:qFormat="1"/>
+    <w:lsdException w:name="Title" w:semiHidden="0" w:uiPriority="10" w:unhideWhenUsed="0" w:qFormat="1"/>
+    <w:lsdException w:name="Default Paragraph Font" w:uiPriority="1"/>
+    <w:lsdException w:name="Subtitle" w:semiHidden="0" w:uiPriority="11" w:unhideWhenUsed="0" w:qFormat="1"/>
+    <w:lsdException w:name="Strong" w:semiHidden="0" w:uiPriority="22" w:unhideWhenUsed="0" w:qFormat="1"/>
+    <w:lsdException w:name="Emphasis" w:semiHidden="0" w:uiPriority="20" w:unhideWhenUsed="0" w:qFormat="1"/>
+    <w:lsdException w:name="Table Grid" w:semiHidden="0" w:uiPriority="39" w:unhideWhenUsed="0"/>
+    <w:lsdException w:name="Placeholder Text" w:unhideWhenUsed="0"/>
+    <w:lsdException w:name="No Spacing" w:semiHidden="0" w:uiPriority="1" w:unhideWhenUsed="0" w:qFormat="1"/>
+    <w:lsdException w:name="Light Shading" w:semiHidden="0" w:uiPriority="60" w:unhideWhenUsed="0"/>
+    <w:lsdException w:name="Light List" w:semiHidden="0" w:uiPriority="61" w:unhideWhenUsed="0"/>
+    <w:lsdException w:name="Light Grid" w:semiHidden="0" w:uiPriority="62" w:unhideWhenUsed="0"/>
+    <w:lsdException w:name="Medium Shading 1" w:semiHidden="0" w:uiPriority="63" w:unhideWhenUsed="0"/>
+    <w:lsdException w:name="Medium Shading 2" w:semiHidden="0" w:uiPriority="64" w:unhideWhenUsed="0"/>
+    <w:lsdException w:name="Medium List 1" w:semiHidden="0" w:uiPriority="65" w:unhideWhenUsed="0"/>
+    <w:lsdException w:name="Medium List 2" w:semiHidden="0" w:uiPriority="66" w:unhideWhenUsed="0"/>
+    <w:lsdException w:name="Medium Grid 1" w:semiHidden="0" w:uiPriority="67" w:unhideWhenUsed="0"/>
+    <w:lsdException w:name="Medium Grid 2" w:semiHidden="0" w:uiPriority="68" w:unhideWhenUsed="0"/>
+    <w:lsdException w:name="Medium Grid 3" w:semiHidden="0" w:uiPriority="69" w:unhideWhenUsed="0"/>
+    <w:lsdException w:name="Dark List" w:semiHidden="0" w:uiPriority="70" w:unhideWhenUsed="0"/>
+    <w:lsdException w:name="Colorful Shading" w:semiHidden="0" w:uiPriority="71" w:unhideWhenUsed="0"/>
+    <w:lsdException w:name="Colorful List" w:semiHidden="0" w:uiPriority="72" w:unhideWhenUsed="0"/>
+    <w:lsdException w:name="Colorful Grid" w:semiHidden="0" w:uiPriority="73" w:unhideWhenUsed="0"/>
+    <w:lsdException w:name="Light Shading Accent 1" w:semiHidden="0" w:uiPriority="60" w:unhideWhenUsed="0"/>
+    <w:lsdException w:name="Light List Accent 1" w:semiHidden="0" w:uiPriority="61" w:unhideWhenUsed="0"/>
+    <w:lsdException w:name="Light Grid Accent 1" w:semiHidden="0" w:uiPriority="62" w:unhideWhenUsed="0"/>
+    <w:lsdException w:name="Medium Shading 1 Accent 1" w:semiHidden="0" w:uiPriority="63" w:unhideWhenUsed="0"/>
+    <w:lsdException w:name="Medium Shading 2 Accent 1" w:semiHidden="0" w:uiPriority="64" w:unhideWhenUsed="0"/>
+    <w:lsdException w:name="Medium List 1 Accent 1" w:semiHidden="0" w:uiPriority="65" w:unhideWhenUsed="0"/>
+    <w:lsdException w:name="Revision" w:unhideWhenUsed="0"/>
+    <w:lsdException w:name="List Paragraph" w:semiHidden="0" w:uiPriority="34" w:unhideWhenUsed="0" w:qFormat="1"/>
+    <w:lsdException w:name="Quote" w:semiHidden="0" w:uiPriority="29" w:unhideWhenUsed="0" w:qFormat="1"/>
+    <w:lsdException w:name="Intense Quote" w:semiHidden="0" w:uiPriority="30" w:unhideWhenUsed="0" w:qFormat="1"/>
+    <w:lsdException w:name="Medium List 2 Accent 1" w:semiHidden="0" w:uiPriority="66" w:unhideWhenUsed="0"/>
+    <w:lsdException w:name="Medium Grid 1 Accent 1" w:semiHidden="0" w:uiPriority="67" w:unhideWhenUsed="0"/>
+    <w:lsdException w:name="Medium Grid 2 Accent 1" w:semiHidden="0" w:uiPriority="68" w:unhideWhenUsed="0"/>
+    <w:lsdException w:name="Medium Grid 3 Accent 1" w:semiHidden="0" w:uiPriority="69" w:unhideWhenUsed="0"/>
+    <w:lsdException w:name="Dark List Accent 1" w:semiHidden="0" w:uiPriority="70" w:unhideWhenUsed="0"/>
+    <w:lsdException w:name="Colorful Shading Accent 1" w:semiHidden="0" w:uiPriority="71" w:unhideWhenUsed="0"/>
+    <w:lsdException w:name="Colorful List Accent 1" w:semiHidden="0" w:uiPriority="72" w:unhideWhenUsed="0"/>
+    <w:lsdException w:name="Colorful Grid Accent 1" w:semiHidden="0" w:uiPriority="73" w:unhideWhenUsed="0"/>
+    <w:lsdException w:name="Light Shading Accent 2" w:semiHidden="0" w:uiPriority="60" w:unhideWhenUsed="0"/>
+    <w:lsdException w:name="Light List Accent 2" w:semiHidden="0" w:uiPriority="61" w:unhideWhenUsed="0"/>
+    <w:lsdException w:name="Light Grid Accent 2" w:semiHidden="0" w:uiPriority="62" w:unhideWhenUsed="0"/>
+    <w:lsdException w:name="Medium Shading 1 Accent 2" w:semiHidden="0" w:uiPriority="63" w:unhideWhenUsed="0"/>
+    <w:lsdException w:name="Medium Shading 2 Accent 2" w:semiHidden="0" w:uiPriority="64" w:unhideWhenUsed="0"/>
+    <w:lsdException w:name="Medium List 1 Accent 2" w:semiHidden="0" w:uiPriority="65" w:unhideWhenUsed="0"/>
+    <w:lsdException w:name="Medium List 2 Accent 2" w:semiHidden="0" w:uiPriority="66" w:unhideWhenUsed="0"/>
+    <w:lsdException w:name="Medium Grid 1 Accent 2" w:semiHidden="0" w:uiPriority="67" w:unhideWhenUsed="0"/>
+    <w:lsdException w:name="Medium Grid 2 Accent 2" w:semiHidden="0" w:uiPriority="68" w:unhideWhenUsed="0"/>
+    <w:lsdException w:name="Medium Grid 3 Accent 2" w:semiHidden="0" w:uiPriority="69" w:unhideWhenUsed="0"/>
+    <w:lsdException w:name="Dark List Accent 2" w:semiHidden="0" w:uiPriority="70" w:unhideWhenUsed="0"/>
+    <w:lsdException w:name="Colorful Shading Accent 2" w:semiHidden="0" w:uiPriority="71" w:unhideWhenUsed="0"/>
+    <w:lsdException w:name="Colorful List Accent 2" w:semiHidden="0" w:uiPriority="72" w:unhideWhenUsed="0"/>
+    <w:lsdException w:name="Colorful Grid Accent 2" w:semiHidden="0" w:uiPriority="73" w:unhideWhenUsed="0"/>
+    <w:lsdException w:name="Light Shading Accent 3" w:semiHidden="0" w:uiPriority="60" w:unhideWhenUsed="0"/>
+    <w:lsdException w:name="Light List Accent 3" w:semiHidden="0" w:uiPriority="61" w:unhideWhenUsed="0"/>
+    <w:lsdException w:name="Light Grid Accent 3" w:semiHidden="0" w:uiPriority="62" w:unhideWhenUsed="0"/>
+    <w:lsdException w:name="Medium Shading 1 Accent 3" w:semiHidden="0" w:uiPriority="63" w:unhideWhenUsed="0"/>
+    <w:lsdException w:name="Medium Shading 2 Accent 3" w:semiHidden="0" w:uiPriority="64" w:unhideWhenUsed="0"/>
+    <w:lsdException w:name="Medium List 1 Accent 3" w:semiHidden="0" w:uiPriority="65" w:unhideWhenUsed="0"/>
+    <w:lsdException w:name="Medium List 2 Accent 3" w:semiHidden="0" w:uiPriority="66" w:unhideWhenUsed="0"/>
+    <w:lsdException w:name="Medium Grid 1 Accent 3" w:semiHidden="0" w:uiPriority="67" w:unhideWhenUsed="0"/>
+    <w:lsdException w:name="Medium Grid 2 Accent 3" w:semiHidden="0" w:uiPriority="68" w:unhideWhenUsed="0"/>
+    <w:lsdException w:name="Medium Grid 3 Accent 3" w:semiHidden="0" w:uiPriority="69" w:unhideWhenUsed="0"/>
+    <w:lsdException w:name="Dark List Accent 3" w:semiHidden="0" w:uiPriority="70" w:unhideWhenUsed="0"/>
+    <w:lsdException w:name="Colorful Shading Accent 3" w:semiHidden="0" w:uiPriority="71" w:unhideWhenUsed="0"/>
+    <w:lsdException w:name="Colorful List Accent 3" w:semiHidden="0" w:uiPriority="72" w:unhideWhenUsed="0"/>
+    <w:lsdException w:name="Colorful Grid Accent 3" w:semiHidden="0" w:uiPriority="73" w:unhideWhenUsed="0"/>
+    <w:lsdException w:name="Light Shading Accent 4" w:semiHidden="0" w:uiPriority="60" w:unhideWhenUsed="0"/>
+    <w:lsdException w:name="Light List Accent 4" w:semiHidden="0" w:uiPriority="61" w:unhideWhenUsed="0"/>
+    <w:lsdException w:name="Light Grid Accent 4" w:semiHidden="0" w:uiPriority="62" w:unhideWhenUsed="0"/>
+    <w:lsdException w:name="Medium Shading 1 Accent 4" w:semiHidden="0" w:uiPriority="63" w:unhideWhenUsed="0"/>
+    <w:lsdException w:name="Medium Shading 2 Accent 4" w:semiHidden="0" w:uiPriority="64" w:unhideWhenUsed="0"/>
+    <w:lsdException w:name="Medium List 1 Accent 4" w:semiHidden="0" w:uiPriority="65" w:unhideWhenUsed="0"/>
+    <w:lsdException w:name="Medium List 2 Accent 4" w:semiHidden="0" w:uiPriority="66" w:unhideWhenUsed="0"/>
+    <w:lsdException w:name="Medium Grid 1 Accent 4" w:semiHidden="0" w:uiPriority="67" w:unhideWhenUsed="0"/>
+    <w:lsdException w:name="Medium Grid 2 Accent 4" w:semiHidden="0" w:uiPriority="68" w:unhideWhenUsed="0"/>
+    <w:lsdException w:name="Medium Grid 3 Accent 4" w:semiHidden="0" w:uiPriority="69" w:unhideWhenUsed="0"/>
+    <w:lsdException w:name="Dark List Accent 4" w:semiHidden="0" w:uiPriority="70" w:unhideWhenUsed="0"/>
+    <w:lsdException w:name="Colorful Shading Accent 4" w:semiHidden="0" w:uiPriority="71" w:unhideWhenUsed="0"/>
+    <w:lsdException w:name="Colorful List Accent 4" w:semiHidden="0" w:uiPriority="72" w:unhideWhenUsed="0"/>
+    <w:lsdException w:name="Colorful Grid Accent 4" w:semiHidden="0" w:uiPriority="73" w:unhideWhenUsed="0"/>
+    <w:lsdException w:name="Light Shading Accent 5" w:semiHidden="0" w:uiPriority="60" w:unhideWhenUsed="0"/>
+    <w:lsdException w:name="Light List Accent 5" w:semiHidden="0" w:uiPriority="61" w:unhideWhenUsed="0"/>
+    <w:lsdException w:name="Light Grid Accent 5" w:semiHidden="0" w:uiPriority="62" w:unhideWhenUsed="0"/>
+    <w:lsdException w:name="Medium Shading 1 Accent 5" w:semiHidden="0" w:uiPriority="63" w:unhideWhenUsed="0"/>
+    <w:lsdException w:name="Medium Shading 2 Accent 5" w:semiHidden="0" w:uiPriority="64" w:unhideWhenUsed="0"/>
+    <w:lsdException w:name="Medium List 1 Accent 5" w:semiHidden="0" w:uiPriority="65" w:unhideWhenUsed="0"/>
+    <w:lsdException w:name="Medium List 2 Accent 5" w:semiHidden="0" w:uiPriority="66" w:unhideWhenUsed="0"/>
+    <w:lsdException w:name="Medium Grid 1 Accent 5" w:semiHidden="0" w:uiPriority="67" w:unhideWhenUsed="0"/>
+    <w:lsdException w:name="Medium Grid 2 Accent 5" w:semiHidden="0" w:uiPriority="68" w:unhideWhenUsed="0"/>
+    <w:lsdException w:name="Medium Grid 3 Accent 5" w:semiHidden="0" w:uiPriority="69" w:unhideWhenUsed="0"/>
+    <w:lsdException w:name="Dark List Accent 5" w:semiHidden="0" w:uiPriority="70" w:unhideWhenUsed="0"/>
+    <w:lsdException w:name="Colorful Shading Accent 5" w:semiHidden="0" w:uiPriority="71" w:unhideWhenUsed="0"/>
+    <w:lsdException w:name="Colorful List Accent 5" w:semiHidden="0" w:uiPriority="72" w:unhideWhenUsed="0"/>
+    <w:lsdException w:name="Colorful Grid Accent 5" w:semiHidden="0" w:uiPriority="73" w:unhideWhenUsed="0"/>
+    <w:lsdException w:name="Light Shading Accent 6" w:semiHidden="0" w:uiPriority="60" w:unhideWhenUsed="0"/>
+    <w:lsdException w:name="Light List Accent 6" w:semiHidden="0" w:uiPriority="61" w:unhideWhenUsed="0"/>
+    <w:lsdException w:name="Light Grid Accent 6" w:semiHidden="0" w:uiPriority="62" w:unhideWhenUsed="0"/>
+    <w:lsdException w:name="Medium Shading 1 Accent 6" w:semiHidden="0" w:uiPriority="63" w:unhideWhenUsed="0"/>
+    <w:lsdException w:name="Medium Shading 2 Accent 6" w:semiHidden="0" w:uiPriority="64" w:unhideWhenUsed="0"/>
+    <w:lsdException w:name="Medium List 1 Accent 6" w:semiHidden="0" w:uiPriority="65" w:unhideWhenUsed="0"/>
+    <w:lsdException w:name="Medium List 2 Accent 6" w:semiHidden="0" w:uiPriority="66" w:unhideWhenUsed="0"/>
+    <w:lsdException w:name="Medium Grid 1 Accent 6" w:semiHidden="0" w:uiPriority="67" w:unhideWhenUsed="0"/>
+    <w:lsdException w:name="Medium Grid 2 Accent 6" w:semiHidden="0" w:uiPriority="68" w:unhideWhenUsed="0"/>
+    <w:lsdException w:name="Medium Grid 3 Accent 6" w:semiHidden="0" w:uiPriority="69" w:unhideWhenUsed="0"/>
+    <w:lsdException w:name="Dark List Accent 6" w:semiHidden="0" w:uiPriority="70" w:unhideWhenUsed="0"/>
+    <w:lsdException w:name="Colorful Shading Accent 6" w:semiHidden="0" w:uiPriority="71" w:unhideWhenUsed="0"/>
+    <w:lsdException w:name="Colorful List Accent 6" w:semiHidden="0" w:uiPriority="72" w:unhideWhenUsed="0"/>
+    <w:lsdException w:name="Colorful Grid Accent 6" w:semiHidden="0" w:uiPriority="73" w:unhideWhenUsed="0"/>
+    <w:lsdException w:name="Subtle Emphasis" w:semiHidden="0" w:uiPriority="19" w:unhideWhenUsed="0" w:qFormat="1"/>
+    <w:lsdException w:name="Intense Emphasis" w:semiHidden="0" w:uiPriority="21" w:unhideWhenUsed="0" w:qFormat="1"/>
+    <w:lsdException w:name="Subtle Reference" w:semiHidden="0" w:uiPriority="31" w:unhideWhenUsed="0" w:qFormat="1"/>
+    <w:lsdException w:name="Intense Reference" w:semiHidden="0" w:uiPriority="32" w:unhideWhenUsed="0" w:qFormat="1"/>
+    <w:lsdException w:name="Book Title" w:semiHidden="0" w:uiPriority="33" w:unhideWhenUsed="0" w:qFormat="1"/>
+    <w:lsdException w:name="Bibliography" w:uiPriority="37"/>
+    <w:lsdException w:name="TOC Heading" w:uiPriority="39" w:qFormat="1"/>
   </w:latentStyles>
   <w:style w:type="paragraph" w:default="1" w:styleId="Normal">
     <w:name w:val="Normal"/>
@@ -14334,7 +15607,7 @@
     </a:clrScheme>
     <a:fontScheme name="Office">
       <a:majorFont>
-        <a:latin typeface="Calibri Light" panose="020F0302020204030204"/>
+        <a:latin typeface="Calibri Light"/>
         <a:ea typeface=""/>
         <a:cs typeface=""/>
         <a:font script="Jpan" typeface="ＭＳ ゴシック"/>
@@ -14369,7 +15642,7 @@
         <a:font script="Geor" typeface="Sylfaen"/>
       </a:majorFont>
       <a:minorFont>
-        <a:latin typeface="Calibri" panose="020F0502020204030204"/>
+        <a:latin typeface="Calibri"/>
         <a:ea typeface=""/>
         <a:cs typeface=""/>
         <a:font script="Jpan" typeface="ＭＳ 明朝"/>
@@ -14546,7 +15819,7 @@
   <a:extraClrSchemeLst/>
   <a:extLst>
     <a:ext uri="{05A4C25C-085E-4340-85A3-A5531E510DB2}">
-      <thm15:themeFamily xmlns:thm15="http://schemas.microsoft.com/office/thememl/2012/main" name="Office Theme" id="{62F939B6-93AF-4DB8-9C6B-D6C7DFDC589F}" vid="{4A3C46E8-61CC-4603-A589-7422A47A8E4A}"/>
+      <thm15:themeFamily xmlns="" xmlns:thm15="http://schemas.microsoft.com/office/thememl/2012/main" name="Office Theme" id="{62F939B6-93AF-4DB8-9C6B-D6C7DFDC589F}" vid="{4A3C46E8-61CC-4603-A589-7422A47A8E4A}"/>
     </a:ext>
   </a:extLst>
 </a:theme>
@@ -14637,7 +15910,7 @@
 </file>
 
 <file path=customXml/itemProps2.xml><?xml version="1.0" encoding="utf-8"?>
-<ds:datastoreItem xmlns:ds="http://schemas.openxmlformats.org/officeDocument/2006/customXml" ds:itemID="{261CF47C-3D30-4D0D-887E-16A5C879D36C}">
+<ds:datastoreItem xmlns:ds="http://schemas.openxmlformats.org/officeDocument/2006/customXml" ds:itemID="{CB5CAAB3-9AC2-4ED7-8411-7811102FFF7F}">
   <ds:schemaRefs>
     <ds:schemaRef ds:uri="http://schemas.openxmlformats.org/officeDocument/2006/bibliography"/>
   </ds:schemaRefs>

</xml_diff>